<commit_message>
Modified the OnlineShop.docx file
</commit_message>
<xml_diff>
--- a/OnlineShop.docx
+++ b/OnlineShop.docx
@@ -2543,7 +2543,23 @@
           <w:sz w:val="27"/>
           <w:szCs w:val="27"/>
         </w:rPr>
-        <w:t>Unique ID (auto-increment starting at 1</w:t>
+        <w:t>Unique ID (auto-increment</w:t>
+      </w:r>
+      <w:r>
+        <w:rPr>
+          <w:rFonts w:ascii="Arial" w:eastAsia="Times New Roman" w:hAnsi="Arial" w:cs="Arial"/>
+          <w:sz w:val="27"/>
+          <w:szCs w:val="27"/>
+        </w:rPr>
+        <w:t>ed</w:t>
+      </w:r>
+      <w:r>
+        <w:rPr>
+          <w:rFonts w:ascii="Arial" w:eastAsia="Times New Roman" w:hAnsi="Arial" w:cs="Arial"/>
+          <w:sz w:val="27"/>
+          <w:szCs w:val="27"/>
+        </w:rPr>
+        <w:t xml:space="preserve"> starting at 1</w:t>
       </w:r>
       <w:r>
         <w:rPr>
@@ -2783,341 +2799,13 @@
         </w:rPr>
         <w:t xml:space="preserve"> availability</w:t>
       </w:r>
-    </w:p>
-    <w:p>
-      <w:pPr>
-        <w:spacing w:after="0" w:line="240" w:lineRule="auto"/>
-        <w:ind w:left="1440"/>
-        <w:rPr>
-          <w:rFonts w:ascii="Arial" w:eastAsia="Times New Roman" w:hAnsi="Arial" w:cs="Arial"/>
-          <w:sz w:val="27"/>
-          <w:szCs w:val="27"/>
-        </w:rPr>
-      </w:pPr>
-      <w:r>
-        <w:rPr>
-          <w:rFonts w:ascii="Arial" w:eastAsia="Times New Roman" w:hAnsi="Arial" w:cs="Arial"/>
-          <w:sz w:val="27"/>
-          <w:szCs w:val="27"/>
-        </w:rPr>
-        <w:t>2.1.7.</w:t>
-      </w:r>
-    </w:p>
-    <w:p>
-      <w:pPr>
-        <w:spacing w:after="0" w:line="240" w:lineRule="auto"/>
-        <w:ind w:left="1440"/>
-        <w:rPr>
-          <w:rFonts w:ascii="Arial" w:eastAsia="Times New Roman" w:hAnsi="Arial" w:cs="Arial"/>
-          <w:sz w:val="27"/>
-          <w:szCs w:val="27"/>
-        </w:rPr>
-      </w:pPr>
-      <w:r>
-        <w:rPr>
-          <w:rFonts w:ascii="Arial" w:eastAsia="Times New Roman" w:hAnsi="Arial" w:cs="Arial"/>
-          <w:sz w:val="27"/>
-          <w:szCs w:val="27"/>
-        </w:rPr>
-        <w:t>Color</w:t>
-      </w:r>
-    </w:p>
-    <w:p>
-      <w:pPr>
-        <w:spacing w:after="0" w:line="240" w:lineRule="auto"/>
-        <w:ind w:left="1440"/>
-        <w:rPr>
-          <w:rFonts w:ascii="Arial" w:eastAsia="Times New Roman" w:hAnsi="Arial" w:cs="Arial"/>
-          <w:sz w:val="27"/>
-          <w:szCs w:val="27"/>
-        </w:rPr>
-      </w:pPr>
-      <w:r>
-        <w:rPr>
-          <w:rFonts w:ascii="Arial" w:eastAsia="Times New Roman" w:hAnsi="Arial" w:cs="Arial"/>
-          <w:sz w:val="27"/>
-          <w:szCs w:val="27"/>
-        </w:rPr>
-        <w:t>2.1.8</w:t>
-      </w:r>
-    </w:p>
-    <w:p>
-      <w:pPr>
-        <w:spacing w:after="0" w:line="240" w:lineRule="auto"/>
-        <w:ind w:left="1440"/>
-        <w:rPr>
-          <w:rFonts w:ascii="Arial" w:eastAsia="Times New Roman" w:hAnsi="Arial" w:cs="Arial"/>
-          <w:sz w:val="27"/>
-          <w:szCs w:val="27"/>
-        </w:rPr>
-      </w:pPr>
-      <w:r>
-        <w:rPr>
-          <w:rFonts w:ascii="Arial" w:eastAsia="Times New Roman" w:hAnsi="Arial" w:cs="Arial"/>
-          <w:sz w:val="27"/>
-          <w:szCs w:val="27"/>
-        </w:rPr>
-        <w:t>Shipping cost, according to the destination</w:t>
-      </w:r>
-    </w:p>
-    <w:p>
-      <w:pPr>
-        <w:spacing w:after="0" w:line="240" w:lineRule="auto"/>
-        <w:ind w:left="1440"/>
-        <w:rPr>
-          <w:rFonts w:ascii="Arial" w:eastAsia="Times New Roman" w:hAnsi="Arial" w:cs="Arial"/>
-          <w:sz w:val="27"/>
-          <w:szCs w:val="27"/>
-        </w:rPr>
-      </w:pPr>
-      <w:r>
-        <w:rPr>
-          <w:rFonts w:ascii="Arial" w:eastAsia="Times New Roman" w:hAnsi="Arial" w:cs="Arial"/>
-          <w:sz w:val="27"/>
-          <w:szCs w:val="27"/>
-        </w:rPr>
-        <w:t>2.1.9.</w:t>
-      </w:r>
-    </w:p>
-    <w:p>
-      <w:pPr>
-        <w:spacing w:after="0" w:line="240" w:lineRule="auto"/>
-        <w:ind w:left="1440"/>
-        <w:rPr>
-          <w:rFonts w:ascii="Arial" w:eastAsia="Times New Roman" w:hAnsi="Arial" w:cs="Arial"/>
-          <w:sz w:val="27"/>
-          <w:szCs w:val="27"/>
-        </w:rPr>
-      </w:pPr>
-      <w:r>
-        <w:rPr>
-          <w:rFonts w:ascii="Arial" w:eastAsia="Times New Roman" w:hAnsi="Arial" w:cs="Arial"/>
-          <w:sz w:val="27"/>
-          <w:szCs w:val="27"/>
-        </w:rPr>
-        <w:t>Size</w:t>
-      </w:r>
-    </w:p>
-    <w:p>
-      <w:pPr>
-        <w:spacing w:after="0" w:line="240" w:lineRule="auto"/>
-        <w:ind w:left="1440"/>
-        <w:rPr>
-          <w:rFonts w:ascii="Arial" w:eastAsia="Times New Roman" w:hAnsi="Arial" w:cs="Arial"/>
-          <w:sz w:val="27"/>
-          <w:szCs w:val="27"/>
-        </w:rPr>
-      </w:pPr>
-      <w:r>
-        <w:rPr>
-          <w:rFonts w:ascii="Arial" w:eastAsia="Times New Roman" w:hAnsi="Arial" w:cs="Arial"/>
-          <w:sz w:val="27"/>
-          <w:szCs w:val="27"/>
-        </w:rPr>
-        <w:t>2.1.10</w:t>
-      </w:r>
-    </w:p>
-    <w:p>
-      <w:pPr>
-        <w:spacing w:after="0" w:line="240" w:lineRule="auto"/>
-        <w:ind w:left="1440"/>
-        <w:rPr>
-          <w:rFonts w:ascii="Arial" w:eastAsia="Times New Roman" w:hAnsi="Arial" w:cs="Arial"/>
-          <w:sz w:val="27"/>
-          <w:szCs w:val="27"/>
-        </w:rPr>
-      </w:pPr>
-      <w:r>
-        <w:rPr>
-          <w:rFonts w:ascii="Arial" w:eastAsia="Times New Roman" w:hAnsi="Arial" w:cs="Arial"/>
-          <w:sz w:val="27"/>
-          <w:szCs w:val="27"/>
-        </w:rPr>
-        <w:t>General Details</w:t>
-      </w:r>
-    </w:p>
-    <w:p>
-      <w:pPr>
-        <w:spacing w:after="0" w:line="240" w:lineRule="auto"/>
-        <w:ind w:left="1440"/>
-        <w:rPr>
-          <w:rFonts w:ascii="Arial" w:eastAsia="Times New Roman" w:hAnsi="Arial" w:cs="Arial"/>
-          <w:sz w:val="27"/>
-          <w:szCs w:val="27"/>
-        </w:rPr>
-      </w:pPr>
-      <w:r>
-        <w:rPr>
-          <w:rFonts w:ascii="Arial" w:eastAsia="Times New Roman" w:hAnsi="Arial" w:cs="Arial"/>
-          <w:sz w:val="27"/>
-          <w:szCs w:val="27"/>
-        </w:rPr>
-        <w:t>2.1.11</w:t>
-      </w:r>
-    </w:p>
-    <w:p>
-      <w:pPr>
-        <w:spacing w:after="0" w:line="240" w:lineRule="auto"/>
-        <w:ind w:left="1440"/>
-        <w:rPr>
-          <w:rFonts w:ascii="Arial" w:eastAsia="Times New Roman" w:hAnsi="Arial" w:cs="Arial"/>
-          <w:sz w:val="27"/>
-          <w:szCs w:val="27"/>
-        </w:rPr>
-      </w:pPr>
-      <w:r>
-        <w:rPr>
-          <w:rFonts w:ascii="Arial" w:eastAsia="Times New Roman" w:hAnsi="Arial" w:cs="Arial"/>
-          <w:sz w:val="27"/>
-          <w:szCs w:val="27"/>
-        </w:rPr>
-        <w:t>Specific Details (optional)</w:t>
-      </w:r>
-    </w:p>
-    <w:p>
-      <w:pPr>
-        <w:spacing w:after="0" w:line="240" w:lineRule="auto"/>
-        <w:ind w:left="1440"/>
-        <w:rPr>
-          <w:rFonts w:ascii="Arial" w:eastAsia="Times New Roman" w:hAnsi="Arial" w:cs="Arial"/>
-          <w:sz w:val="27"/>
-          <w:szCs w:val="27"/>
-        </w:rPr>
-      </w:pPr>
-      <w:r>
-        <w:rPr>
-          <w:rFonts w:ascii="Arial" w:eastAsia="Times New Roman" w:hAnsi="Arial" w:cs="Arial"/>
-          <w:sz w:val="27"/>
-          <w:szCs w:val="27"/>
-        </w:rPr>
-        <w:t>2.1.12</w:t>
-      </w:r>
-    </w:p>
-    <w:p>
-      <w:pPr>
-        <w:spacing w:after="0" w:line="240" w:lineRule="auto"/>
-        <w:ind w:left="1440"/>
-        <w:rPr>
-          <w:rFonts w:ascii="Arial" w:eastAsia="Times New Roman" w:hAnsi="Arial" w:cs="Arial"/>
-          <w:sz w:val="27"/>
-          <w:szCs w:val="27"/>
-        </w:rPr>
-      </w:pPr>
-      <w:r>
-        <w:rPr>
-          <w:rFonts w:ascii="Arial" w:eastAsia="Times New Roman" w:hAnsi="Arial" w:cs="Arial"/>
-          <w:sz w:val="27"/>
-          <w:szCs w:val="27"/>
-        </w:rPr>
-        <w:t>Feedback</w:t>
-      </w:r>
-      <w:r>
-        <w:rPr>
-          <w:rFonts w:ascii="Arial" w:eastAsia="Times New Roman" w:hAnsi="Arial" w:cs="Arial"/>
-          <w:sz w:val="27"/>
-          <w:szCs w:val="27"/>
-        </w:rPr>
-        <w:t>s</w:t>
-      </w:r>
-      <w:r>
-        <w:rPr>
-          <w:rFonts w:ascii="Arial" w:eastAsia="Times New Roman" w:hAnsi="Arial" w:cs="Arial"/>
-          <w:sz w:val="27"/>
-          <w:szCs w:val="27"/>
-        </w:rPr>
-        <w:t xml:space="preserve"> for the item</w:t>
-      </w:r>
-      <w:r>
-        <w:rPr>
-          <w:rFonts w:ascii="Arial" w:eastAsia="Times New Roman" w:hAnsi="Arial" w:cs="Arial"/>
-          <w:sz w:val="27"/>
-          <w:szCs w:val="27"/>
-        </w:rPr>
-        <w:t xml:space="preserve"> </w:t>
-      </w:r>
-    </w:p>
-    <w:p>
-      <w:pPr>
-        <w:spacing w:after="0" w:line="240" w:lineRule="auto"/>
-        <w:ind w:left="1440"/>
-        <w:rPr>
-          <w:rFonts w:ascii="Arial" w:eastAsia="Times New Roman" w:hAnsi="Arial" w:cs="Arial"/>
-          <w:sz w:val="27"/>
-          <w:szCs w:val="27"/>
-        </w:rPr>
-      </w:pPr>
-      <w:r>
-        <w:rPr>
-          <w:rFonts w:ascii="Arial" w:eastAsia="Times New Roman" w:hAnsi="Arial" w:cs="Arial"/>
-          <w:sz w:val="27"/>
-          <w:szCs w:val="27"/>
-        </w:rPr>
-        <w:t>2.1.13</w:t>
-      </w:r>
-    </w:p>
-    <w:p>
-      <w:pPr>
-        <w:spacing w:after="0" w:line="240" w:lineRule="auto"/>
-        <w:ind w:left="1440"/>
-        <w:rPr>
-          <w:rFonts w:ascii="Arial" w:eastAsia="Times New Roman" w:hAnsi="Arial" w:cs="Arial"/>
-          <w:sz w:val="27"/>
-          <w:szCs w:val="27"/>
-        </w:rPr>
-      </w:pPr>
-      <w:r>
-        <w:rPr>
-          <w:rFonts w:ascii="Arial" w:eastAsia="Times New Roman" w:hAnsi="Arial" w:cs="Arial"/>
-          <w:sz w:val="27"/>
-          <w:szCs w:val="27"/>
-        </w:rPr>
-        <w:t>R</w:t>
-      </w:r>
-      <w:r>
-        <w:rPr>
-          <w:rFonts w:ascii="Arial" w:eastAsia="Times New Roman" w:hAnsi="Arial" w:cs="Arial"/>
-          <w:sz w:val="27"/>
-          <w:szCs w:val="27"/>
-        </w:rPr>
-        <w:t>ating</w:t>
-      </w:r>
-    </w:p>
-    <w:p>
-      <w:pPr>
-        <w:spacing w:after="0" w:line="240" w:lineRule="auto"/>
-        <w:ind w:left="1440"/>
-        <w:rPr>
-          <w:rFonts w:ascii="Arial" w:eastAsia="Times New Roman" w:hAnsi="Arial" w:cs="Arial"/>
-          <w:sz w:val="27"/>
-          <w:szCs w:val="27"/>
-        </w:rPr>
-      </w:pPr>
-      <w:r>
-        <w:rPr>
-          <w:rFonts w:ascii="Arial" w:eastAsia="Times New Roman" w:hAnsi="Arial" w:cs="Arial"/>
-          <w:sz w:val="27"/>
-          <w:szCs w:val="27"/>
-        </w:rPr>
-        <w:t>2.1.14</w:t>
-      </w:r>
-    </w:p>
-    <w:p>
-      <w:pPr>
-        <w:spacing w:after="0" w:line="240" w:lineRule="auto"/>
-        <w:ind w:left="1440"/>
-        <w:rPr>
-          <w:rFonts w:ascii="Arial" w:eastAsia="Times New Roman" w:hAnsi="Arial" w:cs="Arial"/>
-          <w:sz w:val="27"/>
-          <w:szCs w:val="27"/>
-        </w:rPr>
-      </w:pPr>
-      <w:r>
-        <w:rPr>
-          <w:rFonts w:ascii="Arial" w:eastAsia="Times New Roman" w:hAnsi="Arial" w:cs="Arial"/>
-          <w:sz w:val="27"/>
-          <w:szCs w:val="27"/>
-        </w:rPr>
-        <w:t>Description</w:t>
+      <w:r>
+        <w:rPr>
+          <w:rFonts w:ascii="Arial" w:eastAsia="Times New Roman" w:hAnsi="Arial" w:cs="Arial"/>
+          <w:sz w:val="27"/>
+          <w:szCs w:val="27"/>
+        </w:rPr>
+        <w:t xml:space="preserve"> (when the number of available pieces of the item drops to 0, the item should be made unavailable for sale)</w:t>
       </w:r>
       <w:bookmarkStart w:id="0" w:name="_GoBack"/>
       <w:bookmarkEnd w:id="0"/>
@@ -3125,6 +2813,342 @@
     <w:p>
       <w:pPr>
         <w:spacing w:after="0" w:line="240" w:lineRule="auto"/>
+        <w:ind w:left="1440"/>
+        <w:rPr>
+          <w:rFonts w:ascii="Arial" w:eastAsia="Times New Roman" w:hAnsi="Arial" w:cs="Arial"/>
+          <w:sz w:val="27"/>
+          <w:szCs w:val="27"/>
+        </w:rPr>
+      </w:pPr>
+      <w:r>
+        <w:rPr>
+          <w:rFonts w:ascii="Arial" w:eastAsia="Times New Roman" w:hAnsi="Arial" w:cs="Arial"/>
+          <w:sz w:val="27"/>
+          <w:szCs w:val="27"/>
+        </w:rPr>
+        <w:t>2.1.7.</w:t>
+      </w:r>
+    </w:p>
+    <w:p>
+      <w:pPr>
+        <w:spacing w:after="0" w:line="240" w:lineRule="auto"/>
+        <w:ind w:left="1440"/>
+        <w:rPr>
+          <w:rFonts w:ascii="Arial" w:eastAsia="Times New Roman" w:hAnsi="Arial" w:cs="Arial"/>
+          <w:sz w:val="27"/>
+          <w:szCs w:val="27"/>
+        </w:rPr>
+      </w:pPr>
+      <w:r>
+        <w:rPr>
+          <w:rFonts w:ascii="Arial" w:eastAsia="Times New Roman" w:hAnsi="Arial" w:cs="Arial"/>
+          <w:sz w:val="27"/>
+          <w:szCs w:val="27"/>
+        </w:rPr>
+        <w:t>Color</w:t>
+      </w:r>
+    </w:p>
+    <w:p>
+      <w:pPr>
+        <w:spacing w:after="0" w:line="240" w:lineRule="auto"/>
+        <w:ind w:left="1440"/>
+        <w:rPr>
+          <w:rFonts w:ascii="Arial" w:eastAsia="Times New Roman" w:hAnsi="Arial" w:cs="Arial"/>
+          <w:sz w:val="27"/>
+          <w:szCs w:val="27"/>
+        </w:rPr>
+      </w:pPr>
+      <w:r>
+        <w:rPr>
+          <w:rFonts w:ascii="Arial" w:eastAsia="Times New Roman" w:hAnsi="Arial" w:cs="Arial"/>
+          <w:sz w:val="27"/>
+          <w:szCs w:val="27"/>
+        </w:rPr>
+        <w:t>2.1.8</w:t>
+      </w:r>
+    </w:p>
+    <w:p>
+      <w:pPr>
+        <w:spacing w:after="0" w:line="240" w:lineRule="auto"/>
+        <w:ind w:left="1440"/>
+        <w:rPr>
+          <w:rFonts w:ascii="Arial" w:eastAsia="Times New Roman" w:hAnsi="Arial" w:cs="Arial"/>
+          <w:sz w:val="27"/>
+          <w:szCs w:val="27"/>
+        </w:rPr>
+      </w:pPr>
+      <w:r>
+        <w:rPr>
+          <w:rFonts w:ascii="Arial" w:eastAsia="Times New Roman" w:hAnsi="Arial" w:cs="Arial"/>
+          <w:sz w:val="27"/>
+          <w:szCs w:val="27"/>
+        </w:rPr>
+        <w:t>Shipping cost, according to the destination</w:t>
+      </w:r>
+    </w:p>
+    <w:p>
+      <w:pPr>
+        <w:spacing w:after="0" w:line="240" w:lineRule="auto"/>
+        <w:ind w:left="1440"/>
+        <w:rPr>
+          <w:rFonts w:ascii="Arial" w:eastAsia="Times New Roman" w:hAnsi="Arial" w:cs="Arial"/>
+          <w:sz w:val="27"/>
+          <w:szCs w:val="27"/>
+        </w:rPr>
+      </w:pPr>
+      <w:r>
+        <w:rPr>
+          <w:rFonts w:ascii="Arial" w:eastAsia="Times New Roman" w:hAnsi="Arial" w:cs="Arial"/>
+          <w:sz w:val="27"/>
+          <w:szCs w:val="27"/>
+        </w:rPr>
+        <w:t>2.1.9.</w:t>
+      </w:r>
+    </w:p>
+    <w:p>
+      <w:pPr>
+        <w:spacing w:after="0" w:line="240" w:lineRule="auto"/>
+        <w:ind w:left="1440"/>
+        <w:rPr>
+          <w:rFonts w:ascii="Arial" w:eastAsia="Times New Roman" w:hAnsi="Arial" w:cs="Arial"/>
+          <w:sz w:val="27"/>
+          <w:szCs w:val="27"/>
+        </w:rPr>
+      </w:pPr>
+      <w:r>
+        <w:rPr>
+          <w:rFonts w:ascii="Arial" w:eastAsia="Times New Roman" w:hAnsi="Arial" w:cs="Arial"/>
+          <w:sz w:val="27"/>
+          <w:szCs w:val="27"/>
+        </w:rPr>
+        <w:t>Size</w:t>
+      </w:r>
+    </w:p>
+    <w:p>
+      <w:pPr>
+        <w:spacing w:after="0" w:line="240" w:lineRule="auto"/>
+        <w:ind w:left="1440"/>
+        <w:rPr>
+          <w:rFonts w:ascii="Arial" w:eastAsia="Times New Roman" w:hAnsi="Arial" w:cs="Arial"/>
+          <w:sz w:val="27"/>
+          <w:szCs w:val="27"/>
+        </w:rPr>
+      </w:pPr>
+      <w:r>
+        <w:rPr>
+          <w:rFonts w:ascii="Arial" w:eastAsia="Times New Roman" w:hAnsi="Arial" w:cs="Arial"/>
+          <w:sz w:val="27"/>
+          <w:szCs w:val="27"/>
+        </w:rPr>
+        <w:t>2.1.10</w:t>
+      </w:r>
+    </w:p>
+    <w:p>
+      <w:pPr>
+        <w:spacing w:after="0" w:line="240" w:lineRule="auto"/>
+        <w:ind w:left="1440"/>
+        <w:rPr>
+          <w:rFonts w:ascii="Arial" w:eastAsia="Times New Roman" w:hAnsi="Arial" w:cs="Arial"/>
+          <w:sz w:val="27"/>
+          <w:szCs w:val="27"/>
+        </w:rPr>
+      </w:pPr>
+      <w:r>
+        <w:rPr>
+          <w:rFonts w:ascii="Arial" w:eastAsia="Times New Roman" w:hAnsi="Arial" w:cs="Arial"/>
+          <w:sz w:val="27"/>
+          <w:szCs w:val="27"/>
+        </w:rPr>
+        <w:t>General Details</w:t>
+      </w:r>
+    </w:p>
+    <w:p>
+      <w:pPr>
+        <w:spacing w:after="0" w:line="240" w:lineRule="auto"/>
+        <w:ind w:left="1440"/>
+        <w:rPr>
+          <w:rFonts w:ascii="Arial" w:eastAsia="Times New Roman" w:hAnsi="Arial" w:cs="Arial"/>
+          <w:sz w:val="27"/>
+          <w:szCs w:val="27"/>
+        </w:rPr>
+      </w:pPr>
+      <w:r>
+        <w:rPr>
+          <w:rFonts w:ascii="Arial" w:eastAsia="Times New Roman" w:hAnsi="Arial" w:cs="Arial"/>
+          <w:sz w:val="27"/>
+          <w:szCs w:val="27"/>
+        </w:rPr>
+        <w:t>2.1.11</w:t>
+      </w:r>
+    </w:p>
+    <w:p>
+      <w:pPr>
+        <w:spacing w:after="0" w:line="240" w:lineRule="auto"/>
+        <w:ind w:left="1440"/>
+        <w:rPr>
+          <w:rFonts w:ascii="Arial" w:eastAsia="Times New Roman" w:hAnsi="Arial" w:cs="Arial"/>
+          <w:sz w:val="27"/>
+          <w:szCs w:val="27"/>
+        </w:rPr>
+      </w:pPr>
+      <w:r>
+        <w:rPr>
+          <w:rFonts w:ascii="Arial" w:eastAsia="Times New Roman" w:hAnsi="Arial" w:cs="Arial"/>
+          <w:sz w:val="27"/>
+          <w:szCs w:val="27"/>
+        </w:rPr>
+        <w:t>Specific Details (optional)</w:t>
+      </w:r>
+    </w:p>
+    <w:p>
+      <w:pPr>
+        <w:spacing w:after="0" w:line="240" w:lineRule="auto"/>
+        <w:ind w:left="1440"/>
+        <w:rPr>
+          <w:rFonts w:ascii="Arial" w:eastAsia="Times New Roman" w:hAnsi="Arial" w:cs="Arial"/>
+          <w:sz w:val="27"/>
+          <w:szCs w:val="27"/>
+        </w:rPr>
+      </w:pPr>
+      <w:r>
+        <w:rPr>
+          <w:rFonts w:ascii="Arial" w:eastAsia="Times New Roman" w:hAnsi="Arial" w:cs="Arial"/>
+          <w:sz w:val="27"/>
+          <w:szCs w:val="27"/>
+        </w:rPr>
+        <w:t>2.1.12</w:t>
+      </w:r>
+    </w:p>
+    <w:p>
+      <w:pPr>
+        <w:spacing w:after="0" w:line="240" w:lineRule="auto"/>
+        <w:ind w:left="1440"/>
+        <w:rPr>
+          <w:rFonts w:ascii="Arial" w:eastAsia="Times New Roman" w:hAnsi="Arial" w:cs="Arial"/>
+          <w:sz w:val="27"/>
+          <w:szCs w:val="27"/>
+        </w:rPr>
+      </w:pPr>
+      <w:r>
+        <w:rPr>
+          <w:rFonts w:ascii="Arial" w:eastAsia="Times New Roman" w:hAnsi="Arial" w:cs="Arial"/>
+          <w:sz w:val="27"/>
+          <w:szCs w:val="27"/>
+        </w:rPr>
+        <w:t>Feedback</w:t>
+      </w:r>
+      <w:r>
+        <w:rPr>
+          <w:rFonts w:ascii="Arial" w:eastAsia="Times New Roman" w:hAnsi="Arial" w:cs="Arial"/>
+          <w:sz w:val="27"/>
+          <w:szCs w:val="27"/>
+        </w:rPr>
+        <w:t>s</w:t>
+      </w:r>
+      <w:r>
+        <w:rPr>
+          <w:rFonts w:ascii="Arial" w:eastAsia="Times New Roman" w:hAnsi="Arial" w:cs="Arial"/>
+          <w:sz w:val="27"/>
+          <w:szCs w:val="27"/>
+        </w:rPr>
+        <w:t xml:space="preserve"> for the item</w:t>
+      </w:r>
+      <w:r>
+        <w:rPr>
+          <w:rFonts w:ascii="Arial" w:eastAsia="Times New Roman" w:hAnsi="Arial" w:cs="Arial"/>
+          <w:sz w:val="27"/>
+          <w:szCs w:val="27"/>
+        </w:rPr>
+        <w:t xml:space="preserve"> </w:t>
+      </w:r>
+    </w:p>
+    <w:p>
+      <w:pPr>
+        <w:spacing w:after="0" w:line="240" w:lineRule="auto"/>
+        <w:ind w:left="1440"/>
+        <w:rPr>
+          <w:rFonts w:ascii="Arial" w:eastAsia="Times New Roman" w:hAnsi="Arial" w:cs="Arial"/>
+          <w:sz w:val="27"/>
+          <w:szCs w:val="27"/>
+        </w:rPr>
+      </w:pPr>
+      <w:r>
+        <w:rPr>
+          <w:rFonts w:ascii="Arial" w:eastAsia="Times New Roman" w:hAnsi="Arial" w:cs="Arial"/>
+          <w:sz w:val="27"/>
+          <w:szCs w:val="27"/>
+        </w:rPr>
+        <w:t>2.1.13</w:t>
+      </w:r>
+    </w:p>
+    <w:p>
+      <w:pPr>
+        <w:spacing w:after="0" w:line="240" w:lineRule="auto"/>
+        <w:ind w:left="1440"/>
+        <w:rPr>
+          <w:rFonts w:ascii="Arial" w:eastAsia="Times New Roman" w:hAnsi="Arial" w:cs="Arial"/>
+          <w:sz w:val="27"/>
+          <w:szCs w:val="27"/>
+        </w:rPr>
+      </w:pPr>
+      <w:r>
+        <w:rPr>
+          <w:rFonts w:ascii="Arial" w:eastAsia="Times New Roman" w:hAnsi="Arial" w:cs="Arial"/>
+          <w:sz w:val="27"/>
+          <w:szCs w:val="27"/>
+        </w:rPr>
+        <w:t>R</w:t>
+      </w:r>
+      <w:r>
+        <w:rPr>
+          <w:rFonts w:ascii="Arial" w:eastAsia="Times New Roman" w:hAnsi="Arial" w:cs="Arial"/>
+          <w:sz w:val="27"/>
+          <w:szCs w:val="27"/>
+        </w:rPr>
+        <w:t>ating</w:t>
+      </w:r>
+    </w:p>
+    <w:p>
+      <w:pPr>
+        <w:spacing w:after="0" w:line="240" w:lineRule="auto"/>
+        <w:ind w:left="1440"/>
+        <w:rPr>
+          <w:rFonts w:ascii="Arial" w:eastAsia="Times New Roman" w:hAnsi="Arial" w:cs="Arial"/>
+          <w:sz w:val="27"/>
+          <w:szCs w:val="27"/>
+        </w:rPr>
+      </w:pPr>
+      <w:r>
+        <w:rPr>
+          <w:rFonts w:ascii="Arial" w:eastAsia="Times New Roman" w:hAnsi="Arial" w:cs="Arial"/>
+          <w:sz w:val="27"/>
+          <w:szCs w:val="27"/>
+        </w:rPr>
+        <w:t>2.1.14</w:t>
+      </w:r>
+    </w:p>
+    <w:p>
+      <w:pPr>
+        <w:spacing w:after="0" w:line="240" w:lineRule="auto"/>
+        <w:ind w:left="1440"/>
+        <w:rPr>
+          <w:rFonts w:ascii="Arial" w:eastAsia="Times New Roman" w:hAnsi="Arial" w:cs="Arial"/>
+          <w:sz w:val="27"/>
+          <w:szCs w:val="27"/>
+        </w:rPr>
+      </w:pPr>
+      <w:r>
+        <w:rPr>
+          <w:rFonts w:ascii="Arial" w:eastAsia="Times New Roman" w:hAnsi="Arial" w:cs="Arial"/>
+          <w:sz w:val="27"/>
+          <w:szCs w:val="27"/>
+        </w:rPr>
+        <w:t>Description</w:t>
+      </w:r>
+    </w:p>
+    <w:p>
+      <w:pPr>
+        <w:spacing w:after="0" w:line="240" w:lineRule="auto"/>
         <w:ind w:left="720"/>
         <w:rPr>
           <w:rFonts w:ascii="Arial" w:eastAsia="Times New Roman" w:hAnsi="Arial" w:cs="Arial"/>
@@ -3195,25 +3219,42 @@
           <w:sz w:val="27"/>
           <w:szCs w:val="27"/>
         </w:rPr>
-        <w:t>Unique ID (auto-increment starting at 1, present only in the database tables)</w:t>
-      </w:r>
-    </w:p>
-    <w:p>
-      <w:pPr>
-        <w:spacing w:after="0" w:line="240" w:lineRule="auto"/>
-        <w:ind w:left="1440"/>
-        <w:rPr>
-          <w:rFonts w:ascii="Arial" w:eastAsia="Times New Roman" w:hAnsi="Arial" w:cs="Arial"/>
-          <w:sz w:val="27"/>
-          <w:szCs w:val="27"/>
-        </w:rPr>
-      </w:pPr>
-      <w:r>
-        <w:rPr>
-          <w:rFonts w:ascii="Arial" w:eastAsia="Times New Roman" w:hAnsi="Arial" w:cs="Arial"/>
-          <w:sz w:val="27"/>
-          <w:szCs w:val="27"/>
-        </w:rPr>
+        <w:t>Unique ID (auto-increment</w:t>
+      </w:r>
+      <w:r>
+        <w:rPr>
+          <w:rFonts w:ascii="Arial" w:eastAsia="Times New Roman" w:hAnsi="Arial" w:cs="Arial"/>
+          <w:sz w:val="27"/>
+          <w:szCs w:val="27"/>
+        </w:rPr>
+        <w:t>ed</w:t>
+      </w:r>
+      <w:r>
+        <w:rPr>
+          <w:rFonts w:ascii="Arial" w:eastAsia="Times New Roman" w:hAnsi="Arial" w:cs="Arial"/>
+          <w:sz w:val="27"/>
+          <w:szCs w:val="27"/>
+        </w:rPr>
+        <w:t xml:space="preserve"> starting at 1, present only in the database tables)</w:t>
+      </w:r>
+    </w:p>
+    <w:p>
+      <w:pPr>
+        <w:spacing w:after="0" w:line="240" w:lineRule="auto"/>
+        <w:ind w:left="1440"/>
+        <w:rPr>
+          <w:rFonts w:ascii="Arial" w:eastAsia="Times New Roman" w:hAnsi="Arial" w:cs="Arial"/>
+          <w:sz w:val="27"/>
+          <w:szCs w:val="27"/>
+        </w:rPr>
+      </w:pPr>
+      <w:r>
+        <w:rPr>
+          <w:rFonts w:ascii="Arial" w:eastAsia="Times New Roman" w:hAnsi="Arial" w:cs="Arial"/>
+          <w:sz w:val="27"/>
+          <w:szCs w:val="27"/>
+        </w:rPr>
+        <w:lastRenderedPageBreak/>
         <w:t>2.2.2.</w:t>
       </w:r>
     </w:p>
@@ -3233,101 +3274,1033 @@
           <w:sz w:val="27"/>
           <w:szCs w:val="27"/>
         </w:rPr>
+        <w:t>Unique Username</w:t>
+      </w:r>
+    </w:p>
+    <w:p>
+      <w:pPr>
+        <w:spacing w:after="0" w:line="240" w:lineRule="auto"/>
+        <w:ind w:left="1440"/>
+        <w:rPr>
+          <w:rFonts w:ascii="Arial" w:eastAsia="Times New Roman" w:hAnsi="Arial" w:cs="Arial"/>
+          <w:sz w:val="27"/>
+          <w:szCs w:val="27"/>
+        </w:rPr>
+      </w:pPr>
+      <w:r>
+        <w:rPr>
+          <w:rFonts w:ascii="Arial" w:eastAsia="Times New Roman" w:hAnsi="Arial" w:cs="Arial"/>
+          <w:sz w:val="27"/>
+          <w:szCs w:val="27"/>
+        </w:rPr>
+        <w:t>2.2.3</w:t>
+      </w:r>
+      <w:r>
+        <w:rPr>
+          <w:rFonts w:ascii="Arial" w:eastAsia="Times New Roman" w:hAnsi="Arial" w:cs="Arial"/>
+          <w:sz w:val="27"/>
+          <w:szCs w:val="27"/>
+        </w:rPr>
+        <w:t>.</w:t>
+      </w:r>
+    </w:p>
+    <w:p>
+      <w:pPr>
+        <w:spacing w:after="0" w:line="240" w:lineRule="auto"/>
+        <w:ind w:left="1440"/>
+        <w:rPr>
+          <w:rFonts w:ascii="Arial" w:eastAsia="Times New Roman" w:hAnsi="Arial" w:cs="Arial"/>
+          <w:sz w:val="27"/>
+          <w:szCs w:val="27"/>
+        </w:rPr>
+      </w:pPr>
+      <w:r>
+        <w:rPr>
+          <w:rFonts w:ascii="Arial" w:eastAsia="Times New Roman" w:hAnsi="Arial" w:cs="Arial"/>
+          <w:sz w:val="27"/>
+          <w:szCs w:val="27"/>
+        </w:rPr>
+        <w:t>Password</w:t>
+      </w:r>
+    </w:p>
+    <w:p>
+      <w:pPr>
+        <w:spacing w:after="0" w:line="240" w:lineRule="auto"/>
+        <w:ind w:left="1440"/>
+        <w:rPr>
+          <w:rFonts w:ascii="Arial" w:eastAsia="Times New Roman" w:hAnsi="Arial" w:cs="Arial"/>
+          <w:sz w:val="27"/>
+          <w:szCs w:val="27"/>
+        </w:rPr>
+      </w:pPr>
+      <w:r>
+        <w:rPr>
+          <w:rFonts w:ascii="Arial" w:eastAsia="Times New Roman" w:hAnsi="Arial" w:cs="Arial"/>
+          <w:sz w:val="27"/>
+          <w:szCs w:val="27"/>
+        </w:rPr>
+        <w:t>2.2.4</w:t>
+      </w:r>
+      <w:r>
+        <w:rPr>
+          <w:rFonts w:ascii="Arial" w:eastAsia="Times New Roman" w:hAnsi="Arial" w:cs="Arial"/>
+          <w:sz w:val="27"/>
+          <w:szCs w:val="27"/>
+        </w:rPr>
+        <w:t>.</w:t>
+      </w:r>
+    </w:p>
+    <w:p>
+      <w:pPr>
+        <w:spacing w:after="0" w:line="240" w:lineRule="auto"/>
+        <w:ind w:left="1440"/>
+        <w:rPr>
+          <w:rFonts w:ascii="Arial" w:eastAsia="Times New Roman" w:hAnsi="Arial" w:cs="Arial"/>
+          <w:sz w:val="27"/>
+          <w:szCs w:val="27"/>
+        </w:rPr>
+      </w:pPr>
+      <w:r>
+        <w:rPr>
+          <w:rFonts w:ascii="Arial" w:eastAsia="Times New Roman" w:hAnsi="Arial" w:cs="Arial"/>
+          <w:sz w:val="27"/>
+          <w:szCs w:val="27"/>
+        </w:rPr>
+        <w:t xml:space="preserve">Full </w:t>
+      </w:r>
+      <w:r>
+        <w:rPr>
+          <w:rFonts w:ascii="Arial" w:eastAsia="Times New Roman" w:hAnsi="Arial" w:cs="Arial"/>
+          <w:sz w:val="27"/>
+          <w:szCs w:val="27"/>
+        </w:rPr>
+        <w:t>Name</w:t>
+      </w:r>
+    </w:p>
+    <w:p>
+      <w:pPr>
+        <w:spacing w:after="0" w:line="240" w:lineRule="auto"/>
+        <w:ind w:left="1440"/>
+        <w:rPr>
+          <w:rFonts w:ascii="Arial" w:eastAsia="Times New Roman" w:hAnsi="Arial" w:cs="Arial"/>
+          <w:sz w:val="27"/>
+          <w:szCs w:val="27"/>
+        </w:rPr>
+      </w:pPr>
+      <w:r>
+        <w:rPr>
+          <w:rFonts w:ascii="Arial" w:eastAsia="Times New Roman" w:hAnsi="Arial" w:cs="Arial"/>
+          <w:sz w:val="27"/>
+          <w:szCs w:val="27"/>
+        </w:rPr>
+        <w:t>2.2.4.</w:t>
+      </w:r>
+    </w:p>
+    <w:p>
+      <w:pPr>
+        <w:spacing w:after="0" w:line="240" w:lineRule="auto"/>
+        <w:ind w:left="1440"/>
+        <w:rPr>
+          <w:rFonts w:ascii="Arial" w:eastAsia="Times New Roman" w:hAnsi="Arial" w:cs="Arial"/>
+          <w:sz w:val="27"/>
+          <w:szCs w:val="27"/>
+        </w:rPr>
+      </w:pPr>
+      <w:r>
+        <w:rPr>
+          <w:rFonts w:ascii="Arial" w:eastAsia="Times New Roman" w:hAnsi="Arial" w:cs="Arial"/>
+          <w:sz w:val="27"/>
+          <w:szCs w:val="27"/>
+        </w:rPr>
+        <w:t>Email Address</w:t>
+      </w:r>
+    </w:p>
+    <w:p>
+      <w:pPr>
+        <w:spacing w:after="0" w:line="240" w:lineRule="auto"/>
+        <w:ind w:left="1440"/>
+        <w:rPr>
+          <w:rFonts w:ascii="Arial" w:eastAsia="Times New Roman" w:hAnsi="Arial" w:cs="Arial"/>
+          <w:sz w:val="27"/>
+          <w:szCs w:val="27"/>
+        </w:rPr>
+      </w:pPr>
+      <w:r>
+        <w:rPr>
+          <w:rFonts w:ascii="Arial" w:eastAsia="Times New Roman" w:hAnsi="Arial" w:cs="Arial"/>
+          <w:sz w:val="27"/>
+          <w:szCs w:val="27"/>
+        </w:rPr>
+        <w:t>2.2.5.</w:t>
+      </w:r>
+    </w:p>
+    <w:p>
+      <w:pPr>
+        <w:spacing w:after="0" w:line="240" w:lineRule="auto"/>
+        <w:ind w:left="1440"/>
+        <w:rPr>
+          <w:rFonts w:ascii="Arial" w:eastAsia="Times New Roman" w:hAnsi="Arial" w:cs="Arial"/>
+          <w:sz w:val="27"/>
+          <w:szCs w:val="27"/>
+        </w:rPr>
+      </w:pPr>
+      <w:r>
+        <w:rPr>
+          <w:rFonts w:ascii="Arial" w:eastAsia="Times New Roman" w:hAnsi="Arial" w:cs="Arial"/>
+          <w:sz w:val="27"/>
+          <w:szCs w:val="27"/>
+        </w:rPr>
+        <w:t>Postal Address</w:t>
+      </w:r>
+    </w:p>
+    <w:p>
+      <w:pPr>
+        <w:spacing w:after="0" w:line="240" w:lineRule="auto"/>
+        <w:ind w:left="1440"/>
+        <w:rPr>
+          <w:rFonts w:ascii="Arial" w:eastAsia="Times New Roman" w:hAnsi="Arial" w:cs="Arial"/>
+          <w:sz w:val="27"/>
+          <w:szCs w:val="27"/>
+        </w:rPr>
+      </w:pPr>
+      <w:r>
+        <w:rPr>
+          <w:rFonts w:ascii="Arial" w:eastAsia="Times New Roman" w:hAnsi="Arial" w:cs="Arial"/>
+          <w:sz w:val="27"/>
+          <w:szCs w:val="27"/>
+        </w:rPr>
+        <w:t>2.2.6</w:t>
+      </w:r>
+    </w:p>
+    <w:p>
+      <w:pPr>
+        <w:spacing w:after="0" w:line="240" w:lineRule="auto"/>
+        <w:ind w:left="1440"/>
+        <w:rPr>
+          <w:rFonts w:ascii="Arial" w:eastAsia="Times New Roman" w:hAnsi="Arial" w:cs="Arial"/>
+          <w:sz w:val="27"/>
+          <w:szCs w:val="27"/>
+        </w:rPr>
+      </w:pPr>
+      <w:r>
+        <w:rPr>
+          <w:rFonts w:ascii="Arial" w:eastAsia="Times New Roman" w:hAnsi="Arial" w:cs="Arial"/>
+          <w:sz w:val="27"/>
+          <w:szCs w:val="27"/>
+        </w:rPr>
+        <w:t>List of a</w:t>
+      </w:r>
+      <w:r>
+        <w:rPr>
+          <w:rFonts w:ascii="Arial" w:eastAsia="Times New Roman" w:hAnsi="Arial" w:cs="Arial"/>
+          <w:sz w:val="27"/>
+          <w:szCs w:val="27"/>
+        </w:rPr>
+        <w:t>ll orders made by the customer</w:t>
+      </w:r>
+    </w:p>
+    <w:p>
+      <w:pPr>
+        <w:spacing w:after="0" w:line="240" w:lineRule="auto"/>
+        <w:ind w:left="1440"/>
+        <w:rPr>
+          <w:rFonts w:ascii="Arial" w:eastAsia="Times New Roman" w:hAnsi="Arial" w:cs="Arial"/>
+          <w:sz w:val="27"/>
+          <w:szCs w:val="27"/>
+        </w:rPr>
+      </w:pPr>
+      <w:r>
+        <w:rPr>
+          <w:rFonts w:ascii="Arial" w:eastAsia="Times New Roman" w:hAnsi="Arial" w:cs="Arial"/>
+          <w:sz w:val="27"/>
+          <w:szCs w:val="27"/>
+        </w:rPr>
+        <w:t>2.2.7</w:t>
+      </w:r>
+    </w:p>
+    <w:p>
+      <w:pPr>
+        <w:spacing w:after="0" w:line="240" w:lineRule="auto"/>
+        <w:ind w:left="1440"/>
+        <w:rPr>
+          <w:rFonts w:ascii="Arial" w:eastAsia="Times New Roman" w:hAnsi="Arial" w:cs="Arial"/>
+          <w:sz w:val="27"/>
+          <w:szCs w:val="27"/>
+        </w:rPr>
+      </w:pPr>
+      <w:r>
+        <w:rPr>
+          <w:rFonts w:ascii="Arial" w:eastAsia="Times New Roman" w:hAnsi="Arial" w:cs="Arial"/>
+          <w:sz w:val="27"/>
+          <w:szCs w:val="27"/>
+        </w:rPr>
+        <w:t>User points</w:t>
+      </w:r>
+    </w:p>
+    <w:p>
+      <w:pPr>
+        <w:spacing w:after="0" w:line="240" w:lineRule="auto"/>
+        <w:ind w:left="720"/>
+        <w:rPr>
+          <w:rFonts w:ascii="Arial" w:eastAsia="Times New Roman" w:hAnsi="Arial" w:cs="Arial"/>
+          <w:sz w:val="27"/>
+          <w:szCs w:val="27"/>
+        </w:rPr>
+      </w:pPr>
+      <w:r>
+        <w:rPr>
+          <w:rFonts w:ascii="Arial" w:eastAsia="Times New Roman" w:hAnsi="Arial" w:cs="Arial"/>
+          <w:sz w:val="27"/>
+          <w:szCs w:val="27"/>
+        </w:rPr>
+        <w:t>2.3.</w:t>
+      </w:r>
+    </w:p>
+    <w:p>
+      <w:pPr>
+        <w:spacing w:after="0" w:line="240" w:lineRule="auto"/>
+        <w:ind w:left="720"/>
+        <w:rPr>
+          <w:rFonts w:ascii="Arial" w:eastAsia="Times New Roman" w:hAnsi="Arial" w:cs="Arial"/>
+          <w:sz w:val="27"/>
+          <w:szCs w:val="27"/>
+        </w:rPr>
+      </w:pPr>
+      <w:r>
+        <w:rPr>
+          <w:rFonts w:ascii="Arial" w:eastAsia="Times New Roman" w:hAnsi="Arial" w:cs="Arial"/>
+          <w:sz w:val="27"/>
+          <w:szCs w:val="27"/>
+        </w:rPr>
+        <w:t>Admin</w:t>
+      </w:r>
+      <w:r>
+        <w:rPr>
+          <w:rFonts w:ascii="Arial" w:eastAsia="Times New Roman" w:hAnsi="Arial" w:cs="Arial"/>
+          <w:sz w:val="27"/>
+          <w:szCs w:val="27"/>
+        </w:rPr>
+        <w:t xml:space="preserve"> has these attributes</w:t>
+      </w:r>
+    </w:p>
+    <w:p>
+      <w:pPr>
+        <w:spacing w:after="0" w:line="240" w:lineRule="auto"/>
+        <w:ind w:left="1440"/>
+        <w:rPr>
+          <w:rFonts w:ascii="Arial" w:eastAsia="Times New Roman" w:hAnsi="Arial" w:cs="Arial"/>
+          <w:sz w:val="27"/>
+          <w:szCs w:val="27"/>
+        </w:rPr>
+      </w:pPr>
+      <w:r>
+        <w:rPr>
+          <w:rFonts w:ascii="Arial" w:eastAsia="Times New Roman" w:hAnsi="Arial" w:cs="Arial"/>
+          <w:sz w:val="27"/>
+          <w:szCs w:val="27"/>
+        </w:rPr>
+        <w:t>2.3.1.</w:t>
+      </w:r>
+    </w:p>
+    <w:p>
+      <w:pPr>
+        <w:spacing w:after="0" w:line="240" w:lineRule="auto"/>
+        <w:ind w:left="1440"/>
+        <w:rPr>
+          <w:rFonts w:ascii="Arial" w:eastAsia="Times New Roman" w:hAnsi="Arial" w:cs="Arial"/>
+          <w:sz w:val="27"/>
+          <w:szCs w:val="27"/>
+        </w:rPr>
+      </w:pPr>
+      <w:r>
+        <w:rPr>
+          <w:rFonts w:ascii="Arial" w:eastAsia="Times New Roman" w:hAnsi="Arial" w:cs="Arial"/>
+          <w:sz w:val="27"/>
+          <w:szCs w:val="27"/>
+        </w:rPr>
+        <w:t>Username</w:t>
+      </w:r>
+    </w:p>
+    <w:p>
+      <w:pPr>
+        <w:spacing w:after="0" w:line="240" w:lineRule="auto"/>
+        <w:ind w:left="1440"/>
+        <w:rPr>
+          <w:rFonts w:ascii="Arial" w:eastAsia="Times New Roman" w:hAnsi="Arial" w:cs="Arial"/>
+          <w:sz w:val="27"/>
+          <w:szCs w:val="27"/>
+        </w:rPr>
+      </w:pPr>
+      <w:r>
+        <w:rPr>
+          <w:rFonts w:ascii="Arial" w:eastAsia="Times New Roman" w:hAnsi="Arial" w:cs="Arial"/>
+          <w:sz w:val="27"/>
+          <w:szCs w:val="27"/>
+        </w:rPr>
+        <w:t>2.3.2.</w:t>
+      </w:r>
+    </w:p>
+    <w:p>
+      <w:pPr>
+        <w:spacing w:after="0" w:line="240" w:lineRule="auto"/>
+        <w:ind w:left="1440"/>
+        <w:rPr>
+          <w:rFonts w:ascii="Arial" w:eastAsia="Times New Roman" w:hAnsi="Arial" w:cs="Arial"/>
+          <w:sz w:val="27"/>
+          <w:szCs w:val="27"/>
+        </w:rPr>
+      </w:pPr>
+      <w:r>
+        <w:rPr>
+          <w:rFonts w:ascii="Arial" w:eastAsia="Times New Roman" w:hAnsi="Arial" w:cs="Arial"/>
+          <w:sz w:val="27"/>
+          <w:szCs w:val="27"/>
+        </w:rPr>
+        <w:t>Password</w:t>
+      </w:r>
+    </w:p>
+    <w:p>
+      <w:pPr>
+        <w:spacing w:after="0" w:line="240" w:lineRule="auto"/>
+        <w:ind w:left="1440"/>
+        <w:rPr>
+          <w:rFonts w:ascii="Arial" w:eastAsia="Times New Roman" w:hAnsi="Arial" w:cs="Arial"/>
+          <w:sz w:val="27"/>
+          <w:szCs w:val="27"/>
+        </w:rPr>
+      </w:pPr>
+      <w:r>
+        <w:rPr>
+          <w:rFonts w:ascii="Arial" w:eastAsia="Times New Roman" w:hAnsi="Arial" w:cs="Arial"/>
+          <w:sz w:val="27"/>
+          <w:szCs w:val="27"/>
+        </w:rPr>
+        <w:t>2.3.3.</w:t>
+      </w:r>
+    </w:p>
+    <w:p>
+      <w:pPr>
+        <w:spacing w:after="0" w:line="240" w:lineRule="auto"/>
+        <w:ind w:left="1440"/>
+        <w:rPr>
+          <w:rFonts w:ascii="Arial" w:eastAsia="Times New Roman" w:hAnsi="Arial" w:cs="Arial"/>
+          <w:sz w:val="27"/>
+          <w:szCs w:val="27"/>
+        </w:rPr>
+      </w:pPr>
+      <w:r>
+        <w:rPr>
+          <w:rFonts w:ascii="Arial" w:eastAsia="Times New Roman" w:hAnsi="Arial" w:cs="Arial"/>
+          <w:sz w:val="27"/>
+          <w:szCs w:val="27"/>
+        </w:rPr>
+        <w:t>Email address</w:t>
+      </w:r>
+    </w:p>
+    <w:p>
+      <w:pPr>
+        <w:spacing w:after="0" w:line="240" w:lineRule="auto"/>
+        <w:ind w:left="1440"/>
+        <w:rPr>
+          <w:rFonts w:ascii="Arial" w:eastAsia="Times New Roman" w:hAnsi="Arial" w:cs="Arial"/>
+          <w:sz w:val="27"/>
+          <w:szCs w:val="27"/>
+        </w:rPr>
+      </w:pPr>
+      <w:r>
+        <w:rPr>
+          <w:rFonts w:ascii="Arial" w:eastAsia="Times New Roman" w:hAnsi="Arial" w:cs="Arial"/>
+          <w:sz w:val="27"/>
+          <w:szCs w:val="27"/>
+        </w:rPr>
+        <w:t>2.3.4.</w:t>
+      </w:r>
+    </w:p>
+    <w:p>
+      <w:pPr>
+        <w:spacing w:after="0" w:line="240" w:lineRule="auto"/>
+        <w:ind w:left="1440"/>
+        <w:rPr>
+          <w:rFonts w:ascii="Arial" w:eastAsia="Times New Roman" w:hAnsi="Arial" w:cs="Arial"/>
+          <w:sz w:val="27"/>
+          <w:szCs w:val="27"/>
+        </w:rPr>
+      </w:pPr>
+      <w:r>
+        <w:rPr>
+          <w:rFonts w:ascii="Arial" w:eastAsia="Times New Roman" w:hAnsi="Arial" w:cs="Arial"/>
+          <w:sz w:val="27"/>
+          <w:szCs w:val="27"/>
+        </w:rPr>
+        <w:t>List of all banned users</w:t>
+      </w:r>
+    </w:p>
+    <w:p>
+      <w:pPr>
+        <w:spacing w:after="0" w:line="240" w:lineRule="auto"/>
+        <w:ind w:left="1440"/>
+        <w:rPr>
+          <w:rFonts w:ascii="Arial" w:eastAsia="Times New Roman" w:hAnsi="Arial" w:cs="Arial"/>
+          <w:sz w:val="27"/>
+          <w:szCs w:val="27"/>
+        </w:rPr>
+      </w:pPr>
+      <w:r>
+        <w:rPr>
+          <w:rFonts w:ascii="Arial" w:eastAsia="Times New Roman" w:hAnsi="Arial" w:cs="Arial"/>
+          <w:sz w:val="27"/>
+          <w:szCs w:val="27"/>
+        </w:rPr>
+        <w:t>2.3.5.</w:t>
+      </w:r>
+    </w:p>
+    <w:p>
+      <w:pPr>
+        <w:spacing w:after="0" w:line="240" w:lineRule="auto"/>
+        <w:ind w:left="1440"/>
+        <w:rPr>
+          <w:rFonts w:ascii="Arial" w:eastAsia="Times New Roman" w:hAnsi="Arial" w:cs="Arial"/>
+          <w:sz w:val="27"/>
+          <w:szCs w:val="27"/>
+        </w:rPr>
+      </w:pPr>
+      <w:r>
+        <w:rPr>
+          <w:rFonts w:ascii="Arial" w:eastAsia="Times New Roman" w:hAnsi="Arial" w:cs="Arial"/>
+          <w:sz w:val="27"/>
+          <w:szCs w:val="27"/>
+        </w:rPr>
+        <w:t>List of all deleted users</w:t>
+      </w:r>
+    </w:p>
+    <w:p>
+      <w:pPr>
+        <w:spacing w:after="0" w:line="240" w:lineRule="auto"/>
+        <w:ind w:left="720"/>
+        <w:rPr>
+          <w:rFonts w:ascii="Arial" w:eastAsia="Times New Roman" w:hAnsi="Arial" w:cs="Arial"/>
+          <w:sz w:val="27"/>
+          <w:szCs w:val="27"/>
+        </w:rPr>
+      </w:pPr>
+      <w:r>
+        <w:rPr>
+          <w:rFonts w:ascii="Arial" w:eastAsia="Times New Roman" w:hAnsi="Arial" w:cs="Arial"/>
+          <w:sz w:val="27"/>
+          <w:szCs w:val="27"/>
+        </w:rPr>
+        <w:t>2.4.</w:t>
+      </w:r>
+    </w:p>
+    <w:p>
+      <w:pPr>
+        <w:spacing w:after="0" w:line="240" w:lineRule="auto"/>
+        <w:ind w:left="720"/>
+        <w:rPr>
+          <w:rFonts w:ascii="Arial" w:eastAsia="Times New Roman" w:hAnsi="Arial" w:cs="Arial"/>
+          <w:sz w:val="27"/>
+          <w:szCs w:val="27"/>
+        </w:rPr>
+      </w:pPr>
+      <w:r>
+        <w:rPr>
+          <w:rFonts w:ascii="Arial" w:eastAsia="Times New Roman" w:hAnsi="Arial" w:cs="Arial"/>
+          <w:sz w:val="27"/>
+          <w:szCs w:val="27"/>
+        </w:rPr>
+        <w:t xml:space="preserve">Order log entries have these attributes: </w:t>
+      </w:r>
+    </w:p>
+    <w:p>
+      <w:pPr>
+        <w:spacing w:after="0" w:line="240" w:lineRule="auto"/>
+        <w:ind w:left="1440"/>
+        <w:rPr>
+          <w:rFonts w:ascii="Arial" w:eastAsia="Times New Roman" w:hAnsi="Arial" w:cs="Arial"/>
+          <w:sz w:val="27"/>
+          <w:szCs w:val="27"/>
+        </w:rPr>
+      </w:pPr>
+      <w:r>
+        <w:rPr>
+          <w:rFonts w:ascii="Arial" w:eastAsia="Times New Roman" w:hAnsi="Arial" w:cs="Arial"/>
+          <w:sz w:val="27"/>
+          <w:szCs w:val="27"/>
+        </w:rPr>
+        <w:t>2.4.1.</w:t>
+      </w:r>
+    </w:p>
+    <w:p>
+      <w:pPr>
+        <w:spacing w:after="0" w:line="240" w:lineRule="auto"/>
+        <w:ind w:left="1440"/>
+        <w:rPr>
+          <w:rFonts w:ascii="Arial" w:eastAsia="Times New Roman" w:hAnsi="Arial" w:cs="Arial"/>
+          <w:sz w:val="27"/>
+          <w:szCs w:val="27"/>
+        </w:rPr>
+      </w:pPr>
+      <w:r>
+        <w:rPr>
+          <w:rFonts w:ascii="Arial" w:eastAsia="Times New Roman" w:hAnsi="Arial" w:cs="Arial"/>
+          <w:sz w:val="27"/>
+          <w:szCs w:val="27"/>
+        </w:rPr>
+        <w:t>Unique ID (</w:t>
+      </w:r>
+      <w:r>
+        <w:rPr>
+          <w:rFonts w:ascii="Arial" w:eastAsia="Times New Roman" w:hAnsi="Arial" w:cs="Arial"/>
+          <w:sz w:val="27"/>
+          <w:szCs w:val="27"/>
+        </w:rPr>
+        <w:t>auto-incremented starting at 1, present only in the database tables</w:t>
+      </w:r>
+      <w:r>
+        <w:rPr>
+          <w:rFonts w:ascii="Arial" w:eastAsia="Times New Roman" w:hAnsi="Arial" w:cs="Arial"/>
+          <w:sz w:val="27"/>
+          <w:szCs w:val="27"/>
+        </w:rPr>
+        <w:t>)</w:t>
+      </w:r>
+    </w:p>
+    <w:p>
+      <w:pPr>
+        <w:spacing w:after="0" w:line="240" w:lineRule="auto"/>
+        <w:ind w:left="1440"/>
+        <w:rPr>
+          <w:rFonts w:ascii="Arial" w:eastAsia="Times New Roman" w:hAnsi="Arial" w:cs="Arial"/>
+          <w:sz w:val="27"/>
+          <w:szCs w:val="27"/>
+        </w:rPr>
+      </w:pPr>
+      <w:r>
+        <w:rPr>
+          <w:rFonts w:ascii="Arial" w:eastAsia="Times New Roman" w:hAnsi="Arial" w:cs="Arial"/>
+          <w:sz w:val="27"/>
+          <w:szCs w:val="27"/>
+        </w:rPr>
+        <w:t>2.4.2.</w:t>
+      </w:r>
+    </w:p>
+    <w:p>
+      <w:pPr>
+        <w:spacing w:after="0" w:line="240" w:lineRule="auto"/>
+        <w:ind w:left="1440"/>
+        <w:rPr>
+          <w:rFonts w:ascii="Arial" w:eastAsia="Times New Roman" w:hAnsi="Arial" w:cs="Arial"/>
+          <w:sz w:val="27"/>
+          <w:szCs w:val="27"/>
+        </w:rPr>
+      </w:pPr>
+      <w:r>
+        <w:rPr>
+          <w:rFonts w:ascii="Arial" w:eastAsia="Times New Roman" w:hAnsi="Arial" w:cs="Arial"/>
+          <w:sz w:val="27"/>
+          <w:szCs w:val="27"/>
+        </w:rPr>
+        <w:t xml:space="preserve">Time </w:t>
+      </w:r>
+      <w:r>
+        <w:rPr>
+          <w:rFonts w:ascii="Arial" w:eastAsia="Times New Roman" w:hAnsi="Arial" w:cs="Arial"/>
+          <w:sz w:val="27"/>
+          <w:szCs w:val="27"/>
+        </w:rPr>
+        <w:t>and date of the transaction</w:t>
+      </w:r>
+    </w:p>
+    <w:p>
+      <w:pPr>
+        <w:spacing w:after="0" w:line="240" w:lineRule="auto"/>
+        <w:ind w:left="1440"/>
+        <w:rPr>
+          <w:rFonts w:ascii="Arial" w:eastAsia="Times New Roman" w:hAnsi="Arial" w:cs="Arial"/>
+          <w:sz w:val="27"/>
+          <w:szCs w:val="27"/>
+        </w:rPr>
+      </w:pPr>
+      <w:r>
+        <w:rPr>
+          <w:rFonts w:ascii="Arial" w:eastAsia="Times New Roman" w:hAnsi="Arial" w:cs="Arial"/>
+          <w:sz w:val="27"/>
+          <w:szCs w:val="27"/>
+        </w:rPr>
+        <w:t>2.4.3</w:t>
+      </w:r>
+      <w:r>
+        <w:rPr>
+          <w:rFonts w:ascii="Arial" w:eastAsia="Times New Roman" w:hAnsi="Arial" w:cs="Arial"/>
+          <w:sz w:val="27"/>
+          <w:szCs w:val="27"/>
+        </w:rPr>
+        <w:t>.</w:t>
+      </w:r>
+    </w:p>
+    <w:p>
+      <w:pPr>
+        <w:spacing w:after="0" w:line="240" w:lineRule="auto"/>
+        <w:ind w:left="1440"/>
+        <w:rPr>
+          <w:rFonts w:ascii="Arial" w:eastAsia="Times New Roman" w:hAnsi="Arial" w:cs="Arial"/>
+          <w:sz w:val="27"/>
+          <w:szCs w:val="27"/>
+        </w:rPr>
+      </w:pPr>
+      <w:r>
+        <w:rPr>
+          <w:rFonts w:ascii="Arial" w:eastAsia="Times New Roman" w:hAnsi="Arial" w:cs="Arial"/>
+          <w:sz w:val="27"/>
+          <w:szCs w:val="27"/>
+        </w:rPr>
+        <w:t>C</w:t>
+      </w:r>
+      <w:r>
+        <w:rPr>
+          <w:rFonts w:ascii="Arial" w:eastAsia="Times New Roman" w:hAnsi="Arial" w:cs="Arial"/>
+          <w:sz w:val="27"/>
+          <w:szCs w:val="27"/>
+        </w:rPr>
+        <w:t>ustomer</w:t>
+      </w:r>
+      <w:r>
+        <w:rPr>
+          <w:rFonts w:ascii="Arial" w:eastAsia="Times New Roman" w:hAnsi="Arial" w:cs="Arial"/>
+          <w:sz w:val="27"/>
+          <w:szCs w:val="27"/>
+        </w:rPr>
+        <w:t xml:space="preserve">’s </w:t>
+      </w:r>
+      <w:r>
+        <w:rPr>
+          <w:rFonts w:ascii="Arial" w:eastAsia="Times New Roman" w:hAnsi="Arial" w:cs="Arial"/>
+          <w:sz w:val="27"/>
+          <w:szCs w:val="27"/>
+        </w:rPr>
+        <w:t xml:space="preserve">primary </w:t>
+      </w:r>
+      <w:r>
+        <w:rPr>
+          <w:rFonts w:ascii="Arial" w:eastAsia="Times New Roman" w:hAnsi="Arial" w:cs="Arial"/>
+          <w:sz w:val="27"/>
+          <w:szCs w:val="27"/>
+        </w:rPr>
+        <w:t>details</w:t>
+      </w:r>
+    </w:p>
+    <w:p>
+      <w:pPr>
+        <w:spacing w:after="0" w:line="240" w:lineRule="auto"/>
+        <w:ind w:left="1440"/>
+        <w:rPr>
+          <w:rFonts w:ascii="Arial" w:eastAsia="Times New Roman" w:hAnsi="Arial" w:cs="Arial"/>
+          <w:sz w:val="27"/>
+          <w:szCs w:val="27"/>
+        </w:rPr>
+      </w:pPr>
+      <w:r>
+        <w:rPr>
+          <w:rFonts w:ascii="Arial" w:eastAsia="Times New Roman" w:hAnsi="Arial" w:cs="Arial"/>
+          <w:sz w:val="27"/>
+          <w:szCs w:val="27"/>
+        </w:rPr>
+        <w:t>2.4.5.</w:t>
+      </w:r>
+    </w:p>
+    <w:p>
+      <w:pPr>
+        <w:spacing w:after="0" w:line="240" w:lineRule="auto"/>
+        <w:ind w:left="1440"/>
+        <w:rPr>
+          <w:rFonts w:ascii="Arial" w:eastAsia="Times New Roman" w:hAnsi="Arial" w:cs="Arial"/>
+          <w:sz w:val="27"/>
+          <w:szCs w:val="27"/>
+        </w:rPr>
+      </w:pPr>
+      <w:r>
+        <w:rPr>
+          <w:rFonts w:ascii="Arial" w:eastAsia="Times New Roman" w:hAnsi="Arial" w:cs="Arial"/>
+          <w:sz w:val="27"/>
+          <w:szCs w:val="27"/>
+        </w:rPr>
+        <w:t>Listing of the contents in customer’s shopping cart</w:t>
+      </w:r>
+    </w:p>
+    <w:p>
+      <w:pPr>
+        <w:spacing w:after="0" w:line="240" w:lineRule="auto"/>
+        <w:rPr>
+          <w:rFonts w:ascii="Arial" w:eastAsia="Times New Roman" w:hAnsi="Arial" w:cs="Arial"/>
+          <w:sz w:val="27"/>
+          <w:szCs w:val="27"/>
+        </w:rPr>
+      </w:pPr>
+    </w:p>
+    <w:p>
+      <w:pPr>
+        <w:spacing w:after="0" w:line="240" w:lineRule="auto"/>
+        <w:rPr>
+          <w:rFonts w:ascii="Arial" w:eastAsia="Times New Roman" w:hAnsi="Arial" w:cs="Arial"/>
+          <w:sz w:val="27"/>
+          <w:szCs w:val="27"/>
+        </w:rPr>
+      </w:pPr>
+      <w:r>
+        <w:rPr>
+          <w:rFonts w:ascii="Arial" w:eastAsia="Times New Roman" w:hAnsi="Arial" w:cs="Arial"/>
+          <w:sz w:val="27"/>
+          <w:szCs w:val="27"/>
+        </w:rPr>
+        <w:t>3.</w:t>
+      </w:r>
+      <w:r>
+        <w:rPr>
+          <w:rFonts w:ascii="Arial" w:eastAsia="Times New Roman" w:hAnsi="Arial" w:cs="Arial"/>
+          <w:sz w:val="27"/>
+          <w:szCs w:val="27"/>
+        </w:rPr>
+        <w:t xml:space="preserve"> </w:t>
+      </w:r>
+    </w:p>
+    <w:p>
+      <w:pPr>
+        <w:spacing w:after="0" w:line="240" w:lineRule="auto"/>
+        <w:rPr>
+          <w:rFonts w:ascii="Arial" w:eastAsia="Times New Roman" w:hAnsi="Arial" w:cs="Arial"/>
+          <w:sz w:val="27"/>
+          <w:szCs w:val="27"/>
+        </w:rPr>
+      </w:pPr>
+      <w:r>
+        <w:rPr>
+          <w:rFonts w:ascii="Arial" w:eastAsia="Times New Roman" w:hAnsi="Arial" w:cs="Arial"/>
+          <w:sz w:val="27"/>
+          <w:szCs w:val="27"/>
+        </w:rPr>
+        <w:t>System</w:t>
+      </w:r>
+    </w:p>
+    <w:p>
+      <w:pPr>
+        <w:spacing w:after="0" w:line="240" w:lineRule="auto"/>
+        <w:ind w:left="720"/>
+        <w:rPr>
+          <w:rFonts w:ascii="Arial" w:eastAsia="Times New Roman" w:hAnsi="Arial" w:cs="Arial"/>
+          <w:sz w:val="27"/>
+          <w:szCs w:val="27"/>
+        </w:rPr>
+      </w:pPr>
+      <w:r>
+        <w:rPr>
+          <w:rFonts w:ascii="Arial" w:eastAsia="Times New Roman" w:hAnsi="Arial" w:cs="Arial"/>
+          <w:sz w:val="27"/>
+          <w:szCs w:val="27"/>
+        </w:rPr>
+        <w:t>3.1.</w:t>
+      </w:r>
+    </w:p>
+    <w:p>
+      <w:pPr>
+        <w:spacing w:after="0" w:line="240" w:lineRule="auto"/>
+        <w:ind w:left="720"/>
+        <w:rPr>
+          <w:rFonts w:ascii="Arial" w:eastAsia="Times New Roman" w:hAnsi="Arial" w:cs="Arial"/>
+          <w:sz w:val="27"/>
+          <w:szCs w:val="27"/>
+        </w:rPr>
+      </w:pPr>
+      <w:r>
+        <w:rPr>
+          <w:rFonts w:ascii="Arial" w:eastAsia="Times New Roman" w:hAnsi="Arial" w:cs="Arial"/>
+          <w:sz w:val="27"/>
+          <w:szCs w:val="27"/>
+        </w:rPr>
         <w:lastRenderedPageBreak/>
-        <w:t>Unique Username</w:t>
-      </w:r>
-    </w:p>
-    <w:p>
-      <w:pPr>
-        <w:spacing w:after="0" w:line="240" w:lineRule="auto"/>
-        <w:ind w:left="1440"/>
-        <w:rPr>
-          <w:rFonts w:ascii="Arial" w:eastAsia="Times New Roman" w:hAnsi="Arial" w:cs="Arial"/>
-          <w:sz w:val="27"/>
-          <w:szCs w:val="27"/>
-        </w:rPr>
-      </w:pPr>
-      <w:r>
-        <w:rPr>
-          <w:rFonts w:ascii="Arial" w:eastAsia="Times New Roman" w:hAnsi="Arial" w:cs="Arial"/>
-          <w:sz w:val="27"/>
-          <w:szCs w:val="27"/>
-        </w:rPr>
-        <w:t>2.2.3</w:t>
-      </w:r>
-      <w:r>
-        <w:rPr>
-          <w:rFonts w:ascii="Arial" w:eastAsia="Times New Roman" w:hAnsi="Arial" w:cs="Arial"/>
-          <w:sz w:val="27"/>
-          <w:szCs w:val="27"/>
-        </w:rPr>
-        <w:t>.</w:t>
-      </w:r>
-    </w:p>
-    <w:p>
-      <w:pPr>
-        <w:spacing w:after="0" w:line="240" w:lineRule="auto"/>
-        <w:ind w:left="1440"/>
-        <w:rPr>
-          <w:rFonts w:ascii="Arial" w:eastAsia="Times New Roman" w:hAnsi="Arial" w:cs="Arial"/>
-          <w:sz w:val="27"/>
-          <w:szCs w:val="27"/>
-        </w:rPr>
-      </w:pPr>
-      <w:r>
-        <w:rPr>
-          <w:rFonts w:ascii="Arial" w:eastAsia="Times New Roman" w:hAnsi="Arial" w:cs="Arial"/>
-          <w:sz w:val="27"/>
-          <w:szCs w:val="27"/>
-        </w:rPr>
-        <w:t>Password</w:t>
-      </w:r>
-    </w:p>
-    <w:p>
-      <w:pPr>
-        <w:spacing w:after="0" w:line="240" w:lineRule="auto"/>
-        <w:ind w:left="1440"/>
-        <w:rPr>
-          <w:rFonts w:ascii="Arial" w:eastAsia="Times New Roman" w:hAnsi="Arial" w:cs="Arial"/>
-          <w:sz w:val="27"/>
-          <w:szCs w:val="27"/>
-        </w:rPr>
-      </w:pPr>
-      <w:r>
-        <w:rPr>
-          <w:rFonts w:ascii="Arial" w:eastAsia="Times New Roman" w:hAnsi="Arial" w:cs="Arial"/>
-          <w:sz w:val="27"/>
-          <w:szCs w:val="27"/>
-        </w:rPr>
-        <w:t>2.2.4</w:t>
-      </w:r>
-      <w:r>
-        <w:rPr>
-          <w:rFonts w:ascii="Arial" w:eastAsia="Times New Roman" w:hAnsi="Arial" w:cs="Arial"/>
-          <w:sz w:val="27"/>
-          <w:szCs w:val="27"/>
-        </w:rPr>
-        <w:t>.</w:t>
-      </w:r>
-    </w:p>
-    <w:p>
-      <w:pPr>
-        <w:spacing w:after="0" w:line="240" w:lineRule="auto"/>
-        <w:ind w:left="1440"/>
-        <w:rPr>
-          <w:rFonts w:ascii="Arial" w:eastAsia="Times New Roman" w:hAnsi="Arial" w:cs="Arial"/>
-          <w:sz w:val="27"/>
-          <w:szCs w:val="27"/>
-        </w:rPr>
-      </w:pPr>
-      <w:r>
-        <w:rPr>
-          <w:rFonts w:ascii="Arial" w:eastAsia="Times New Roman" w:hAnsi="Arial" w:cs="Arial"/>
-          <w:sz w:val="27"/>
-          <w:szCs w:val="27"/>
-        </w:rPr>
-        <w:t xml:space="preserve">Full </w:t>
-      </w:r>
+        <w:t>Browse Inventory</w:t>
+      </w:r>
+    </w:p>
+    <w:p>
+      <w:pPr>
+        <w:spacing w:after="0" w:line="240" w:lineRule="auto"/>
+        <w:ind w:left="1440"/>
+        <w:rPr>
+          <w:rFonts w:ascii="Arial" w:eastAsia="Times New Roman" w:hAnsi="Arial" w:cs="Arial"/>
+          <w:sz w:val="27"/>
+          <w:szCs w:val="27"/>
+        </w:rPr>
+      </w:pPr>
+      <w:r>
+        <w:rPr>
+          <w:rFonts w:ascii="Arial" w:eastAsia="Times New Roman" w:hAnsi="Arial" w:cs="Arial"/>
+          <w:sz w:val="27"/>
+          <w:szCs w:val="27"/>
+        </w:rPr>
+        <w:t>3.1.1.</w:t>
+      </w:r>
+    </w:p>
+    <w:p>
+      <w:pPr>
+        <w:spacing w:after="0" w:line="240" w:lineRule="auto"/>
+        <w:ind w:left="1440"/>
+        <w:rPr>
+          <w:rFonts w:ascii="Arial" w:eastAsia="Times New Roman" w:hAnsi="Arial" w:cs="Arial"/>
+          <w:sz w:val="27"/>
+          <w:szCs w:val="27"/>
+        </w:rPr>
+      </w:pPr>
+      <w:r>
+        <w:rPr>
+          <w:rFonts w:ascii="Arial" w:eastAsia="Times New Roman" w:hAnsi="Arial" w:cs="Arial"/>
+          <w:sz w:val="27"/>
+          <w:szCs w:val="27"/>
+        </w:rPr>
+        <w:t>Organization</w:t>
+      </w:r>
+    </w:p>
+    <w:p>
+      <w:pPr>
+        <w:spacing w:after="0" w:line="240" w:lineRule="auto"/>
+        <w:ind w:left="1440"/>
+        <w:rPr>
+          <w:rFonts w:ascii="Arial" w:eastAsia="Times New Roman" w:hAnsi="Arial" w:cs="Arial"/>
+          <w:sz w:val="27"/>
+          <w:szCs w:val="27"/>
+        </w:rPr>
+      </w:pPr>
+      <w:r>
+        <w:rPr>
+          <w:rFonts w:ascii="Arial" w:eastAsia="Times New Roman" w:hAnsi="Arial" w:cs="Arial"/>
+          <w:sz w:val="27"/>
+          <w:szCs w:val="27"/>
+        </w:rPr>
+        <w:t>3.1.1.1.</w:t>
+      </w:r>
+    </w:p>
+    <w:p>
+      <w:pPr>
+        <w:spacing w:after="0" w:line="240" w:lineRule="auto"/>
+        <w:ind w:left="1440"/>
+        <w:rPr>
+          <w:rFonts w:ascii="Arial" w:eastAsia="Times New Roman" w:hAnsi="Arial" w:cs="Arial"/>
+          <w:sz w:val="27"/>
+          <w:szCs w:val="27"/>
+        </w:rPr>
+      </w:pPr>
+      <w:r>
+        <w:rPr>
+          <w:rFonts w:ascii="Arial" w:eastAsia="Times New Roman" w:hAnsi="Arial" w:cs="Arial"/>
+          <w:sz w:val="27"/>
+          <w:szCs w:val="27"/>
+        </w:rPr>
+        <w:t>Items Listed on single page</w:t>
+      </w:r>
+    </w:p>
+    <w:p>
+      <w:pPr>
+        <w:spacing w:after="0" w:line="240" w:lineRule="auto"/>
+        <w:ind w:left="1440"/>
+        <w:rPr>
+          <w:rFonts w:ascii="Arial" w:eastAsia="Times New Roman" w:hAnsi="Arial" w:cs="Arial"/>
+          <w:sz w:val="27"/>
+          <w:szCs w:val="27"/>
+        </w:rPr>
+      </w:pPr>
+      <w:r>
+        <w:rPr>
+          <w:rFonts w:ascii="Arial" w:eastAsia="Times New Roman" w:hAnsi="Arial" w:cs="Arial"/>
+          <w:sz w:val="27"/>
+          <w:szCs w:val="27"/>
+        </w:rPr>
+        <w:t>3.1.1.2.</w:t>
+      </w:r>
+    </w:p>
+    <w:p>
+      <w:pPr>
+        <w:spacing w:after="0" w:line="240" w:lineRule="auto"/>
+        <w:ind w:left="1440"/>
+        <w:rPr>
+          <w:rFonts w:ascii="Arial" w:eastAsia="Times New Roman" w:hAnsi="Arial" w:cs="Arial"/>
+          <w:sz w:val="27"/>
+          <w:szCs w:val="27"/>
+        </w:rPr>
+      </w:pPr>
+      <w:r>
+        <w:rPr>
+          <w:rFonts w:ascii="Arial" w:eastAsia="Times New Roman" w:hAnsi="Arial" w:cs="Arial"/>
+          <w:sz w:val="27"/>
+          <w:szCs w:val="27"/>
+        </w:rPr>
+        <w:t>Items shown in tabular format</w:t>
+      </w:r>
+    </w:p>
+    <w:p>
+      <w:pPr>
+        <w:spacing w:after="0" w:line="240" w:lineRule="auto"/>
+        <w:ind w:left="1440"/>
+        <w:rPr>
+          <w:rFonts w:ascii="Arial" w:eastAsia="Times New Roman" w:hAnsi="Arial" w:cs="Arial"/>
+          <w:sz w:val="27"/>
+          <w:szCs w:val="27"/>
+        </w:rPr>
+      </w:pPr>
+      <w:r>
+        <w:rPr>
+          <w:rFonts w:ascii="Arial" w:eastAsia="Times New Roman" w:hAnsi="Arial" w:cs="Arial"/>
+          <w:sz w:val="27"/>
+          <w:szCs w:val="27"/>
+        </w:rPr>
+        <w:t>3.1.1.3.</w:t>
+      </w:r>
+    </w:p>
+    <w:p>
+      <w:pPr>
+        <w:spacing w:after="0" w:line="240" w:lineRule="auto"/>
+        <w:ind w:left="1440"/>
+        <w:rPr>
+          <w:rFonts w:ascii="Arial" w:eastAsia="Times New Roman" w:hAnsi="Arial" w:cs="Arial"/>
+          <w:sz w:val="27"/>
+          <w:szCs w:val="27"/>
+        </w:rPr>
+      </w:pPr>
+      <w:r>
+        <w:rPr>
+          <w:rFonts w:ascii="Arial" w:eastAsia="Times New Roman" w:hAnsi="Arial" w:cs="Arial"/>
+          <w:sz w:val="27"/>
+          <w:szCs w:val="27"/>
+        </w:rPr>
+        <w:t>Each Item listing contains</w:t>
+      </w:r>
+    </w:p>
+    <w:p>
+      <w:pPr>
+        <w:spacing w:after="0" w:line="240" w:lineRule="auto"/>
+        <w:ind w:left="2160"/>
+        <w:rPr>
+          <w:rFonts w:ascii="Arial" w:eastAsia="Times New Roman" w:hAnsi="Arial" w:cs="Arial"/>
+          <w:sz w:val="27"/>
+          <w:szCs w:val="27"/>
+        </w:rPr>
+      </w:pPr>
+      <w:r>
+        <w:rPr>
+          <w:rFonts w:ascii="Arial" w:eastAsia="Times New Roman" w:hAnsi="Arial" w:cs="Arial"/>
+          <w:sz w:val="27"/>
+          <w:szCs w:val="27"/>
+        </w:rPr>
+        <w:t>3.1.1.3.1.</w:t>
+      </w:r>
+    </w:p>
+    <w:p>
+      <w:pPr>
+        <w:spacing w:after="0" w:line="240" w:lineRule="auto"/>
+        <w:ind w:left="2160"/>
+        <w:rPr>
+          <w:rFonts w:ascii="Arial" w:eastAsia="Times New Roman" w:hAnsi="Arial" w:cs="Arial"/>
+          <w:sz w:val="27"/>
+          <w:szCs w:val="27"/>
+        </w:rPr>
+      </w:pPr>
       <w:r>
         <w:rPr>
           <w:rFonts w:ascii="Arial" w:eastAsia="Times New Roman" w:hAnsi="Arial" w:cs="Arial"/>
@@ -3340,153 +4313,177 @@
     <w:p>
       <w:pPr>
         <w:spacing w:after="0" w:line="240" w:lineRule="auto"/>
-        <w:ind w:left="1440"/>
-        <w:rPr>
-          <w:rFonts w:ascii="Arial" w:eastAsia="Times New Roman" w:hAnsi="Arial" w:cs="Arial"/>
-          <w:sz w:val="27"/>
-          <w:szCs w:val="27"/>
-        </w:rPr>
-      </w:pPr>
-      <w:r>
-        <w:rPr>
-          <w:rFonts w:ascii="Arial" w:eastAsia="Times New Roman" w:hAnsi="Arial" w:cs="Arial"/>
-          <w:sz w:val="27"/>
-          <w:szCs w:val="27"/>
-        </w:rPr>
-        <w:t>2.2.4.</w:t>
-      </w:r>
-    </w:p>
-    <w:p>
-      <w:pPr>
-        <w:spacing w:after="0" w:line="240" w:lineRule="auto"/>
-        <w:ind w:left="1440"/>
-        <w:rPr>
-          <w:rFonts w:ascii="Arial" w:eastAsia="Times New Roman" w:hAnsi="Arial" w:cs="Arial"/>
-          <w:sz w:val="27"/>
-          <w:szCs w:val="27"/>
-        </w:rPr>
-      </w:pPr>
-      <w:r>
-        <w:rPr>
-          <w:rFonts w:ascii="Arial" w:eastAsia="Times New Roman" w:hAnsi="Arial" w:cs="Arial"/>
-          <w:sz w:val="27"/>
-          <w:szCs w:val="27"/>
-        </w:rPr>
-        <w:t>Email Address</w:t>
-      </w:r>
-    </w:p>
-    <w:p>
-      <w:pPr>
-        <w:spacing w:after="0" w:line="240" w:lineRule="auto"/>
-        <w:ind w:left="1440"/>
-        <w:rPr>
-          <w:rFonts w:ascii="Arial" w:eastAsia="Times New Roman" w:hAnsi="Arial" w:cs="Arial"/>
-          <w:sz w:val="27"/>
-          <w:szCs w:val="27"/>
-        </w:rPr>
-      </w:pPr>
-      <w:r>
-        <w:rPr>
-          <w:rFonts w:ascii="Arial" w:eastAsia="Times New Roman" w:hAnsi="Arial" w:cs="Arial"/>
-          <w:sz w:val="27"/>
-          <w:szCs w:val="27"/>
-        </w:rPr>
-        <w:t>2.2.5.</w:t>
-      </w:r>
-    </w:p>
-    <w:p>
-      <w:pPr>
-        <w:spacing w:after="0" w:line="240" w:lineRule="auto"/>
-        <w:ind w:left="1440"/>
-        <w:rPr>
-          <w:rFonts w:ascii="Arial" w:eastAsia="Times New Roman" w:hAnsi="Arial" w:cs="Arial"/>
-          <w:sz w:val="27"/>
-          <w:szCs w:val="27"/>
-        </w:rPr>
-      </w:pPr>
-      <w:r>
-        <w:rPr>
-          <w:rFonts w:ascii="Arial" w:eastAsia="Times New Roman" w:hAnsi="Arial" w:cs="Arial"/>
-          <w:sz w:val="27"/>
-          <w:szCs w:val="27"/>
-        </w:rPr>
-        <w:t>Postal Address</w:t>
-      </w:r>
-    </w:p>
-    <w:p>
-      <w:pPr>
-        <w:spacing w:after="0" w:line="240" w:lineRule="auto"/>
-        <w:ind w:left="1440"/>
-        <w:rPr>
-          <w:rFonts w:ascii="Arial" w:eastAsia="Times New Roman" w:hAnsi="Arial" w:cs="Arial"/>
-          <w:sz w:val="27"/>
-          <w:szCs w:val="27"/>
-        </w:rPr>
-      </w:pPr>
-      <w:r>
-        <w:rPr>
-          <w:rFonts w:ascii="Arial" w:eastAsia="Times New Roman" w:hAnsi="Arial" w:cs="Arial"/>
-          <w:sz w:val="27"/>
-          <w:szCs w:val="27"/>
-        </w:rPr>
-        <w:t>2.2.6</w:t>
-      </w:r>
-    </w:p>
-    <w:p>
-      <w:pPr>
-        <w:spacing w:after="0" w:line="240" w:lineRule="auto"/>
-        <w:ind w:left="1440"/>
-        <w:rPr>
-          <w:rFonts w:ascii="Arial" w:eastAsia="Times New Roman" w:hAnsi="Arial" w:cs="Arial"/>
-          <w:sz w:val="27"/>
-          <w:szCs w:val="27"/>
-        </w:rPr>
-      </w:pPr>
-      <w:r>
-        <w:rPr>
-          <w:rFonts w:ascii="Arial" w:eastAsia="Times New Roman" w:hAnsi="Arial" w:cs="Arial"/>
-          <w:sz w:val="27"/>
-          <w:szCs w:val="27"/>
-        </w:rPr>
-        <w:t>All orders made by the customer</w:t>
-      </w:r>
-    </w:p>
-    <w:p>
-      <w:pPr>
-        <w:spacing w:after="0" w:line="240" w:lineRule="auto"/>
-        <w:ind w:left="1440"/>
-        <w:rPr>
-          <w:rFonts w:ascii="Arial" w:eastAsia="Times New Roman" w:hAnsi="Arial" w:cs="Arial"/>
-          <w:sz w:val="27"/>
-          <w:szCs w:val="27"/>
-        </w:rPr>
-      </w:pPr>
-      <w:r>
-        <w:rPr>
-          <w:rFonts w:ascii="Arial" w:eastAsia="Times New Roman" w:hAnsi="Arial" w:cs="Arial"/>
-          <w:sz w:val="27"/>
-          <w:szCs w:val="27"/>
-        </w:rPr>
-        <w:t>2.2.7</w:t>
-      </w:r>
-    </w:p>
-    <w:p>
-      <w:pPr>
-        <w:spacing w:after="0" w:line="240" w:lineRule="auto"/>
-        <w:ind w:left="1440"/>
-        <w:rPr>
-          <w:rFonts w:ascii="Arial" w:eastAsia="Times New Roman" w:hAnsi="Arial" w:cs="Arial"/>
-          <w:sz w:val="27"/>
-          <w:szCs w:val="27"/>
-        </w:rPr>
-      </w:pPr>
-      <w:r>
-        <w:rPr>
-          <w:rFonts w:ascii="Arial" w:eastAsia="Times New Roman" w:hAnsi="Arial" w:cs="Arial"/>
-          <w:sz w:val="27"/>
-          <w:szCs w:val="27"/>
-        </w:rPr>
-        <w:t>User points</w:t>
+        <w:ind w:left="2160"/>
+        <w:rPr>
+          <w:rFonts w:ascii="Arial" w:eastAsia="Times New Roman" w:hAnsi="Arial" w:cs="Arial"/>
+          <w:sz w:val="27"/>
+          <w:szCs w:val="27"/>
+        </w:rPr>
+      </w:pPr>
+      <w:r>
+        <w:rPr>
+          <w:rFonts w:ascii="Arial" w:eastAsia="Times New Roman" w:hAnsi="Arial" w:cs="Arial"/>
+          <w:sz w:val="27"/>
+          <w:szCs w:val="27"/>
+        </w:rPr>
+        <w:t>3.1.1.3.2.</w:t>
+      </w:r>
+    </w:p>
+    <w:p>
+      <w:pPr>
+        <w:spacing w:after="0" w:line="240" w:lineRule="auto"/>
+        <w:ind w:left="2160"/>
+        <w:rPr>
+          <w:rFonts w:ascii="Arial" w:eastAsia="Times New Roman" w:hAnsi="Arial" w:cs="Arial"/>
+          <w:sz w:val="27"/>
+          <w:szCs w:val="27"/>
+        </w:rPr>
+      </w:pPr>
+      <w:r>
+        <w:rPr>
+          <w:rFonts w:ascii="Arial" w:eastAsia="Times New Roman" w:hAnsi="Arial" w:cs="Arial"/>
+          <w:sz w:val="27"/>
+          <w:szCs w:val="27"/>
+        </w:rPr>
+        <w:t>Producer</w:t>
+      </w:r>
+      <w:r>
+        <w:rPr>
+          <w:rFonts w:ascii="Arial" w:eastAsia="Times New Roman" w:hAnsi="Arial" w:cs="Arial"/>
+          <w:sz w:val="27"/>
+          <w:szCs w:val="27"/>
+        </w:rPr>
+        <w:t xml:space="preserve"> </w:t>
+      </w:r>
+    </w:p>
+    <w:p>
+      <w:pPr>
+        <w:spacing w:after="0" w:line="240" w:lineRule="auto"/>
+        <w:ind w:left="2160"/>
+        <w:rPr>
+          <w:rFonts w:ascii="Arial" w:eastAsia="Times New Roman" w:hAnsi="Arial" w:cs="Arial"/>
+          <w:sz w:val="27"/>
+          <w:szCs w:val="27"/>
+        </w:rPr>
+      </w:pPr>
+      <w:r>
+        <w:rPr>
+          <w:rFonts w:ascii="Arial" w:eastAsia="Times New Roman" w:hAnsi="Arial" w:cs="Arial"/>
+          <w:sz w:val="27"/>
+          <w:szCs w:val="27"/>
+        </w:rPr>
+        <w:t>3.1.1.3.3.</w:t>
+      </w:r>
+    </w:p>
+    <w:p>
+      <w:pPr>
+        <w:spacing w:after="0" w:line="240" w:lineRule="auto"/>
+        <w:ind w:left="2160"/>
+        <w:rPr>
+          <w:rFonts w:ascii="Arial" w:eastAsia="Times New Roman" w:hAnsi="Arial" w:cs="Arial"/>
+          <w:sz w:val="27"/>
+          <w:szCs w:val="27"/>
+        </w:rPr>
+      </w:pPr>
+      <w:r>
+        <w:rPr>
+          <w:rFonts w:ascii="Arial" w:eastAsia="Times New Roman" w:hAnsi="Arial" w:cs="Arial"/>
+          <w:sz w:val="27"/>
+          <w:szCs w:val="27"/>
+        </w:rPr>
+        <w:t>Price</w:t>
+      </w:r>
+    </w:p>
+    <w:p>
+      <w:pPr>
+        <w:spacing w:after="0" w:line="240" w:lineRule="auto"/>
+        <w:ind w:left="1440"/>
+        <w:rPr>
+          <w:rFonts w:ascii="Arial" w:eastAsia="Times New Roman" w:hAnsi="Arial" w:cs="Arial"/>
+          <w:sz w:val="27"/>
+          <w:szCs w:val="27"/>
+        </w:rPr>
+      </w:pPr>
+      <w:r>
+        <w:rPr>
+          <w:rFonts w:ascii="Arial" w:eastAsia="Times New Roman" w:hAnsi="Arial" w:cs="Arial"/>
+          <w:sz w:val="27"/>
+          <w:szCs w:val="27"/>
+        </w:rPr>
+        <w:t>3.1.1.4.</w:t>
+      </w:r>
+    </w:p>
+    <w:p>
+      <w:pPr>
+        <w:spacing w:after="0" w:line="240" w:lineRule="auto"/>
+        <w:ind w:left="1440"/>
+        <w:rPr>
+          <w:rFonts w:ascii="Arial" w:eastAsia="Times New Roman" w:hAnsi="Arial" w:cs="Arial"/>
+          <w:sz w:val="27"/>
+          <w:szCs w:val="27"/>
+        </w:rPr>
+      </w:pPr>
+      <w:r>
+        <w:rPr>
+          <w:rFonts w:ascii="Arial" w:eastAsia="Times New Roman" w:hAnsi="Arial" w:cs="Arial"/>
+          <w:sz w:val="27"/>
+          <w:szCs w:val="27"/>
+        </w:rPr>
+        <w:t xml:space="preserve">Listing sorted by Ascending </w:t>
+      </w:r>
+      <w:r>
+        <w:rPr>
+          <w:rFonts w:ascii="Arial" w:eastAsia="Times New Roman" w:hAnsi="Arial" w:cs="Arial"/>
+          <w:sz w:val="27"/>
+          <w:szCs w:val="27"/>
+        </w:rPr>
+        <w:t>Item</w:t>
+      </w:r>
+      <w:r>
+        <w:rPr>
+          <w:rFonts w:ascii="Arial" w:eastAsia="Times New Roman" w:hAnsi="Arial" w:cs="Arial"/>
+          <w:sz w:val="27"/>
+          <w:szCs w:val="27"/>
+        </w:rPr>
+        <w:t xml:space="preserve"> Title</w:t>
+      </w:r>
+    </w:p>
+    <w:p>
+      <w:pPr>
+        <w:spacing w:after="0" w:line="240" w:lineRule="auto"/>
+        <w:ind w:left="1440"/>
+        <w:rPr>
+          <w:rFonts w:ascii="Arial" w:eastAsia="Times New Roman" w:hAnsi="Arial" w:cs="Arial"/>
+          <w:sz w:val="27"/>
+          <w:szCs w:val="27"/>
+        </w:rPr>
+      </w:pPr>
+      <w:r>
+        <w:rPr>
+          <w:rFonts w:ascii="Arial" w:eastAsia="Times New Roman" w:hAnsi="Arial" w:cs="Arial"/>
+          <w:sz w:val="27"/>
+          <w:szCs w:val="27"/>
+        </w:rPr>
+        <w:t>3.1.1.5.</w:t>
+      </w:r>
+    </w:p>
+    <w:p>
+      <w:pPr>
+        <w:spacing w:after="0" w:line="240" w:lineRule="auto"/>
+        <w:ind w:left="1440"/>
+        <w:rPr>
+          <w:rFonts w:ascii="Arial" w:eastAsia="Times New Roman" w:hAnsi="Arial" w:cs="Arial"/>
+          <w:sz w:val="27"/>
+          <w:szCs w:val="27"/>
+        </w:rPr>
+      </w:pPr>
+      <w:r>
+        <w:rPr>
+          <w:rFonts w:ascii="Arial" w:eastAsia="Times New Roman" w:hAnsi="Arial" w:cs="Arial"/>
+          <w:sz w:val="27"/>
+          <w:szCs w:val="27"/>
+        </w:rPr>
+        <w:t>No individual Item pages</w:t>
       </w:r>
     </w:p>
     <w:p>
@@ -3505,7 +4502,7 @@
           <w:sz w:val="27"/>
           <w:szCs w:val="27"/>
         </w:rPr>
-        <w:t>2.3.</w:t>
+        <w:t>3.1.2.</w:t>
       </w:r>
     </w:p>
     <w:p>
@@ -3524,129 +4521,83 @@
           <w:sz w:val="27"/>
           <w:szCs w:val="27"/>
         </w:rPr>
-        <w:t>Admin</w:t>
-      </w:r>
-      <w:r>
-        <w:rPr>
-          <w:rFonts w:ascii="Arial" w:eastAsia="Times New Roman" w:hAnsi="Arial" w:cs="Arial"/>
-          <w:sz w:val="27"/>
-          <w:szCs w:val="27"/>
-        </w:rPr>
-        <w:t xml:space="preserve"> has these attributes</w:t>
-      </w:r>
-    </w:p>
-    <w:p>
-      <w:pPr>
-        <w:spacing w:after="0" w:line="240" w:lineRule="auto"/>
-        <w:ind w:left="1440"/>
-        <w:rPr>
-          <w:rFonts w:ascii="Arial" w:eastAsia="Times New Roman" w:hAnsi="Arial" w:cs="Arial"/>
-          <w:sz w:val="27"/>
-          <w:szCs w:val="27"/>
-        </w:rPr>
-      </w:pPr>
-      <w:r>
-        <w:rPr>
-          <w:rFonts w:ascii="Arial" w:eastAsia="Times New Roman" w:hAnsi="Arial" w:cs="Arial"/>
-          <w:sz w:val="27"/>
-          <w:szCs w:val="27"/>
-        </w:rPr>
-        <w:t>2.3.1.</w:t>
-      </w:r>
-    </w:p>
-    <w:p>
-      <w:pPr>
-        <w:spacing w:after="0" w:line="240" w:lineRule="auto"/>
-        <w:ind w:left="1440"/>
-        <w:rPr>
-          <w:rFonts w:ascii="Arial" w:eastAsia="Times New Roman" w:hAnsi="Arial" w:cs="Arial"/>
-          <w:sz w:val="27"/>
-          <w:szCs w:val="27"/>
-        </w:rPr>
-      </w:pPr>
-      <w:r>
-        <w:rPr>
-          <w:rFonts w:ascii="Arial" w:eastAsia="Times New Roman" w:hAnsi="Arial" w:cs="Arial"/>
-          <w:sz w:val="27"/>
-          <w:szCs w:val="27"/>
-        </w:rPr>
-        <w:t>Username</w:t>
-      </w:r>
-    </w:p>
-    <w:p>
-      <w:pPr>
-        <w:spacing w:after="0" w:line="240" w:lineRule="auto"/>
-        <w:ind w:left="1440"/>
-        <w:rPr>
-          <w:rFonts w:ascii="Arial" w:eastAsia="Times New Roman" w:hAnsi="Arial" w:cs="Arial"/>
-          <w:sz w:val="27"/>
-          <w:szCs w:val="27"/>
-        </w:rPr>
-      </w:pPr>
-      <w:r>
-        <w:rPr>
-          <w:rFonts w:ascii="Arial" w:eastAsia="Times New Roman" w:hAnsi="Arial" w:cs="Arial"/>
-          <w:sz w:val="27"/>
-          <w:szCs w:val="27"/>
-        </w:rPr>
-        <w:t>2.3.2.</w:t>
-      </w:r>
-    </w:p>
-    <w:p>
-      <w:pPr>
-        <w:spacing w:after="0" w:line="240" w:lineRule="auto"/>
-        <w:ind w:left="1440"/>
-        <w:rPr>
-          <w:rFonts w:ascii="Arial" w:eastAsia="Times New Roman" w:hAnsi="Arial" w:cs="Arial"/>
-          <w:sz w:val="27"/>
-          <w:szCs w:val="27"/>
-        </w:rPr>
-      </w:pPr>
-      <w:r>
-        <w:rPr>
-          <w:rFonts w:ascii="Arial" w:eastAsia="Times New Roman" w:hAnsi="Arial" w:cs="Arial"/>
-          <w:sz w:val="27"/>
-          <w:szCs w:val="27"/>
-        </w:rPr>
-        <w:t>Password</w:t>
-      </w:r>
-    </w:p>
-    <w:p>
-      <w:pPr>
-        <w:spacing w:after="0" w:line="240" w:lineRule="auto"/>
-        <w:ind w:left="1440"/>
-        <w:rPr>
-          <w:rFonts w:ascii="Arial" w:eastAsia="Times New Roman" w:hAnsi="Arial" w:cs="Arial"/>
-          <w:sz w:val="27"/>
-          <w:szCs w:val="27"/>
-        </w:rPr>
-      </w:pPr>
-      <w:r>
-        <w:rPr>
-          <w:rFonts w:ascii="Arial" w:eastAsia="Times New Roman" w:hAnsi="Arial" w:cs="Arial"/>
-          <w:sz w:val="27"/>
-          <w:szCs w:val="27"/>
-        </w:rPr>
-        <w:t>2.3.3.</w:t>
-      </w:r>
-    </w:p>
-    <w:p>
-      <w:pPr>
-        <w:spacing w:after="0" w:line="240" w:lineRule="auto"/>
-        <w:ind w:left="1440"/>
-        <w:rPr>
-          <w:rFonts w:ascii="Arial" w:eastAsia="Times New Roman" w:hAnsi="Arial" w:cs="Arial"/>
-          <w:sz w:val="27"/>
-          <w:szCs w:val="27"/>
-        </w:rPr>
-      </w:pPr>
-      <w:r>
-        <w:rPr>
-          <w:rFonts w:ascii="Arial" w:eastAsia="Times New Roman" w:hAnsi="Arial" w:cs="Arial"/>
-          <w:sz w:val="27"/>
-          <w:szCs w:val="27"/>
-        </w:rPr>
-        <w:t>Email address</w:t>
+        <w:t>Interaction</w:t>
+      </w:r>
+    </w:p>
+    <w:p>
+      <w:pPr>
+        <w:spacing w:after="0" w:line="240" w:lineRule="auto"/>
+        <w:ind w:left="1440"/>
+        <w:rPr>
+          <w:rFonts w:ascii="Arial" w:eastAsia="Times New Roman" w:hAnsi="Arial" w:cs="Arial"/>
+          <w:sz w:val="27"/>
+          <w:szCs w:val="27"/>
+        </w:rPr>
+      </w:pPr>
+      <w:r>
+        <w:rPr>
+          <w:rFonts w:ascii="Arial" w:eastAsia="Times New Roman" w:hAnsi="Arial" w:cs="Arial"/>
+          <w:sz w:val="27"/>
+          <w:szCs w:val="27"/>
+        </w:rPr>
+        <w:t>3.1.2.1.</w:t>
+      </w:r>
+    </w:p>
+    <w:p>
+      <w:pPr>
+        <w:spacing w:after="0" w:line="240" w:lineRule="auto"/>
+        <w:ind w:left="1440"/>
+        <w:rPr>
+          <w:rFonts w:ascii="Arial" w:eastAsia="Times New Roman" w:hAnsi="Arial" w:cs="Arial"/>
+          <w:sz w:val="27"/>
+          <w:szCs w:val="27"/>
+        </w:rPr>
+      </w:pPr>
+      <w:r>
+        <w:rPr>
+          <w:rFonts w:ascii="Arial" w:eastAsia="Times New Roman" w:hAnsi="Arial" w:cs="Arial"/>
+          <w:sz w:val="27"/>
+          <w:szCs w:val="27"/>
+        </w:rPr>
+        <w:t>Each Item has checkbox to mark selection</w:t>
+      </w:r>
+    </w:p>
+    <w:p>
+      <w:pPr>
+        <w:spacing w:after="0" w:line="240" w:lineRule="auto"/>
+        <w:ind w:left="1440"/>
+        <w:rPr>
+          <w:rFonts w:ascii="Arial" w:eastAsia="Times New Roman" w:hAnsi="Arial" w:cs="Arial"/>
+          <w:sz w:val="27"/>
+          <w:szCs w:val="27"/>
+        </w:rPr>
+      </w:pPr>
+      <w:r>
+        <w:rPr>
+          <w:rFonts w:ascii="Arial" w:eastAsia="Times New Roman" w:hAnsi="Arial" w:cs="Arial"/>
+          <w:sz w:val="27"/>
+          <w:szCs w:val="27"/>
+        </w:rPr>
+        <w:t>3.1.2.2.</w:t>
+      </w:r>
+    </w:p>
+    <w:p>
+      <w:pPr>
+        <w:spacing w:after="0" w:line="240" w:lineRule="auto"/>
+        <w:ind w:left="1440"/>
+        <w:rPr>
+          <w:rFonts w:ascii="Arial" w:eastAsia="Times New Roman" w:hAnsi="Arial" w:cs="Arial"/>
+          <w:sz w:val="27"/>
+          <w:szCs w:val="27"/>
+        </w:rPr>
+      </w:pPr>
+      <w:r>
+        <w:rPr>
+          <w:rFonts w:ascii="Arial" w:eastAsia="Times New Roman" w:hAnsi="Arial" w:cs="Arial"/>
+          <w:sz w:val="27"/>
+          <w:szCs w:val="27"/>
+        </w:rPr>
+        <w:t>Single button to add all selected items to Shopping Cart</w:t>
       </w:r>
     </w:p>
     <w:p>
@@ -3665,7 +4616,7 @@
           <w:sz w:val="27"/>
           <w:szCs w:val="27"/>
         </w:rPr>
-        <w:t>2.4.</w:t>
+        <w:t>3.2.</w:t>
       </w:r>
     </w:p>
     <w:p>
@@ -3684,225 +4635,91 @@
           <w:sz w:val="27"/>
           <w:szCs w:val="27"/>
         </w:rPr>
-        <w:t xml:space="preserve">Order log entries have these attributes: </w:t>
-      </w:r>
-    </w:p>
-    <w:p>
-      <w:pPr>
-        <w:spacing w:after="0" w:line="240" w:lineRule="auto"/>
-        <w:ind w:left="1440"/>
-        <w:rPr>
-          <w:rFonts w:ascii="Arial" w:eastAsia="Times New Roman" w:hAnsi="Arial" w:cs="Arial"/>
-          <w:sz w:val="27"/>
-          <w:szCs w:val="27"/>
-        </w:rPr>
-      </w:pPr>
-      <w:r>
-        <w:rPr>
-          <w:rFonts w:ascii="Arial" w:eastAsia="Times New Roman" w:hAnsi="Arial" w:cs="Arial"/>
-          <w:sz w:val="27"/>
-          <w:szCs w:val="27"/>
-        </w:rPr>
-        <w:t>2.4.1.</w:t>
-      </w:r>
-    </w:p>
-    <w:p>
-      <w:pPr>
-        <w:spacing w:after="0" w:line="240" w:lineRule="auto"/>
-        <w:ind w:left="1440"/>
-        <w:rPr>
-          <w:rFonts w:ascii="Arial" w:eastAsia="Times New Roman" w:hAnsi="Arial" w:cs="Arial"/>
-          <w:sz w:val="27"/>
-          <w:szCs w:val="27"/>
-        </w:rPr>
-      </w:pPr>
-      <w:r>
-        <w:rPr>
-          <w:rFonts w:ascii="Arial" w:eastAsia="Times New Roman" w:hAnsi="Arial" w:cs="Arial"/>
-          <w:sz w:val="27"/>
-          <w:szCs w:val="27"/>
-        </w:rPr>
-        <w:t>Unique ID (auto generated)</w:t>
-      </w:r>
-    </w:p>
-    <w:p>
-      <w:pPr>
-        <w:spacing w:after="0" w:line="240" w:lineRule="auto"/>
-        <w:ind w:left="1440"/>
-        <w:rPr>
-          <w:rFonts w:ascii="Arial" w:eastAsia="Times New Roman" w:hAnsi="Arial" w:cs="Arial"/>
-          <w:sz w:val="27"/>
-          <w:szCs w:val="27"/>
-        </w:rPr>
-      </w:pPr>
-      <w:r>
-        <w:rPr>
-          <w:rFonts w:ascii="Arial" w:eastAsia="Times New Roman" w:hAnsi="Arial" w:cs="Arial"/>
-          <w:sz w:val="27"/>
-          <w:szCs w:val="27"/>
-        </w:rPr>
-        <w:t>2.4.2.</w:t>
-      </w:r>
-    </w:p>
-    <w:p>
-      <w:pPr>
-        <w:spacing w:after="0" w:line="240" w:lineRule="auto"/>
-        <w:ind w:left="1440"/>
-        <w:rPr>
-          <w:rFonts w:ascii="Arial" w:eastAsia="Times New Roman" w:hAnsi="Arial" w:cs="Arial"/>
-          <w:sz w:val="27"/>
-          <w:szCs w:val="27"/>
-        </w:rPr>
-      </w:pPr>
-      <w:r>
-        <w:rPr>
-          <w:rFonts w:ascii="Arial" w:eastAsia="Times New Roman" w:hAnsi="Arial" w:cs="Arial"/>
-          <w:sz w:val="27"/>
-          <w:szCs w:val="27"/>
-        </w:rPr>
-        <w:t>Time transaction took place</w:t>
-      </w:r>
-    </w:p>
-    <w:p>
-      <w:pPr>
-        <w:spacing w:after="0" w:line="240" w:lineRule="auto"/>
-        <w:ind w:left="1440"/>
-        <w:rPr>
-          <w:rFonts w:ascii="Arial" w:eastAsia="Times New Roman" w:hAnsi="Arial" w:cs="Arial"/>
-          <w:sz w:val="27"/>
-          <w:szCs w:val="27"/>
-        </w:rPr>
-      </w:pPr>
-      <w:r>
-        <w:rPr>
-          <w:rFonts w:ascii="Arial" w:eastAsia="Times New Roman" w:hAnsi="Arial" w:cs="Arial"/>
-          <w:sz w:val="27"/>
-          <w:szCs w:val="27"/>
-        </w:rPr>
-        <w:t>2.4.3.</w:t>
-      </w:r>
-    </w:p>
-    <w:p>
-      <w:pPr>
-        <w:spacing w:after="0" w:line="240" w:lineRule="auto"/>
-        <w:ind w:left="1440"/>
-        <w:rPr>
-          <w:rFonts w:ascii="Arial" w:eastAsia="Times New Roman" w:hAnsi="Arial" w:cs="Arial"/>
-          <w:sz w:val="27"/>
-          <w:szCs w:val="27"/>
-        </w:rPr>
-      </w:pPr>
-      <w:r>
-        <w:rPr>
-          <w:rFonts w:ascii="Arial" w:eastAsia="Times New Roman" w:hAnsi="Arial" w:cs="Arial"/>
-          <w:sz w:val="27"/>
-          <w:szCs w:val="27"/>
-        </w:rPr>
-        <w:t>Date transaction took place</w:t>
-      </w:r>
-    </w:p>
-    <w:p>
-      <w:pPr>
-        <w:spacing w:after="0" w:line="240" w:lineRule="auto"/>
-        <w:ind w:left="1440"/>
-        <w:rPr>
-          <w:rFonts w:ascii="Arial" w:eastAsia="Times New Roman" w:hAnsi="Arial" w:cs="Arial"/>
-          <w:sz w:val="27"/>
-          <w:szCs w:val="27"/>
-        </w:rPr>
-      </w:pPr>
-      <w:r>
-        <w:rPr>
-          <w:rFonts w:ascii="Arial" w:eastAsia="Times New Roman" w:hAnsi="Arial" w:cs="Arial"/>
-          <w:sz w:val="27"/>
-          <w:szCs w:val="27"/>
-        </w:rPr>
-        <w:t>2.4.4.</w:t>
-      </w:r>
-    </w:p>
-    <w:p>
-      <w:pPr>
-        <w:spacing w:after="0" w:line="240" w:lineRule="auto"/>
-        <w:ind w:left="1440"/>
-        <w:rPr>
-          <w:rFonts w:ascii="Arial" w:eastAsia="Times New Roman" w:hAnsi="Arial" w:cs="Arial"/>
-          <w:sz w:val="27"/>
-          <w:szCs w:val="27"/>
-        </w:rPr>
-      </w:pPr>
-      <w:r>
-        <w:rPr>
-          <w:rFonts w:ascii="Arial" w:eastAsia="Times New Roman" w:hAnsi="Arial" w:cs="Arial"/>
-          <w:sz w:val="27"/>
-          <w:szCs w:val="27"/>
-        </w:rPr>
-        <w:t>Username of customer</w:t>
-      </w:r>
-    </w:p>
-    <w:p>
-      <w:pPr>
-        <w:spacing w:after="0" w:line="240" w:lineRule="auto"/>
-        <w:ind w:left="1440"/>
-        <w:rPr>
-          <w:rFonts w:ascii="Arial" w:eastAsia="Times New Roman" w:hAnsi="Arial" w:cs="Arial"/>
-          <w:sz w:val="27"/>
-          <w:szCs w:val="27"/>
-        </w:rPr>
-      </w:pPr>
-      <w:r>
-        <w:rPr>
-          <w:rFonts w:ascii="Arial" w:eastAsia="Times New Roman" w:hAnsi="Arial" w:cs="Arial"/>
-          <w:sz w:val="27"/>
-          <w:szCs w:val="27"/>
-        </w:rPr>
-        <w:t>2.4.5.</w:t>
-      </w:r>
-    </w:p>
-    <w:p>
-      <w:pPr>
-        <w:spacing w:after="0" w:line="240" w:lineRule="auto"/>
-        <w:ind w:left="1440"/>
-        <w:rPr>
-          <w:rFonts w:ascii="Arial" w:eastAsia="Times New Roman" w:hAnsi="Arial" w:cs="Arial"/>
-          <w:sz w:val="27"/>
-          <w:szCs w:val="27"/>
-        </w:rPr>
-      </w:pPr>
-      <w:r>
-        <w:rPr>
-          <w:rFonts w:ascii="Arial" w:eastAsia="Times New Roman" w:hAnsi="Arial" w:cs="Arial"/>
-          <w:sz w:val="27"/>
-          <w:szCs w:val="27"/>
-        </w:rPr>
-        <w:t>Listing of the contents in customer’s shopping cart</w:t>
-      </w:r>
-    </w:p>
-    <w:p>
-      <w:pPr>
-        <w:spacing w:after="0" w:line="240" w:lineRule="auto"/>
-        <w:rPr>
-          <w:rFonts w:ascii="Arial" w:eastAsia="Times New Roman" w:hAnsi="Arial" w:cs="Arial"/>
-          <w:sz w:val="27"/>
-          <w:szCs w:val="27"/>
-        </w:rPr>
-      </w:pPr>
-    </w:p>
-    <w:p>
-      <w:pPr>
-        <w:spacing w:after="0" w:line="240" w:lineRule="auto"/>
-        <w:rPr>
-          <w:rFonts w:ascii="Arial" w:eastAsia="Times New Roman" w:hAnsi="Arial" w:cs="Arial"/>
-          <w:sz w:val="27"/>
-          <w:szCs w:val="27"/>
-        </w:rPr>
-      </w:pPr>
-      <w:r>
-        <w:rPr>
-          <w:rFonts w:ascii="Arial" w:eastAsia="Times New Roman" w:hAnsi="Arial" w:cs="Arial"/>
-          <w:sz w:val="27"/>
-          <w:szCs w:val="27"/>
-        </w:rPr>
-        <w:t>3.System</w:t>
+        <w:t>Search Inventory</w:t>
+      </w:r>
+    </w:p>
+    <w:p>
+      <w:pPr>
+        <w:spacing w:after="0" w:line="240" w:lineRule="auto"/>
+        <w:ind w:left="1440"/>
+        <w:rPr>
+          <w:rFonts w:ascii="Arial" w:eastAsia="Times New Roman" w:hAnsi="Arial" w:cs="Arial"/>
+          <w:sz w:val="27"/>
+          <w:szCs w:val="27"/>
+        </w:rPr>
+      </w:pPr>
+      <w:r>
+        <w:rPr>
+          <w:rFonts w:ascii="Arial" w:eastAsia="Times New Roman" w:hAnsi="Arial" w:cs="Arial"/>
+          <w:sz w:val="27"/>
+          <w:szCs w:val="27"/>
+        </w:rPr>
+        <w:t>3.2.1.</w:t>
+      </w:r>
+    </w:p>
+    <w:p>
+      <w:pPr>
+        <w:spacing w:after="0" w:line="240" w:lineRule="auto"/>
+        <w:ind w:left="1440"/>
+        <w:rPr>
+          <w:rFonts w:ascii="Arial" w:eastAsia="Times New Roman" w:hAnsi="Arial" w:cs="Arial"/>
+          <w:sz w:val="27"/>
+          <w:szCs w:val="27"/>
+        </w:rPr>
+      </w:pPr>
+      <w:r>
+        <w:rPr>
+          <w:rFonts w:ascii="Arial" w:eastAsia="Times New Roman" w:hAnsi="Arial" w:cs="Arial"/>
+          <w:sz w:val="27"/>
+          <w:szCs w:val="27"/>
+        </w:rPr>
+        <w:t xml:space="preserve">Search available only by </w:t>
+      </w:r>
+      <w:r>
+        <w:rPr>
+          <w:rFonts w:ascii="Arial" w:eastAsia="Times New Roman" w:hAnsi="Arial" w:cs="Arial"/>
+          <w:sz w:val="27"/>
+          <w:szCs w:val="27"/>
+        </w:rPr>
+        <w:t>name or producer</w:t>
+      </w:r>
+    </w:p>
+    <w:p>
+      <w:pPr>
+        <w:spacing w:after="0" w:line="240" w:lineRule="auto"/>
+        <w:ind w:left="1440"/>
+        <w:rPr>
+          <w:rFonts w:ascii="Arial" w:eastAsia="Times New Roman" w:hAnsi="Arial" w:cs="Arial"/>
+          <w:sz w:val="27"/>
+          <w:szCs w:val="27"/>
+        </w:rPr>
+      </w:pPr>
+      <w:r>
+        <w:rPr>
+          <w:rFonts w:ascii="Arial" w:eastAsia="Times New Roman" w:hAnsi="Arial" w:cs="Arial"/>
+          <w:sz w:val="27"/>
+          <w:szCs w:val="27"/>
+        </w:rPr>
+        <w:t>3.2.2.</w:t>
+      </w:r>
+    </w:p>
+    <w:p>
+      <w:pPr>
+        <w:spacing w:after="0" w:line="240" w:lineRule="auto"/>
+        <w:ind w:left="1440"/>
+        <w:rPr>
+          <w:rFonts w:ascii="Arial" w:eastAsia="Times New Roman" w:hAnsi="Arial" w:cs="Arial"/>
+          <w:sz w:val="27"/>
+          <w:szCs w:val="27"/>
+        </w:rPr>
+      </w:pPr>
+      <w:r>
+        <w:rPr>
+          <w:rFonts w:ascii="Arial" w:eastAsia="Times New Roman" w:hAnsi="Arial" w:cs="Arial"/>
+          <w:sz w:val="27"/>
+          <w:szCs w:val="27"/>
+        </w:rPr>
+        <w:t>Search is exact-match only</w:t>
       </w:r>
     </w:p>
     <w:p>
@@ -3921,7 +4738,7 @@
           <w:sz w:val="27"/>
           <w:szCs w:val="27"/>
         </w:rPr>
-        <w:t>3.1.</w:t>
+        <w:t>3.3.</w:t>
       </w:r>
     </w:p>
     <w:p>
@@ -3940,89 +4757,229 @@
           <w:sz w:val="27"/>
           <w:szCs w:val="27"/>
         </w:rPr>
-        <w:t>Browse Inventory</w:t>
-      </w:r>
-    </w:p>
-    <w:p>
-      <w:pPr>
-        <w:spacing w:after="0" w:line="240" w:lineRule="auto"/>
-        <w:ind w:left="1440"/>
-        <w:rPr>
-          <w:rFonts w:ascii="Arial" w:eastAsia="Times New Roman" w:hAnsi="Arial" w:cs="Arial"/>
-          <w:sz w:val="27"/>
-          <w:szCs w:val="27"/>
-        </w:rPr>
-      </w:pPr>
-      <w:r>
-        <w:rPr>
-          <w:rFonts w:ascii="Arial" w:eastAsia="Times New Roman" w:hAnsi="Arial" w:cs="Arial"/>
-          <w:sz w:val="27"/>
-          <w:szCs w:val="27"/>
-        </w:rPr>
-        <w:t>3.1.1.</w:t>
-      </w:r>
-    </w:p>
-    <w:p>
-      <w:pPr>
-        <w:spacing w:after="0" w:line="240" w:lineRule="auto"/>
-        <w:ind w:left="1440"/>
-        <w:rPr>
-          <w:rFonts w:ascii="Arial" w:eastAsia="Times New Roman" w:hAnsi="Arial" w:cs="Arial"/>
-          <w:sz w:val="27"/>
-          <w:szCs w:val="27"/>
-        </w:rPr>
-      </w:pPr>
-      <w:r>
-        <w:rPr>
-          <w:rFonts w:ascii="Arial" w:eastAsia="Times New Roman" w:hAnsi="Arial" w:cs="Arial"/>
-          <w:sz w:val="27"/>
-          <w:szCs w:val="27"/>
-        </w:rPr>
-        <w:t>Organization</w:t>
-      </w:r>
-    </w:p>
-    <w:p>
-      <w:pPr>
-        <w:spacing w:after="0" w:line="240" w:lineRule="auto"/>
-        <w:ind w:left="1440"/>
-        <w:rPr>
-          <w:rFonts w:ascii="Arial" w:eastAsia="Times New Roman" w:hAnsi="Arial" w:cs="Arial"/>
-          <w:sz w:val="27"/>
-          <w:szCs w:val="27"/>
-        </w:rPr>
-      </w:pPr>
-      <w:r>
-        <w:rPr>
-          <w:rFonts w:ascii="Arial" w:eastAsia="Times New Roman" w:hAnsi="Arial" w:cs="Arial"/>
-          <w:sz w:val="27"/>
-          <w:szCs w:val="27"/>
-        </w:rPr>
-        <w:t>3.1.1.1.</w:t>
-      </w:r>
-    </w:p>
-    <w:p>
-      <w:pPr>
-        <w:spacing w:after="0" w:line="240" w:lineRule="auto"/>
-        <w:ind w:left="1440"/>
-        <w:rPr>
-          <w:rFonts w:ascii="Arial" w:eastAsia="Times New Roman" w:hAnsi="Arial" w:cs="Arial"/>
-          <w:sz w:val="27"/>
-          <w:szCs w:val="27"/>
-        </w:rPr>
-      </w:pPr>
-      <w:r>
-        <w:rPr>
-          <w:rFonts w:ascii="Arial" w:eastAsia="Times New Roman" w:hAnsi="Arial" w:cs="Arial"/>
-          <w:sz w:val="27"/>
-          <w:szCs w:val="27"/>
-        </w:rPr>
-        <w:t>Items Listed on single page</w:t>
-      </w:r>
-    </w:p>
-    <w:p>
-      <w:pPr>
-        <w:spacing w:after="0" w:line="240" w:lineRule="auto"/>
-        <w:ind w:left="1440"/>
+        <w:t>Create, Update and Destroy (CRUD) Functionality</w:t>
+      </w:r>
+    </w:p>
+    <w:p>
+      <w:pPr>
+        <w:spacing w:after="0" w:line="240" w:lineRule="auto"/>
+        <w:ind w:left="1440"/>
+        <w:rPr>
+          <w:rFonts w:ascii="Arial" w:eastAsia="Times New Roman" w:hAnsi="Arial" w:cs="Arial"/>
+          <w:sz w:val="27"/>
+          <w:szCs w:val="27"/>
+        </w:rPr>
+      </w:pPr>
+      <w:r>
+        <w:rPr>
+          <w:rFonts w:ascii="Arial" w:eastAsia="Times New Roman" w:hAnsi="Arial" w:cs="Arial"/>
+          <w:sz w:val="27"/>
+          <w:szCs w:val="27"/>
+        </w:rPr>
+        <w:t>3.3.1.</w:t>
+      </w:r>
+    </w:p>
+    <w:p>
+      <w:pPr>
+        <w:spacing w:after="0" w:line="240" w:lineRule="auto"/>
+        <w:ind w:left="1440"/>
+        <w:rPr>
+          <w:rFonts w:ascii="Arial" w:eastAsia="Times New Roman" w:hAnsi="Arial" w:cs="Arial"/>
+          <w:sz w:val="27"/>
+          <w:szCs w:val="27"/>
+        </w:rPr>
+      </w:pPr>
+      <w:r>
+        <w:rPr>
+          <w:rFonts w:ascii="Arial" w:eastAsia="Times New Roman" w:hAnsi="Arial" w:cs="Arial"/>
+          <w:sz w:val="27"/>
+          <w:szCs w:val="27"/>
+        </w:rPr>
+        <w:t xml:space="preserve">Only </w:t>
+      </w:r>
+      <w:r>
+        <w:rPr>
+          <w:rFonts w:ascii="Arial" w:eastAsia="Times New Roman" w:hAnsi="Arial" w:cs="Arial"/>
+          <w:sz w:val="27"/>
+          <w:szCs w:val="27"/>
+        </w:rPr>
+        <w:t>admins</w:t>
+      </w:r>
+      <w:r>
+        <w:rPr>
+          <w:rFonts w:ascii="Arial" w:eastAsia="Times New Roman" w:hAnsi="Arial" w:cs="Arial"/>
+          <w:sz w:val="27"/>
+          <w:szCs w:val="27"/>
+        </w:rPr>
+        <w:t xml:space="preserve"> are allowed to modify inventory</w:t>
+      </w:r>
+    </w:p>
+    <w:p>
+      <w:pPr>
+        <w:spacing w:after="0" w:line="240" w:lineRule="auto"/>
+        <w:ind w:left="1440"/>
+        <w:rPr>
+          <w:rFonts w:ascii="Arial" w:eastAsia="Times New Roman" w:hAnsi="Arial" w:cs="Arial"/>
+          <w:sz w:val="27"/>
+          <w:szCs w:val="27"/>
+        </w:rPr>
+      </w:pPr>
+      <w:r>
+        <w:rPr>
+          <w:rFonts w:ascii="Arial" w:eastAsia="Times New Roman" w:hAnsi="Arial" w:cs="Arial"/>
+          <w:sz w:val="27"/>
+          <w:szCs w:val="27"/>
+        </w:rPr>
+        <w:t>3.3.2.</w:t>
+      </w:r>
+    </w:p>
+    <w:p>
+      <w:pPr>
+        <w:spacing w:after="0" w:line="240" w:lineRule="auto"/>
+        <w:ind w:left="1440"/>
+        <w:rPr>
+          <w:rFonts w:ascii="Arial" w:eastAsia="Times New Roman" w:hAnsi="Arial" w:cs="Arial"/>
+          <w:sz w:val="27"/>
+          <w:szCs w:val="27"/>
+        </w:rPr>
+      </w:pPr>
+      <w:r>
+        <w:rPr>
+          <w:rFonts w:ascii="Arial" w:eastAsia="Times New Roman" w:hAnsi="Arial" w:cs="Arial"/>
+          <w:sz w:val="27"/>
+          <w:szCs w:val="27"/>
+        </w:rPr>
+        <w:t>Admins</w:t>
+      </w:r>
+      <w:r>
+        <w:rPr>
+          <w:rFonts w:ascii="Arial" w:eastAsia="Times New Roman" w:hAnsi="Arial" w:cs="Arial"/>
+          <w:sz w:val="27"/>
+          <w:szCs w:val="27"/>
+        </w:rPr>
+        <w:t xml:space="preserve"> have an interface to:</w:t>
+      </w:r>
+    </w:p>
+    <w:p>
+      <w:pPr>
+        <w:spacing w:after="0" w:line="240" w:lineRule="auto"/>
+        <w:ind w:left="2160"/>
+        <w:rPr>
+          <w:rFonts w:ascii="Arial" w:eastAsia="Times New Roman" w:hAnsi="Arial" w:cs="Arial"/>
+          <w:sz w:val="27"/>
+          <w:szCs w:val="27"/>
+        </w:rPr>
+      </w:pPr>
+      <w:r>
+        <w:rPr>
+          <w:rFonts w:ascii="Arial" w:eastAsia="Times New Roman" w:hAnsi="Arial" w:cs="Arial"/>
+          <w:sz w:val="27"/>
+          <w:szCs w:val="27"/>
+        </w:rPr>
+        <w:t>3.3.2.1.</w:t>
+      </w:r>
+    </w:p>
+    <w:p>
+      <w:pPr>
+        <w:spacing w:after="0" w:line="240" w:lineRule="auto"/>
+        <w:ind w:left="2160"/>
+        <w:rPr>
+          <w:rFonts w:ascii="Arial" w:eastAsia="Times New Roman" w:hAnsi="Arial" w:cs="Arial"/>
+          <w:sz w:val="27"/>
+          <w:szCs w:val="27"/>
+        </w:rPr>
+      </w:pPr>
+      <w:r>
+        <w:rPr>
+          <w:rFonts w:ascii="Arial" w:eastAsia="Times New Roman" w:hAnsi="Arial" w:cs="Arial"/>
+          <w:sz w:val="27"/>
+          <w:szCs w:val="27"/>
+        </w:rPr>
+        <w:t xml:space="preserve">Create an item </w:t>
+      </w:r>
+      <w:r>
+        <w:rPr>
+          <w:rFonts w:ascii="Arial" w:eastAsia="Times New Roman" w:hAnsi="Arial" w:cs="Arial"/>
+          <w:sz w:val="27"/>
+          <w:szCs w:val="27"/>
+        </w:rPr>
+        <w:t>entry</w:t>
+      </w:r>
+    </w:p>
+    <w:p>
+      <w:pPr>
+        <w:spacing w:after="0" w:line="240" w:lineRule="auto"/>
+        <w:ind w:left="2160"/>
+        <w:rPr>
+          <w:rFonts w:ascii="Arial" w:eastAsia="Times New Roman" w:hAnsi="Arial" w:cs="Arial"/>
+          <w:sz w:val="27"/>
+          <w:szCs w:val="27"/>
+        </w:rPr>
+      </w:pPr>
+      <w:r>
+        <w:rPr>
+          <w:rFonts w:ascii="Arial" w:eastAsia="Times New Roman" w:hAnsi="Arial" w:cs="Arial"/>
+          <w:sz w:val="27"/>
+          <w:szCs w:val="27"/>
+        </w:rPr>
+        <w:t>3.3.2.2.</w:t>
+      </w:r>
+    </w:p>
+    <w:p>
+      <w:pPr>
+        <w:spacing w:after="0" w:line="240" w:lineRule="auto"/>
+        <w:ind w:left="2160"/>
+        <w:rPr>
+          <w:rFonts w:ascii="Arial" w:eastAsia="Times New Roman" w:hAnsi="Arial" w:cs="Arial"/>
+          <w:sz w:val="27"/>
+          <w:szCs w:val="27"/>
+        </w:rPr>
+      </w:pPr>
+      <w:r>
+        <w:rPr>
+          <w:rFonts w:ascii="Arial" w:eastAsia="Times New Roman" w:hAnsi="Arial" w:cs="Arial"/>
+          <w:sz w:val="27"/>
+          <w:szCs w:val="27"/>
+        </w:rPr>
+        <w:t>Update a</w:t>
+      </w:r>
+      <w:r>
+        <w:rPr>
+          <w:rFonts w:ascii="Arial" w:eastAsia="Times New Roman" w:hAnsi="Arial" w:cs="Arial"/>
+          <w:sz w:val="27"/>
+          <w:szCs w:val="27"/>
+        </w:rPr>
+        <w:t>n</w:t>
+      </w:r>
+      <w:r>
+        <w:rPr>
+          <w:rFonts w:ascii="Arial" w:eastAsia="Times New Roman" w:hAnsi="Arial" w:cs="Arial"/>
+          <w:sz w:val="27"/>
+          <w:szCs w:val="27"/>
+        </w:rPr>
+        <w:t xml:space="preserve"> </w:t>
+      </w:r>
+      <w:r>
+        <w:rPr>
+          <w:rFonts w:ascii="Arial" w:eastAsia="Times New Roman" w:hAnsi="Arial" w:cs="Arial"/>
+          <w:sz w:val="27"/>
+          <w:szCs w:val="27"/>
+        </w:rPr>
+        <w:t>item</w:t>
+      </w:r>
+      <w:r>
+        <w:rPr>
+          <w:rFonts w:ascii="Arial" w:eastAsia="Times New Roman" w:hAnsi="Arial" w:cs="Arial"/>
+          <w:sz w:val="27"/>
+          <w:szCs w:val="27"/>
+        </w:rPr>
+        <w:t xml:space="preserve"> entry</w:t>
+      </w:r>
+    </w:p>
+    <w:p>
+      <w:pPr>
+        <w:spacing w:after="0" w:line="240" w:lineRule="auto"/>
+        <w:ind w:left="2160"/>
         <w:rPr>
           <w:rFonts w:ascii="Arial" w:eastAsia="Times New Roman" w:hAnsi="Arial" w:cs="Arial"/>
           <w:sz w:val="27"/>
@@ -4036,64 +4993,7 @@
           <w:szCs w:val="27"/>
         </w:rPr>
         <w:lastRenderedPageBreak/>
-        <w:t>3.1.1.2.</w:t>
-      </w:r>
-    </w:p>
-    <w:p>
-      <w:pPr>
-        <w:spacing w:after="0" w:line="240" w:lineRule="auto"/>
-        <w:ind w:left="1440"/>
-        <w:rPr>
-          <w:rFonts w:ascii="Arial" w:eastAsia="Times New Roman" w:hAnsi="Arial" w:cs="Arial"/>
-          <w:sz w:val="27"/>
-          <w:szCs w:val="27"/>
-        </w:rPr>
-      </w:pPr>
-      <w:r>
-        <w:rPr>
-          <w:rFonts w:ascii="Arial" w:eastAsia="Times New Roman" w:hAnsi="Arial" w:cs="Arial"/>
-          <w:sz w:val="27"/>
-          <w:szCs w:val="27"/>
-        </w:rPr>
-        <w:t>Items shown in tabular format</w:t>
-      </w:r>
-    </w:p>
-    <w:p>
-      <w:pPr>
-        <w:spacing w:after="0" w:line="240" w:lineRule="auto"/>
-        <w:ind w:left="1440"/>
-        <w:rPr>
-          <w:rFonts w:ascii="Arial" w:eastAsia="Times New Roman" w:hAnsi="Arial" w:cs="Arial"/>
-          <w:sz w:val="27"/>
-          <w:szCs w:val="27"/>
-        </w:rPr>
-      </w:pPr>
-      <w:r>
-        <w:rPr>
-          <w:rFonts w:ascii="Arial" w:eastAsia="Times New Roman" w:hAnsi="Arial" w:cs="Arial"/>
-          <w:sz w:val="27"/>
-          <w:szCs w:val="27"/>
-        </w:rPr>
-        <w:t>3.1.1.3.</w:t>
-      </w:r>
-    </w:p>
-    <w:p>
-      <w:pPr>
-        <w:spacing w:after="0" w:line="240" w:lineRule="auto"/>
-        <w:ind w:left="1440"/>
-        <w:rPr>
-          <w:rFonts w:ascii="Arial" w:eastAsia="Times New Roman" w:hAnsi="Arial" w:cs="Arial"/>
-          <w:sz w:val="27"/>
-          <w:szCs w:val="27"/>
-        </w:rPr>
-      </w:pPr>
-      <w:r>
-        <w:rPr>
-          <w:rFonts w:ascii="Arial" w:eastAsia="Times New Roman" w:hAnsi="Arial" w:cs="Arial"/>
-          <w:sz w:val="27"/>
-          <w:szCs w:val="27"/>
-        </w:rPr>
-        <w:t>Each Item listing contains</w:t>
+        <w:t>3.3.2.3.</w:t>
       </w:r>
     </w:p>
     <w:p>
@@ -4112,7 +5012,137 @@
           <w:sz w:val="27"/>
           <w:szCs w:val="27"/>
         </w:rPr>
-        <w:t>3.1.1.3.1.</w:t>
+        <w:t xml:space="preserve">Update the stock/quantity of a particular </w:t>
+      </w:r>
+      <w:r>
+        <w:rPr>
+          <w:rFonts w:ascii="Arial" w:eastAsia="Times New Roman" w:hAnsi="Arial" w:cs="Arial"/>
+          <w:sz w:val="27"/>
+          <w:szCs w:val="27"/>
+        </w:rPr>
+        <w:t>item</w:t>
+      </w:r>
+    </w:p>
+    <w:p>
+      <w:pPr>
+        <w:spacing w:after="0" w:line="240" w:lineRule="auto"/>
+        <w:ind w:left="1440"/>
+        <w:rPr>
+          <w:rFonts w:ascii="Arial" w:eastAsia="Times New Roman" w:hAnsi="Arial" w:cs="Arial"/>
+          <w:sz w:val="27"/>
+          <w:szCs w:val="27"/>
+        </w:rPr>
+      </w:pPr>
+      <w:r>
+        <w:rPr>
+          <w:rFonts w:ascii="Arial" w:eastAsia="Times New Roman" w:hAnsi="Arial" w:cs="Arial"/>
+          <w:sz w:val="27"/>
+          <w:szCs w:val="27"/>
+        </w:rPr>
+        <w:t>3.3.3.</w:t>
+      </w:r>
+    </w:p>
+    <w:p>
+      <w:pPr>
+        <w:spacing w:after="0" w:line="240" w:lineRule="auto"/>
+        <w:ind w:left="1440"/>
+        <w:rPr>
+          <w:rFonts w:ascii="Arial" w:eastAsia="Times New Roman" w:hAnsi="Arial" w:cs="Arial"/>
+          <w:sz w:val="27"/>
+          <w:szCs w:val="27"/>
+        </w:rPr>
+      </w:pPr>
+      <w:r>
+        <w:rPr>
+          <w:rFonts w:ascii="Arial" w:eastAsia="Times New Roman" w:hAnsi="Arial" w:cs="Arial"/>
+          <w:sz w:val="27"/>
+          <w:szCs w:val="27"/>
+        </w:rPr>
+        <w:t>Administrator</w:t>
+      </w:r>
+      <w:r>
+        <w:rPr>
+          <w:rFonts w:ascii="Arial" w:eastAsia="Times New Roman" w:hAnsi="Arial" w:cs="Arial"/>
+          <w:sz w:val="27"/>
+          <w:szCs w:val="27"/>
+        </w:rPr>
+        <w:t xml:space="preserve"> may delete items from the inventory</w:t>
+      </w:r>
+    </w:p>
+    <w:p>
+      <w:pPr>
+        <w:spacing w:after="0" w:line="240" w:lineRule="auto"/>
+        <w:ind w:left="720"/>
+        <w:rPr>
+          <w:rFonts w:ascii="Arial" w:eastAsia="Times New Roman" w:hAnsi="Arial" w:cs="Arial"/>
+          <w:sz w:val="27"/>
+          <w:szCs w:val="27"/>
+        </w:rPr>
+      </w:pPr>
+      <w:r>
+        <w:rPr>
+          <w:rFonts w:ascii="Arial" w:eastAsia="Times New Roman" w:hAnsi="Arial" w:cs="Arial"/>
+          <w:sz w:val="27"/>
+          <w:szCs w:val="27"/>
+        </w:rPr>
+        <w:t>3.4.</w:t>
+      </w:r>
+    </w:p>
+    <w:p>
+      <w:pPr>
+        <w:spacing w:after="0" w:line="240" w:lineRule="auto"/>
+        <w:ind w:left="720"/>
+        <w:rPr>
+          <w:rFonts w:ascii="Arial" w:eastAsia="Times New Roman" w:hAnsi="Arial" w:cs="Arial"/>
+          <w:sz w:val="27"/>
+          <w:szCs w:val="27"/>
+        </w:rPr>
+      </w:pPr>
+      <w:r>
+        <w:rPr>
+          <w:rFonts w:ascii="Arial" w:eastAsia="Times New Roman" w:hAnsi="Arial" w:cs="Arial"/>
+          <w:sz w:val="27"/>
+          <w:szCs w:val="27"/>
+        </w:rPr>
+        <w:t>Shopping Cart</w:t>
+      </w:r>
+    </w:p>
+    <w:p>
+      <w:pPr>
+        <w:spacing w:after="0" w:line="240" w:lineRule="auto"/>
+        <w:ind w:left="1440"/>
+        <w:rPr>
+          <w:rFonts w:ascii="Arial" w:eastAsia="Times New Roman" w:hAnsi="Arial" w:cs="Arial"/>
+          <w:sz w:val="27"/>
+          <w:szCs w:val="27"/>
+        </w:rPr>
+      </w:pPr>
+      <w:r>
+        <w:rPr>
+          <w:rFonts w:ascii="Arial" w:eastAsia="Times New Roman" w:hAnsi="Arial" w:cs="Arial"/>
+          <w:sz w:val="27"/>
+          <w:szCs w:val="27"/>
+        </w:rPr>
+        <w:t>3.4.1.</w:t>
+      </w:r>
+    </w:p>
+    <w:p>
+      <w:pPr>
+        <w:spacing w:after="0" w:line="240" w:lineRule="auto"/>
+        <w:ind w:left="1440"/>
+        <w:rPr>
+          <w:rFonts w:ascii="Arial" w:eastAsia="Times New Roman" w:hAnsi="Arial" w:cs="Arial"/>
+          <w:sz w:val="27"/>
+          <w:szCs w:val="27"/>
+        </w:rPr>
+      </w:pPr>
+      <w:r>
+        <w:rPr>
+          <w:rFonts w:ascii="Arial" w:eastAsia="Times New Roman" w:hAnsi="Arial" w:cs="Arial"/>
+          <w:sz w:val="27"/>
+          <w:szCs w:val="27"/>
+        </w:rPr>
+        <w:t>Logged In</w:t>
       </w:r>
     </w:p>
     <w:p>
@@ -4131,7 +5161,7 @@
           <w:sz w:val="27"/>
           <w:szCs w:val="27"/>
         </w:rPr>
-        <w:t>Name</w:t>
+        <w:t>3.4.1.1.</w:t>
       </w:r>
     </w:p>
     <w:p>
@@ -4150,7 +5180,45 @@
           <w:sz w:val="27"/>
           <w:szCs w:val="27"/>
         </w:rPr>
-        <w:t>3.1.1.3.2.</w:t>
+        <w:t>Can add items to cart</w:t>
+      </w:r>
+    </w:p>
+    <w:p>
+      <w:pPr>
+        <w:spacing w:after="0" w:line="240" w:lineRule="auto"/>
+        <w:ind w:left="2880"/>
+        <w:rPr>
+          <w:rFonts w:ascii="Arial" w:eastAsia="Times New Roman" w:hAnsi="Arial" w:cs="Arial"/>
+          <w:sz w:val="27"/>
+          <w:szCs w:val="27"/>
+        </w:rPr>
+      </w:pPr>
+      <w:r>
+        <w:rPr>
+          <w:rFonts w:ascii="Arial" w:eastAsia="Times New Roman" w:hAnsi="Arial" w:cs="Arial"/>
+          <w:sz w:val="27"/>
+          <w:szCs w:val="27"/>
+        </w:rPr>
+        <w:t>3.4.1.1.1.</w:t>
+      </w:r>
+    </w:p>
+    <w:p>
+      <w:pPr>
+        <w:spacing w:after="0" w:line="240" w:lineRule="auto"/>
+        <w:ind w:left="2880"/>
+        <w:rPr>
+          <w:rFonts w:ascii="Arial" w:eastAsia="Times New Roman" w:hAnsi="Arial" w:cs="Arial"/>
+          <w:sz w:val="27"/>
+          <w:szCs w:val="27"/>
+        </w:rPr>
+      </w:pPr>
+      <w:r>
+        <w:rPr>
+          <w:rFonts w:ascii="Arial" w:eastAsia="Times New Roman" w:hAnsi="Arial" w:cs="Arial"/>
+          <w:sz w:val="27"/>
+          <w:szCs w:val="27"/>
+        </w:rPr>
+        <w:t>If Item is not in stock, message displayed informing user to try again later</w:t>
       </w:r>
     </w:p>
     <w:p>
@@ -4169,15 +5237,7 @@
           <w:sz w:val="27"/>
           <w:szCs w:val="27"/>
         </w:rPr>
-        <w:t>Producer</w:t>
-      </w:r>
-      <w:r>
-        <w:rPr>
-          <w:rFonts w:ascii="Arial" w:eastAsia="Times New Roman" w:hAnsi="Arial" w:cs="Arial"/>
-          <w:sz w:val="27"/>
-          <w:szCs w:val="27"/>
-        </w:rPr>
-        <w:t xml:space="preserve"> </w:t>
+        <w:t>3.4.1.2.</w:t>
       </w:r>
     </w:p>
     <w:p>
@@ -4196,7 +5256,45 @@
           <w:sz w:val="27"/>
           <w:szCs w:val="27"/>
         </w:rPr>
-        <w:t>3.1.1.3.3.</w:t>
+        <w:t>If shopping cart not empty, a user may begin Checkout procedure</w:t>
+      </w:r>
+    </w:p>
+    <w:p>
+      <w:pPr>
+        <w:spacing w:after="0" w:line="240" w:lineRule="auto"/>
+        <w:ind w:left="1440"/>
+        <w:rPr>
+          <w:rFonts w:ascii="Arial" w:eastAsia="Times New Roman" w:hAnsi="Arial" w:cs="Arial"/>
+          <w:sz w:val="27"/>
+          <w:szCs w:val="27"/>
+        </w:rPr>
+      </w:pPr>
+      <w:r>
+        <w:rPr>
+          <w:rFonts w:ascii="Arial" w:eastAsia="Times New Roman" w:hAnsi="Arial" w:cs="Arial"/>
+          <w:sz w:val="27"/>
+          <w:szCs w:val="27"/>
+        </w:rPr>
+        <w:t>3.4.2.</w:t>
+      </w:r>
+    </w:p>
+    <w:p>
+      <w:pPr>
+        <w:spacing w:after="0" w:line="240" w:lineRule="auto"/>
+        <w:ind w:left="1440"/>
+        <w:rPr>
+          <w:rFonts w:ascii="Arial" w:eastAsia="Times New Roman" w:hAnsi="Arial" w:cs="Arial"/>
+          <w:sz w:val="27"/>
+          <w:szCs w:val="27"/>
+        </w:rPr>
+      </w:pPr>
+      <w:r>
+        <w:rPr>
+          <w:rFonts w:ascii="Arial" w:eastAsia="Times New Roman" w:hAnsi="Arial" w:cs="Arial"/>
+          <w:sz w:val="27"/>
+          <w:szCs w:val="27"/>
+        </w:rPr>
+        <w:t>Not Logged In</w:t>
       </w:r>
     </w:p>
     <w:p>
@@ -4215,99 +5313,64 @@
           <w:sz w:val="27"/>
           <w:szCs w:val="27"/>
         </w:rPr>
-        <w:t>Price</w:t>
-      </w:r>
-    </w:p>
-    <w:p>
-      <w:pPr>
-        <w:spacing w:after="0" w:line="240" w:lineRule="auto"/>
-        <w:ind w:left="1440"/>
-        <w:rPr>
-          <w:rFonts w:ascii="Arial" w:eastAsia="Times New Roman" w:hAnsi="Arial" w:cs="Arial"/>
-          <w:sz w:val="27"/>
-          <w:szCs w:val="27"/>
-        </w:rPr>
-      </w:pPr>
-      <w:r>
-        <w:rPr>
-          <w:rFonts w:ascii="Arial" w:eastAsia="Times New Roman" w:hAnsi="Arial" w:cs="Arial"/>
-          <w:sz w:val="27"/>
-          <w:szCs w:val="27"/>
-        </w:rPr>
-        <w:t>3.1.1.4.</w:t>
-      </w:r>
-    </w:p>
-    <w:p>
-      <w:pPr>
-        <w:spacing w:after="0" w:line="240" w:lineRule="auto"/>
-        <w:ind w:left="1440"/>
-        <w:rPr>
-          <w:rFonts w:ascii="Arial" w:eastAsia="Times New Roman" w:hAnsi="Arial" w:cs="Arial"/>
-          <w:sz w:val="27"/>
-          <w:szCs w:val="27"/>
-        </w:rPr>
-      </w:pPr>
-      <w:r>
-        <w:rPr>
-          <w:rFonts w:ascii="Arial" w:eastAsia="Times New Roman" w:hAnsi="Arial" w:cs="Arial"/>
-          <w:sz w:val="27"/>
-          <w:szCs w:val="27"/>
-        </w:rPr>
-        <w:t xml:space="preserve">Listing sorted by Ascending </w:t>
-      </w:r>
-      <w:r>
-        <w:rPr>
-          <w:rFonts w:ascii="Arial" w:eastAsia="Times New Roman" w:hAnsi="Arial" w:cs="Arial"/>
-          <w:sz w:val="27"/>
-          <w:szCs w:val="27"/>
-        </w:rPr>
-        <w:t>Item</w:t>
-      </w:r>
-      <w:r>
-        <w:rPr>
-          <w:rFonts w:ascii="Arial" w:eastAsia="Times New Roman" w:hAnsi="Arial" w:cs="Arial"/>
-          <w:sz w:val="27"/>
-          <w:szCs w:val="27"/>
-        </w:rPr>
-        <w:t xml:space="preserve"> Title</w:t>
-      </w:r>
-    </w:p>
-    <w:p>
-      <w:pPr>
-        <w:spacing w:after="0" w:line="240" w:lineRule="auto"/>
-        <w:ind w:left="1440"/>
-        <w:rPr>
-          <w:rFonts w:ascii="Arial" w:eastAsia="Times New Roman" w:hAnsi="Arial" w:cs="Arial"/>
-          <w:sz w:val="27"/>
-          <w:szCs w:val="27"/>
-        </w:rPr>
-      </w:pPr>
-      <w:r>
-        <w:rPr>
-          <w:rFonts w:ascii="Arial" w:eastAsia="Times New Roman" w:hAnsi="Arial" w:cs="Arial"/>
-          <w:sz w:val="27"/>
-          <w:szCs w:val="27"/>
-        </w:rPr>
-        <w:t>3.1.1.5.</w:t>
-      </w:r>
-    </w:p>
-    <w:p>
-      <w:pPr>
-        <w:spacing w:after="0" w:line="240" w:lineRule="auto"/>
-        <w:ind w:left="1440"/>
-        <w:rPr>
-          <w:rFonts w:ascii="Arial" w:eastAsia="Times New Roman" w:hAnsi="Arial" w:cs="Arial"/>
-          <w:sz w:val="27"/>
-          <w:szCs w:val="27"/>
-        </w:rPr>
-      </w:pPr>
-      <w:r>
-        <w:rPr>
-          <w:rFonts w:ascii="Arial" w:eastAsia="Times New Roman" w:hAnsi="Arial" w:cs="Arial"/>
-          <w:sz w:val="27"/>
-          <w:szCs w:val="27"/>
-        </w:rPr>
-        <w:t>No individual Item pages</w:t>
+        <w:t>3.4.2.1.</w:t>
+      </w:r>
+    </w:p>
+    <w:p>
+      <w:pPr>
+        <w:spacing w:after="0" w:line="240" w:lineRule="auto"/>
+        <w:ind w:left="2160"/>
+        <w:rPr>
+          <w:rFonts w:ascii="Arial" w:eastAsia="Times New Roman" w:hAnsi="Arial" w:cs="Arial"/>
+          <w:sz w:val="27"/>
+          <w:szCs w:val="27"/>
+        </w:rPr>
+      </w:pPr>
+      <w:r>
+        <w:rPr>
+          <w:rFonts w:ascii="Arial" w:eastAsia="Times New Roman" w:hAnsi="Arial" w:cs="Arial"/>
+          <w:sz w:val="27"/>
+          <w:szCs w:val="27"/>
+        </w:rPr>
+        <w:t>Can add items to cart</w:t>
+      </w:r>
+    </w:p>
+    <w:p>
+      <w:pPr>
+        <w:spacing w:after="0" w:line="240" w:lineRule="auto"/>
+        <w:ind w:left="2160"/>
+        <w:rPr>
+          <w:rFonts w:ascii="Arial" w:eastAsia="Times New Roman" w:hAnsi="Arial" w:cs="Arial"/>
+          <w:sz w:val="27"/>
+          <w:szCs w:val="27"/>
+        </w:rPr>
+      </w:pPr>
+      <w:r>
+        <w:rPr>
+          <w:rFonts w:ascii="Arial" w:eastAsia="Times New Roman" w:hAnsi="Arial" w:cs="Arial"/>
+          <w:sz w:val="27"/>
+          <w:szCs w:val="27"/>
+        </w:rPr>
+        <w:t>3.4.2.2.</w:t>
+      </w:r>
+    </w:p>
+    <w:p>
+      <w:pPr>
+        <w:spacing w:after="0" w:line="240" w:lineRule="auto"/>
+        <w:ind w:left="2160"/>
+        <w:rPr>
+          <w:rFonts w:ascii="Arial" w:eastAsia="Times New Roman" w:hAnsi="Arial" w:cs="Arial"/>
+          <w:sz w:val="27"/>
+          <w:szCs w:val="27"/>
+        </w:rPr>
+      </w:pPr>
+      <w:r>
+        <w:rPr>
+          <w:rFonts w:ascii="Arial" w:eastAsia="Times New Roman" w:hAnsi="Arial" w:cs="Arial"/>
+          <w:sz w:val="27"/>
+          <w:szCs w:val="27"/>
+        </w:rPr>
+        <w:t>User required to login before they may begin Checkout procedure</w:t>
       </w:r>
     </w:p>
     <w:p>
@@ -4326,7 +5389,7 @@
           <w:sz w:val="27"/>
           <w:szCs w:val="27"/>
         </w:rPr>
-        <w:t>3.1.2.</w:t>
+        <w:t>3.5.</w:t>
       </w:r>
     </w:p>
     <w:p>
@@ -4345,343 +5408,83 @@
           <w:sz w:val="27"/>
           <w:szCs w:val="27"/>
         </w:rPr>
-        <w:t>Interaction</w:t>
-      </w:r>
-    </w:p>
-    <w:p>
-      <w:pPr>
-        <w:spacing w:after="0" w:line="240" w:lineRule="auto"/>
-        <w:ind w:left="1440"/>
-        <w:rPr>
-          <w:rFonts w:ascii="Arial" w:eastAsia="Times New Roman" w:hAnsi="Arial" w:cs="Arial"/>
-          <w:sz w:val="27"/>
-          <w:szCs w:val="27"/>
-        </w:rPr>
-      </w:pPr>
-      <w:r>
-        <w:rPr>
-          <w:rFonts w:ascii="Arial" w:eastAsia="Times New Roman" w:hAnsi="Arial" w:cs="Arial"/>
-          <w:sz w:val="27"/>
-          <w:szCs w:val="27"/>
-        </w:rPr>
-        <w:t>3.1.2.1.</w:t>
-      </w:r>
-    </w:p>
-    <w:p>
-      <w:pPr>
-        <w:spacing w:after="0" w:line="240" w:lineRule="auto"/>
-        <w:ind w:left="1440"/>
-        <w:rPr>
-          <w:rFonts w:ascii="Arial" w:eastAsia="Times New Roman" w:hAnsi="Arial" w:cs="Arial"/>
-          <w:sz w:val="27"/>
-          <w:szCs w:val="27"/>
-        </w:rPr>
-      </w:pPr>
-      <w:r>
-        <w:rPr>
-          <w:rFonts w:ascii="Arial" w:eastAsia="Times New Roman" w:hAnsi="Arial" w:cs="Arial"/>
-          <w:sz w:val="27"/>
-          <w:szCs w:val="27"/>
-        </w:rPr>
-        <w:t>Each Item has checkbox to mark selection</w:t>
-      </w:r>
-    </w:p>
-    <w:p>
-      <w:pPr>
-        <w:spacing w:after="0" w:line="240" w:lineRule="auto"/>
-        <w:ind w:left="1440"/>
-        <w:rPr>
-          <w:rFonts w:ascii="Arial" w:eastAsia="Times New Roman" w:hAnsi="Arial" w:cs="Arial"/>
-          <w:sz w:val="27"/>
-          <w:szCs w:val="27"/>
-        </w:rPr>
-      </w:pPr>
-      <w:r>
-        <w:rPr>
-          <w:rFonts w:ascii="Arial" w:eastAsia="Times New Roman" w:hAnsi="Arial" w:cs="Arial"/>
-          <w:sz w:val="27"/>
-          <w:szCs w:val="27"/>
-        </w:rPr>
-        <w:t>3.1.2.2.</w:t>
-      </w:r>
-    </w:p>
-    <w:p>
-      <w:pPr>
-        <w:spacing w:after="0" w:line="240" w:lineRule="auto"/>
-        <w:ind w:left="1440"/>
-        <w:rPr>
-          <w:rFonts w:ascii="Arial" w:eastAsia="Times New Roman" w:hAnsi="Arial" w:cs="Arial"/>
-          <w:sz w:val="27"/>
-          <w:szCs w:val="27"/>
-        </w:rPr>
-      </w:pPr>
-      <w:r>
-        <w:rPr>
-          <w:rFonts w:ascii="Arial" w:eastAsia="Times New Roman" w:hAnsi="Arial" w:cs="Arial"/>
-          <w:sz w:val="27"/>
-          <w:szCs w:val="27"/>
-        </w:rPr>
-        <w:t>Single button to add all selected items to Shopping Cart</w:t>
-      </w:r>
-    </w:p>
-    <w:p>
-      <w:pPr>
-        <w:spacing w:after="0" w:line="240" w:lineRule="auto"/>
-        <w:ind w:left="720"/>
-        <w:rPr>
-          <w:rFonts w:ascii="Arial" w:eastAsia="Times New Roman" w:hAnsi="Arial" w:cs="Arial"/>
-          <w:sz w:val="27"/>
-          <w:szCs w:val="27"/>
-        </w:rPr>
-      </w:pPr>
-      <w:r>
-        <w:rPr>
-          <w:rFonts w:ascii="Arial" w:eastAsia="Times New Roman" w:hAnsi="Arial" w:cs="Arial"/>
-          <w:sz w:val="27"/>
-          <w:szCs w:val="27"/>
-        </w:rPr>
-        <w:t>3.2.</w:t>
-      </w:r>
-    </w:p>
-    <w:p>
-      <w:pPr>
-        <w:spacing w:after="0" w:line="240" w:lineRule="auto"/>
-        <w:ind w:left="720"/>
-        <w:rPr>
-          <w:rFonts w:ascii="Arial" w:eastAsia="Times New Roman" w:hAnsi="Arial" w:cs="Arial"/>
-          <w:sz w:val="27"/>
-          <w:szCs w:val="27"/>
-        </w:rPr>
-      </w:pPr>
-      <w:r>
-        <w:rPr>
-          <w:rFonts w:ascii="Arial" w:eastAsia="Times New Roman" w:hAnsi="Arial" w:cs="Arial"/>
-          <w:sz w:val="27"/>
-          <w:szCs w:val="27"/>
-        </w:rPr>
-        <w:t>Search Inventory</w:t>
-      </w:r>
-    </w:p>
-    <w:p>
-      <w:pPr>
-        <w:spacing w:after="0" w:line="240" w:lineRule="auto"/>
-        <w:ind w:left="1440"/>
-        <w:rPr>
-          <w:rFonts w:ascii="Arial" w:eastAsia="Times New Roman" w:hAnsi="Arial" w:cs="Arial"/>
-          <w:sz w:val="27"/>
-          <w:szCs w:val="27"/>
-        </w:rPr>
-      </w:pPr>
-      <w:r>
-        <w:rPr>
-          <w:rFonts w:ascii="Arial" w:eastAsia="Times New Roman" w:hAnsi="Arial" w:cs="Arial"/>
-          <w:sz w:val="27"/>
-          <w:szCs w:val="27"/>
-        </w:rPr>
-        <w:t>3.2.1.</w:t>
-      </w:r>
-    </w:p>
-    <w:p>
-      <w:pPr>
-        <w:spacing w:after="0" w:line="240" w:lineRule="auto"/>
-        <w:ind w:left="1440"/>
-        <w:rPr>
-          <w:rFonts w:ascii="Arial" w:eastAsia="Times New Roman" w:hAnsi="Arial" w:cs="Arial"/>
-          <w:sz w:val="27"/>
-          <w:szCs w:val="27"/>
-        </w:rPr>
-      </w:pPr>
-      <w:r>
-        <w:rPr>
-          <w:rFonts w:ascii="Arial" w:eastAsia="Times New Roman" w:hAnsi="Arial" w:cs="Arial"/>
-          <w:sz w:val="27"/>
-          <w:szCs w:val="27"/>
-        </w:rPr>
-        <w:t xml:space="preserve">Search available only by </w:t>
-      </w:r>
-      <w:r>
-        <w:rPr>
-          <w:rFonts w:ascii="Arial" w:eastAsia="Times New Roman" w:hAnsi="Arial" w:cs="Arial"/>
-          <w:sz w:val="27"/>
-          <w:szCs w:val="27"/>
-        </w:rPr>
-        <w:t>name or producer</w:t>
-      </w:r>
-    </w:p>
-    <w:p>
-      <w:pPr>
-        <w:spacing w:after="0" w:line="240" w:lineRule="auto"/>
-        <w:ind w:left="1440"/>
-        <w:rPr>
-          <w:rFonts w:ascii="Arial" w:eastAsia="Times New Roman" w:hAnsi="Arial" w:cs="Arial"/>
-          <w:sz w:val="27"/>
-          <w:szCs w:val="27"/>
-        </w:rPr>
-      </w:pPr>
-      <w:r>
-        <w:rPr>
-          <w:rFonts w:ascii="Arial" w:eastAsia="Times New Roman" w:hAnsi="Arial" w:cs="Arial"/>
-          <w:sz w:val="27"/>
-          <w:szCs w:val="27"/>
-        </w:rPr>
-        <w:t>3.2.2.</w:t>
-      </w:r>
-    </w:p>
-    <w:p>
-      <w:pPr>
-        <w:spacing w:after="0" w:line="240" w:lineRule="auto"/>
-        <w:ind w:left="1440"/>
-        <w:rPr>
-          <w:rFonts w:ascii="Arial" w:eastAsia="Times New Roman" w:hAnsi="Arial" w:cs="Arial"/>
-          <w:sz w:val="27"/>
-          <w:szCs w:val="27"/>
-        </w:rPr>
-      </w:pPr>
-      <w:r>
-        <w:rPr>
-          <w:rFonts w:ascii="Arial" w:eastAsia="Times New Roman" w:hAnsi="Arial" w:cs="Arial"/>
-          <w:sz w:val="27"/>
-          <w:szCs w:val="27"/>
-        </w:rPr>
-        <w:t>Search is exact-match only</w:t>
-      </w:r>
-    </w:p>
-    <w:p>
-      <w:pPr>
-        <w:spacing w:after="0" w:line="240" w:lineRule="auto"/>
-        <w:ind w:left="720"/>
-        <w:rPr>
-          <w:rFonts w:ascii="Arial" w:eastAsia="Times New Roman" w:hAnsi="Arial" w:cs="Arial"/>
-          <w:sz w:val="27"/>
-          <w:szCs w:val="27"/>
-        </w:rPr>
-      </w:pPr>
-      <w:r>
-        <w:rPr>
-          <w:rFonts w:ascii="Arial" w:eastAsia="Times New Roman" w:hAnsi="Arial" w:cs="Arial"/>
-          <w:sz w:val="27"/>
-          <w:szCs w:val="27"/>
-        </w:rPr>
-        <w:t>3.3.</w:t>
-      </w:r>
-    </w:p>
-    <w:p>
-      <w:pPr>
-        <w:spacing w:after="0" w:line="240" w:lineRule="auto"/>
-        <w:ind w:left="720"/>
-        <w:rPr>
-          <w:rFonts w:ascii="Arial" w:eastAsia="Times New Roman" w:hAnsi="Arial" w:cs="Arial"/>
-          <w:sz w:val="27"/>
-          <w:szCs w:val="27"/>
-        </w:rPr>
-      </w:pPr>
-      <w:r>
-        <w:rPr>
-          <w:rFonts w:ascii="Arial" w:eastAsia="Times New Roman" w:hAnsi="Arial" w:cs="Arial"/>
-          <w:sz w:val="27"/>
-          <w:szCs w:val="27"/>
-        </w:rPr>
-        <w:t>Create, Update and Destroy (CRUD) Functionality</w:t>
-      </w:r>
-    </w:p>
-    <w:p>
-      <w:pPr>
-        <w:spacing w:after="0" w:line="240" w:lineRule="auto"/>
-        <w:ind w:left="1440"/>
-        <w:rPr>
-          <w:rFonts w:ascii="Arial" w:eastAsia="Times New Roman" w:hAnsi="Arial" w:cs="Arial"/>
-          <w:sz w:val="27"/>
-          <w:szCs w:val="27"/>
-        </w:rPr>
-      </w:pPr>
-      <w:r>
-        <w:rPr>
-          <w:rFonts w:ascii="Arial" w:eastAsia="Times New Roman" w:hAnsi="Arial" w:cs="Arial"/>
-          <w:sz w:val="27"/>
-          <w:szCs w:val="27"/>
-        </w:rPr>
-        <w:t>3.3.1.</w:t>
-      </w:r>
-    </w:p>
-    <w:p>
-      <w:pPr>
-        <w:spacing w:after="0" w:line="240" w:lineRule="auto"/>
-        <w:ind w:left="1440"/>
-        <w:rPr>
-          <w:rFonts w:ascii="Arial" w:eastAsia="Times New Roman" w:hAnsi="Arial" w:cs="Arial"/>
-          <w:sz w:val="27"/>
-          <w:szCs w:val="27"/>
-        </w:rPr>
-      </w:pPr>
-      <w:r>
-        <w:rPr>
-          <w:rFonts w:ascii="Arial" w:eastAsia="Times New Roman" w:hAnsi="Arial" w:cs="Arial"/>
-          <w:sz w:val="27"/>
-          <w:szCs w:val="27"/>
-        </w:rPr>
-        <w:t xml:space="preserve">Only </w:t>
-      </w:r>
-      <w:r>
-        <w:rPr>
-          <w:rFonts w:ascii="Arial" w:eastAsia="Times New Roman" w:hAnsi="Arial" w:cs="Arial"/>
-          <w:sz w:val="27"/>
-          <w:szCs w:val="27"/>
-        </w:rPr>
-        <w:t>admins</w:t>
-      </w:r>
-      <w:r>
-        <w:rPr>
-          <w:rFonts w:ascii="Arial" w:eastAsia="Times New Roman" w:hAnsi="Arial" w:cs="Arial"/>
-          <w:sz w:val="27"/>
-          <w:szCs w:val="27"/>
-        </w:rPr>
-        <w:t xml:space="preserve"> are allowed to modify inventory</w:t>
-      </w:r>
-    </w:p>
-    <w:p>
-      <w:pPr>
-        <w:spacing w:after="0" w:line="240" w:lineRule="auto"/>
-        <w:ind w:left="1440"/>
-        <w:rPr>
-          <w:rFonts w:ascii="Arial" w:eastAsia="Times New Roman" w:hAnsi="Arial" w:cs="Arial"/>
-          <w:sz w:val="27"/>
-          <w:szCs w:val="27"/>
-        </w:rPr>
-      </w:pPr>
-      <w:r>
-        <w:rPr>
-          <w:rFonts w:ascii="Arial" w:eastAsia="Times New Roman" w:hAnsi="Arial" w:cs="Arial"/>
-          <w:sz w:val="27"/>
-          <w:szCs w:val="27"/>
-        </w:rPr>
-        <w:t>3.3.2.</w:t>
-      </w:r>
-    </w:p>
-    <w:p>
-      <w:pPr>
-        <w:spacing w:after="0" w:line="240" w:lineRule="auto"/>
-        <w:ind w:left="1440"/>
-        <w:rPr>
-          <w:rFonts w:ascii="Arial" w:eastAsia="Times New Roman" w:hAnsi="Arial" w:cs="Arial"/>
-          <w:sz w:val="27"/>
-          <w:szCs w:val="27"/>
-        </w:rPr>
-      </w:pPr>
-      <w:r>
-        <w:rPr>
-          <w:rFonts w:ascii="Arial" w:eastAsia="Times New Roman" w:hAnsi="Arial" w:cs="Arial"/>
-          <w:sz w:val="27"/>
-          <w:szCs w:val="27"/>
-        </w:rPr>
-        <w:t>Admins</w:t>
-      </w:r>
-      <w:r>
-        <w:rPr>
-          <w:rFonts w:ascii="Arial" w:eastAsia="Times New Roman" w:hAnsi="Arial" w:cs="Arial"/>
-          <w:sz w:val="27"/>
-          <w:szCs w:val="27"/>
-        </w:rPr>
-        <w:t xml:space="preserve"> have an interface to:</w:t>
+        <w:t>Checkout procedure</w:t>
+      </w:r>
+    </w:p>
+    <w:p>
+      <w:pPr>
+        <w:spacing w:after="0" w:line="240" w:lineRule="auto"/>
+        <w:ind w:left="1440"/>
+        <w:rPr>
+          <w:rFonts w:ascii="Arial" w:eastAsia="Times New Roman" w:hAnsi="Arial" w:cs="Arial"/>
+          <w:sz w:val="27"/>
+          <w:szCs w:val="27"/>
+        </w:rPr>
+      </w:pPr>
+      <w:r>
+        <w:rPr>
+          <w:rFonts w:ascii="Arial" w:eastAsia="Times New Roman" w:hAnsi="Arial" w:cs="Arial"/>
+          <w:sz w:val="27"/>
+          <w:szCs w:val="27"/>
+        </w:rPr>
+        <w:t>3.5.1.</w:t>
+      </w:r>
+    </w:p>
+    <w:p>
+      <w:pPr>
+        <w:spacing w:after="0" w:line="240" w:lineRule="auto"/>
+        <w:ind w:left="1440"/>
+        <w:rPr>
+          <w:rFonts w:ascii="Arial" w:eastAsia="Times New Roman" w:hAnsi="Arial" w:cs="Arial"/>
+          <w:sz w:val="27"/>
+          <w:szCs w:val="27"/>
+        </w:rPr>
+      </w:pPr>
+      <w:r>
+        <w:rPr>
+          <w:rFonts w:ascii="Arial" w:eastAsia="Times New Roman" w:hAnsi="Arial" w:cs="Arial"/>
+          <w:sz w:val="27"/>
+          <w:szCs w:val="27"/>
+        </w:rPr>
+        <w:t>User must successfully use shopping cart before beginning this procedure</w:t>
+      </w:r>
+    </w:p>
+    <w:p>
+      <w:pPr>
+        <w:spacing w:after="0" w:line="240" w:lineRule="auto"/>
+        <w:ind w:left="1440"/>
+        <w:rPr>
+          <w:rFonts w:ascii="Arial" w:eastAsia="Times New Roman" w:hAnsi="Arial" w:cs="Arial"/>
+          <w:sz w:val="27"/>
+          <w:szCs w:val="27"/>
+        </w:rPr>
+      </w:pPr>
+      <w:r>
+        <w:rPr>
+          <w:rFonts w:ascii="Arial" w:eastAsia="Times New Roman" w:hAnsi="Arial" w:cs="Arial"/>
+          <w:sz w:val="27"/>
+          <w:szCs w:val="27"/>
+        </w:rPr>
+        <w:t>3.5.2.</w:t>
+      </w:r>
+    </w:p>
+    <w:p>
+      <w:pPr>
+        <w:spacing w:after="0" w:line="240" w:lineRule="auto"/>
+        <w:ind w:left="1440"/>
+        <w:rPr>
+          <w:rFonts w:ascii="Arial" w:eastAsia="Times New Roman" w:hAnsi="Arial" w:cs="Arial"/>
+          <w:sz w:val="27"/>
+          <w:szCs w:val="27"/>
+        </w:rPr>
+      </w:pPr>
+      <w:r>
+        <w:rPr>
+          <w:rFonts w:ascii="Arial" w:eastAsia="Times New Roman" w:hAnsi="Arial" w:cs="Arial"/>
+          <w:sz w:val="27"/>
+          <w:szCs w:val="27"/>
+        </w:rPr>
+        <w:t xml:space="preserve">Checkout page consists of </w:t>
       </w:r>
     </w:p>
     <w:p>
@@ -4700,7 +5503,7 @@
           <w:sz w:val="27"/>
           <w:szCs w:val="27"/>
         </w:rPr>
-        <w:t>3.3.2.1.</w:t>
+        <w:t>3.5.2.1.</w:t>
       </w:r>
     </w:p>
     <w:p>
@@ -4719,15 +5522,7 @@
           <w:sz w:val="27"/>
           <w:szCs w:val="27"/>
         </w:rPr>
-        <w:t xml:space="preserve">Create an item </w:t>
-      </w:r>
-      <w:r>
-        <w:rPr>
-          <w:rFonts w:ascii="Arial" w:eastAsia="Times New Roman" w:hAnsi="Arial" w:cs="Arial"/>
-          <w:sz w:val="27"/>
-          <w:szCs w:val="27"/>
-        </w:rPr>
-        <w:t>entry</w:t>
+        <w:t xml:space="preserve">A text box for promotion </w:t>
       </w:r>
     </w:p>
     <w:p>
@@ -4746,7 +5541,7 @@
           <w:sz w:val="27"/>
           <w:szCs w:val="27"/>
         </w:rPr>
-        <w:t>3.3.2.2.</w:t>
+        <w:t>entering</w:t>
       </w:r>
     </w:p>
     <w:p>
@@ -4759,46 +5554,6 @@
           <w:szCs w:val="27"/>
         </w:rPr>
       </w:pPr>
-      <w:r>
-        <w:rPr>
-          <w:rFonts w:ascii="Arial" w:eastAsia="Times New Roman" w:hAnsi="Arial" w:cs="Arial"/>
-          <w:sz w:val="27"/>
-          <w:szCs w:val="27"/>
-        </w:rPr>
-        <w:t>Update a</w:t>
-      </w:r>
-      <w:r>
-        <w:rPr>
-          <w:rFonts w:ascii="Arial" w:eastAsia="Times New Roman" w:hAnsi="Arial" w:cs="Arial"/>
-          <w:sz w:val="27"/>
-          <w:szCs w:val="27"/>
-        </w:rPr>
-        <w:t>n</w:t>
-      </w:r>
-      <w:r>
-        <w:rPr>
-          <w:rFonts w:ascii="Arial" w:eastAsia="Times New Roman" w:hAnsi="Arial" w:cs="Arial"/>
-          <w:sz w:val="27"/>
-          <w:szCs w:val="27"/>
-        </w:rPr>
-        <w:t xml:space="preserve"> </w:t>
-      </w:r>
-      <w:r>
-        <w:rPr>
-          <w:rFonts w:ascii="Arial" w:eastAsia="Times New Roman" w:hAnsi="Arial" w:cs="Arial"/>
-          <w:sz w:val="27"/>
-          <w:szCs w:val="27"/>
-        </w:rPr>
-        <w:t>item</w:t>
-      </w:r>
-      <w:r>
-        <w:rPr>
-          <w:rFonts w:ascii="Arial" w:eastAsia="Times New Roman" w:hAnsi="Arial" w:cs="Arial"/>
-          <w:sz w:val="27"/>
-          <w:szCs w:val="27"/>
-        </w:rPr>
-        <w:t xml:space="preserve"> entry</w:t>
-      </w:r>
     </w:p>
     <w:p>
       <w:pPr>
@@ -4816,7 +5571,26 @@
           <w:sz w:val="27"/>
           <w:szCs w:val="27"/>
         </w:rPr>
-        <w:t>3.3.2.3.</w:t>
+        <w:t>3.5.2.2.</w:t>
+      </w:r>
+    </w:p>
+    <w:p>
+      <w:pPr>
+        <w:spacing w:after="0" w:line="240" w:lineRule="auto"/>
+        <w:ind w:left="1440" w:firstLine="720"/>
+        <w:rPr>
+          <w:rFonts w:ascii="Arial" w:eastAsia="Times New Roman" w:hAnsi="Arial" w:cs="Arial"/>
+          <w:sz w:val="27"/>
+          <w:szCs w:val="27"/>
+        </w:rPr>
+      </w:pPr>
+      <w:r>
+        <w:rPr>
+          <w:rFonts w:ascii="Arial" w:eastAsia="Times New Roman" w:hAnsi="Arial" w:cs="Arial"/>
+          <w:sz w:val="27"/>
+          <w:szCs w:val="27"/>
+        </w:rPr>
+        <w:t xml:space="preserve">An overview of the purchase </w:t>
       </w:r>
     </w:p>
     <w:p>
@@ -4835,86 +5609,89 @@
           <w:sz w:val="27"/>
           <w:szCs w:val="27"/>
         </w:rPr>
-        <w:t xml:space="preserve">Update the stock/quantity of a particular </w:t>
-      </w:r>
-      <w:r>
-        <w:rPr>
-          <w:rFonts w:ascii="Arial" w:eastAsia="Times New Roman" w:hAnsi="Arial" w:cs="Arial"/>
-          <w:sz w:val="27"/>
-          <w:szCs w:val="27"/>
-        </w:rPr>
-        <w:t>item</w:t>
-      </w:r>
-    </w:p>
-    <w:p>
-      <w:pPr>
-        <w:spacing w:after="0" w:line="240" w:lineRule="auto"/>
-        <w:ind w:left="1440"/>
-        <w:rPr>
-          <w:rFonts w:ascii="Arial" w:eastAsia="Times New Roman" w:hAnsi="Arial" w:cs="Arial"/>
-          <w:sz w:val="27"/>
-          <w:szCs w:val="27"/>
-        </w:rPr>
-      </w:pPr>
-      <w:r>
-        <w:rPr>
-          <w:rFonts w:ascii="Arial" w:eastAsia="Times New Roman" w:hAnsi="Arial" w:cs="Arial"/>
-          <w:sz w:val="27"/>
-          <w:szCs w:val="27"/>
-        </w:rPr>
-        <w:t>3.3.3.</w:t>
-      </w:r>
-    </w:p>
-    <w:p>
-      <w:pPr>
-        <w:spacing w:after="0" w:line="240" w:lineRule="auto"/>
-        <w:ind w:left="1440"/>
-        <w:rPr>
-          <w:rFonts w:ascii="Arial" w:eastAsia="Times New Roman" w:hAnsi="Arial" w:cs="Arial"/>
-          <w:sz w:val="27"/>
-          <w:szCs w:val="27"/>
-        </w:rPr>
-      </w:pPr>
-      <w:r>
-        <w:rPr>
-          <w:rFonts w:ascii="Arial" w:eastAsia="Times New Roman" w:hAnsi="Arial" w:cs="Arial"/>
-          <w:sz w:val="27"/>
-          <w:szCs w:val="27"/>
-        </w:rPr>
-        <w:t>Administrator</w:t>
-      </w:r>
-      <w:r>
-        <w:rPr>
-          <w:rFonts w:ascii="Arial" w:eastAsia="Times New Roman" w:hAnsi="Arial" w:cs="Arial"/>
-          <w:sz w:val="27"/>
-          <w:szCs w:val="27"/>
-        </w:rPr>
-        <w:t xml:space="preserve"> may delete items from the inventory</w:t>
-      </w:r>
-    </w:p>
-    <w:p>
-      <w:pPr>
-        <w:spacing w:after="0" w:line="240" w:lineRule="auto"/>
-        <w:ind w:left="720"/>
-        <w:rPr>
-          <w:rFonts w:ascii="Arial" w:eastAsia="Times New Roman" w:hAnsi="Arial" w:cs="Arial"/>
-          <w:sz w:val="27"/>
-          <w:szCs w:val="27"/>
-        </w:rPr>
-      </w:pPr>
-      <w:r>
-        <w:rPr>
-          <w:rFonts w:ascii="Arial" w:eastAsia="Times New Roman" w:hAnsi="Arial" w:cs="Arial"/>
-          <w:sz w:val="27"/>
-          <w:szCs w:val="27"/>
-        </w:rPr>
-        <w:t>3.4.</w:t>
-      </w:r>
-    </w:p>
-    <w:p>
-      <w:pPr>
-        <w:spacing w:after="0" w:line="240" w:lineRule="auto"/>
-        <w:ind w:left="720"/>
+        <w:t>3.5.2.3.</w:t>
+      </w:r>
+    </w:p>
+    <w:p>
+      <w:pPr>
+        <w:spacing w:after="0" w:line="240" w:lineRule="auto"/>
+        <w:ind w:left="2160"/>
+        <w:rPr>
+          <w:rFonts w:ascii="Arial" w:eastAsia="Times New Roman" w:hAnsi="Arial" w:cs="Arial"/>
+          <w:sz w:val="27"/>
+          <w:szCs w:val="27"/>
+        </w:rPr>
+      </w:pPr>
+      <w:r>
+        <w:rPr>
+          <w:rFonts w:ascii="Arial" w:eastAsia="Times New Roman" w:hAnsi="Arial" w:cs="Arial"/>
+          <w:sz w:val="27"/>
+          <w:szCs w:val="27"/>
+        </w:rPr>
+        <w:t>A text box to hold the credit card number</w:t>
+      </w:r>
+    </w:p>
+    <w:p>
+      <w:pPr>
+        <w:spacing w:after="0" w:line="240" w:lineRule="auto"/>
+        <w:ind w:left="2160"/>
+        <w:rPr>
+          <w:rFonts w:ascii="Arial" w:eastAsia="Times New Roman" w:hAnsi="Arial" w:cs="Arial"/>
+          <w:sz w:val="27"/>
+          <w:szCs w:val="27"/>
+        </w:rPr>
+      </w:pPr>
+      <w:r>
+        <w:rPr>
+          <w:rFonts w:ascii="Arial" w:eastAsia="Times New Roman" w:hAnsi="Arial" w:cs="Arial"/>
+          <w:sz w:val="27"/>
+          <w:szCs w:val="27"/>
+        </w:rPr>
+        <w:t>3.5.2.4.</w:t>
+      </w:r>
+    </w:p>
+    <w:p>
+      <w:pPr>
+        <w:spacing w:after="0" w:line="240" w:lineRule="auto"/>
+        <w:ind w:left="2160"/>
+        <w:rPr>
+          <w:rFonts w:ascii="Arial" w:eastAsia="Times New Roman" w:hAnsi="Arial" w:cs="Arial"/>
+          <w:sz w:val="27"/>
+          <w:szCs w:val="27"/>
+        </w:rPr>
+      </w:pPr>
+      <w:r>
+        <w:rPr>
+          <w:rFonts w:ascii="Arial" w:eastAsia="Times New Roman" w:hAnsi="Arial" w:cs="Arial"/>
+          <w:sz w:val="27"/>
+          <w:szCs w:val="27"/>
+        </w:rPr>
+        <w:t>A button to complete the order</w:t>
+      </w:r>
+    </w:p>
+    <w:p>
+      <w:pPr>
+        <w:spacing w:after="0" w:line="240" w:lineRule="auto"/>
+        <w:ind w:left="1440"/>
+        <w:rPr>
+          <w:rFonts w:ascii="Arial" w:eastAsia="Times New Roman" w:hAnsi="Arial" w:cs="Arial"/>
+          <w:sz w:val="27"/>
+          <w:szCs w:val="27"/>
+        </w:rPr>
+      </w:pPr>
+      <w:r>
+        <w:rPr>
+          <w:rFonts w:ascii="Arial" w:eastAsia="Times New Roman" w:hAnsi="Arial" w:cs="Arial"/>
+          <w:sz w:val="27"/>
+          <w:szCs w:val="27"/>
+        </w:rPr>
+        <w:t>3.5.3.</w:t>
+      </w:r>
+    </w:p>
+    <w:p>
+      <w:pPr>
+        <w:spacing w:after="0" w:line="240" w:lineRule="auto"/>
+        <w:ind w:left="1440"/>
         <w:rPr>
           <w:rFonts w:ascii="Arial" w:eastAsia="Times New Roman" w:hAnsi="Arial" w:cs="Arial"/>
           <w:sz w:val="27"/>
@@ -4928,606 +5705,6 @@
           <w:szCs w:val="27"/>
         </w:rPr>
         <w:lastRenderedPageBreak/>
-        <w:t>Shopping Cart</w:t>
-      </w:r>
-    </w:p>
-    <w:p>
-      <w:pPr>
-        <w:spacing w:after="0" w:line="240" w:lineRule="auto"/>
-        <w:ind w:left="1440"/>
-        <w:rPr>
-          <w:rFonts w:ascii="Arial" w:eastAsia="Times New Roman" w:hAnsi="Arial" w:cs="Arial"/>
-          <w:sz w:val="27"/>
-          <w:szCs w:val="27"/>
-        </w:rPr>
-      </w:pPr>
-      <w:r>
-        <w:rPr>
-          <w:rFonts w:ascii="Arial" w:eastAsia="Times New Roman" w:hAnsi="Arial" w:cs="Arial"/>
-          <w:sz w:val="27"/>
-          <w:szCs w:val="27"/>
-        </w:rPr>
-        <w:t>3.4.1.</w:t>
-      </w:r>
-    </w:p>
-    <w:p>
-      <w:pPr>
-        <w:spacing w:after="0" w:line="240" w:lineRule="auto"/>
-        <w:ind w:left="1440"/>
-        <w:rPr>
-          <w:rFonts w:ascii="Arial" w:eastAsia="Times New Roman" w:hAnsi="Arial" w:cs="Arial"/>
-          <w:sz w:val="27"/>
-          <w:szCs w:val="27"/>
-        </w:rPr>
-      </w:pPr>
-      <w:r>
-        <w:rPr>
-          <w:rFonts w:ascii="Arial" w:eastAsia="Times New Roman" w:hAnsi="Arial" w:cs="Arial"/>
-          <w:sz w:val="27"/>
-          <w:szCs w:val="27"/>
-        </w:rPr>
-        <w:t>Logged In</w:t>
-      </w:r>
-    </w:p>
-    <w:p>
-      <w:pPr>
-        <w:spacing w:after="0" w:line="240" w:lineRule="auto"/>
-        <w:ind w:left="2160"/>
-        <w:rPr>
-          <w:rFonts w:ascii="Arial" w:eastAsia="Times New Roman" w:hAnsi="Arial" w:cs="Arial"/>
-          <w:sz w:val="27"/>
-          <w:szCs w:val="27"/>
-        </w:rPr>
-      </w:pPr>
-      <w:r>
-        <w:rPr>
-          <w:rFonts w:ascii="Arial" w:eastAsia="Times New Roman" w:hAnsi="Arial" w:cs="Arial"/>
-          <w:sz w:val="27"/>
-          <w:szCs w:val="27"/>
-        </w:rPr>
-        <w:t>3.4.1.1.</w:t>
-      </w:r>
-    </w:p>
-    <w:p>
-      <w:pPr>
-        <w:spacing w:after="0" w:line="240" w:lineRule="auto"/>
-        <w:ind w:left="2160"/>
-        <w:rPr>
-          <w:rFonts w:ascii="Arial" w:eastAsia="Times New Roman" w:hAnsi="Arial" w:cs="Arial"/>
-          <w:sz w:val="27"/>
-          <w:szCs w:val="27"/>
-        </w:rPr>
-      </w:pPr>
-      <w:r>
-        <w:rPr>
-          <w:rFonts w:ascii="Arial" w:eastAsia="Times New Roman" w:hAnsi="Arial" w:cs="Arial"/>
-          <w:sz w:val="27"/>
-          <w:szCs w:val="27"/>
-        </w:rPr>
-        <w:t>Can add items to cart</w:t>
-      </w:r>
-    </w:p>
-    <w:p>
-      <w:pPr>
-        <w:spacing w:after="0" w:line="240" w:lineRule="auto"/>
-        <w:ind w:left="2880"/>
-        <w:rPr>
-          <w:rFonts w:ascii="Arial" w:eastAsia="Times New Roman" w:hAnsi="Arial" w:cs="Arial"/>
-          <w:sz w:val="27"/>
-          <w:szCs w:val="27"/>
-        </w:rPr>
-      </w:pPr>
-      <w:r>
-        <w:rPr>
-          <w:rFonts w:ascii="Arial" w:eastAsia="Times New Roman" w:hAnsi="Arial" w:cs="Arial"/>
-          <w:sz w:val="27"/>
-          <w:szCs w:val="27"/>
-        </w:rPr>
-        <w:t>3.4.1.1.1.</w:t>
-      </w:r>
-    </w:p>
-    <w:p>
-      <w:pPr>
-        <w:spacing w:after="0" w:line="240" w:lineRule="auto"/>
-        <w:ind w:left="2880"/>
-        <w:rPr>
-          <w:rFonts w:ascii="Arial" w:eastAsia="Times New Roman" w:hAnsi="Arial" w:cs="Arial"/>
-          <w:sz w:val="27"/>
-          <w:szCs w:val="27"/>
-        </w:rPr>
-      </w:pPr>
-      <w:r>
-        <w:rPr>
-          <w:rFonts w:ascii="Arial" w:eastAsia="Times New Roman" w:hAnsi="Arial" w:cs="Arial"/>
-          <w:sz w:val="27"/>
-          <w:szCs w:val="27"/>
-        </w:rPr>
-        <w:t>If Item is not in stock, message displayed informing user to try again later</w:t>
-      </w:r>
-    </w:p>
-    <w:p>
-      <w:pPr>
-        <w:spacing w:after="0" w:line="240" w:lineRule="auto"/>
-        <w:ind w:left="2160"/>
-        <w:rPr>
-          <w:rFonts w:ascii="Arial" w:eastAsia="Times New Roman" w:hAnsi="Arial" w:cs="Arial"/>
-          <w:sz w:val="27"/>
-          <w:szCs w:val="27"/>
-        </w:rPr>
-      </w:pPr>
-      <w:r>
-        <w:rPr>
-          <w:rFonts w:ascii="Arial" w:eastAsia="Times New Roman" w:hAnsi="Arial" w:cs="Arial"/>
-          <w:sz w:val="27"/>
-          <w:szCs w:val="27"/>
-        </w:rPr>
-        <w:t>3.4.1.2.</w:t>
-      </w:r>
-    </w:p>
-    <w:p>
-      <w:pPr>
-        <w:spacing w:after="0" w:line="240" w:lineRule="auto"/>
-        <w:ind w:left="2160"/>
-        <w:rPr>
-          <w:rFonts w:ascii="Arial" w:eastAsia="Times New Roman" w:hAnsi="Arial" w:cs="Arial"/>
-          <w:sz w:val="27"/>
-          <w:szCs w:val="27"/>
-        </w:rPr>
-      </w:pPr>
-      <w:r>
-        <w:rPr>
-          <w:rFonts w:ascii="Arial" w:eastAsia="Times New Roman" w:hAnsi="Arial" w:cs="Arial"/>
-          <w:sz w:val="27"/>
-          <w:szCs w:val="27"/>
-        </w:rPr>
-        <w:t>If shopping cart not empty, a user may begin Checkout procedure</w:t>
-      </w:r>
-    </w:p>
-    <w:p>
-      <w:pPr>
-        <w:spacing w:after="0" w:line="240" w:lineRule="auto"/>
-        <w:ind w:left="1440"/>
-        <w:rPr>
-          <w:rFonts w:ascii="Arial" w:eastAsia="Times New Roman" w:hAnsi="Arial" w:cs="Arial"/>
-          <w:sz w:val="27"/>
-          <w:szCs w:val="27"/>
-        </w:rPr>
-      </w:pPr>
-      <w:r>
-        <w:rPr>
-          <w:rFonts w:ascii="Arial" w:eastAsia="Times New Roman" w:hAnsi="Arial" w:cs="Arial"/>
-          <w:sz w:val="27"/>
-          <w:szCs w:val="27"/>
-        </w:rPr>
-        <w:t>3.4.2.</w:t>
-      </w:r>
-    </w:p>
-    <w:p>
-      <w:pPr>
-        <w:spacing w:after="0" w:line="240" w:lineRule="auto"/>
-        <w:ind w:left="1440"/>
-        <w:rPr>
-          <w:rFonts w:ascii="Arial" w:eastAsia="Times New Roman" w:hAnsi="Arial" w:cs="Arial"/>
-          <w:sz w:val="27"/>
-          <w:szCs w:val="27"/>
-        </w:rPr>
-      </w:pPr>
-      <w:r>
-        <w:rPr>
-          <w:rFonts w:ascii="Arial" w:eastAsia="Times New Roman" w:hAnsi="Arial" w:cs="Arial"/>
-          <w:sz w:val="27"/>
-          <w:szCs w:val="27"/>
-        </w:rPr>
-        <w:t>Not Logged In</w:t>
-      </w:r>
-    </w:p>
-    <w:p>
-      <w:pPr>
-        <w:spacing w:after="0" w:line="240" w:lineRule="auto"/>
-        <w:ind w:left="2160"/>
-        <w:rPr>
-          <w:rFonts w:ascii="Arial" w:eastAsia="Times New Roman" w:hAnsi="Arial" w:cs="Arial"/>
-          <w:sz w:val="27"/>
-          <w:szCs w:val="27"/>
-        </w:rPr>
-      </w:pPr>
-      <w:r>
-        <w:rPr>
-          <w:rFonts w:ascii="Arial" w:eastAsia="Times New Roman" w:hAnsi="Arial" w:cs="Arial"/>
-          <w:sz w:val="27"/>
-          <w:szCs w:val="27"/>
-        </w:rPr>
-        <w:t>3.4.2.1.</w:t>
-      </w:r>
-    </w:p>
-    <w:p>
-      <w:pPr>
-        <w:spacing w:after="0" w:line="240" w:lineRule="auto"/>
-        <w:ind w:left="2160"/>
-        <w:rPr>
-          <w:rFonts w:ascii="Arial" w:eastAsia="Times New Roman" w:hAnsi="Arial" w:cs="Arial"/>
-          <w:sz w:val="27"/>
-          <w:szCs w:val="27"/>
-        </w:rPr>
-      </w:pPr>
-      <w:r>
-        <w:rPr>
-          <w:rFonts w:ascii="Arial" w:eastAsia="Times New Roman" w:hAnsi="Arial" w:cs="Arial"/>
-          <w:sz w:val="27"/>
-          <w:szCs w:val="27"/>
-        </w:rPr>
-        <w:t>Can add items to cart</w:t>
-      </w:r>
-    </w:p>
-    <w:p>
-      <w:pPr>
-        <w:spacing w:after="0" w:line="240" w:lineRule="auto"/>
-        <w:ind w:left="2160"/>
-        <w:rPr>
-          <w:rFonts w:ascii="Arial" w:eastAsia="Times New Roman" w:hAnsi="Arial" w:cs="Arial"/>
-          <w:sz w:val="27"/>
-          <w:szCs w:val="27"/>
-        </w:rPr>
-      </w:pPr>
-      <w:r>
-        <w:rPr>
-          <w:rFonts w:ascii="Arial" w:eastAsia="Times New Roman" w:hAnsi="Arial" w:cs="Arial"/>
-          <w:sz w:val="27"/>
-          <w:szCs w:val="27"/>
-        </w:rPr>
-        <w:t>3.4.2.2.</w:t>
-      </w:r>
-    </w:p>
-    <w:p>
-      <w:pPr>
-        <w:spacing w:after="0" w:line="240" w:lineRule="auto"/>
-        <w:ind w:left="2160"/>
-        <w:rPr>
-          <w:rFonts w:ascii="Arial" w:eastAsia="Times New Roman" w:hAnsi="Arial" w:cs="Arial"/>
-          <w:sz w:val="27"/>
-          <w:szCs w:val="27"/>
-        </w:rPr>
-      </w:pPr>
-      <w:r>
-        <w:rPr>
-          <w:rFonts w:ascii="Arial" w:eastAsia="Times New Roman" w:hAnsi="Arial" w:cs="Arial"/>
-          <w:sz w:val="27"/>
-          <w:szCs w:val="27"/>
-        </w:rPr>
-        <w:t>User required to login before they may begin Checkout procedure</w:t>
-      </w:r>
-    </w:p>
-    <w:p>
-      <w:pPr>
-        <w:spacing w:after="0" w:line="240" w:lineRule="auto"/>
-        <w:ind w:left="720"/>
-        <w:rPr>
-          <w:rFonts w:ascii="Arial" w:eastAsia="Times New Roman" w:hAnsi="Arial" w:cs="Arial"/>
-          <w:sz w:val="27"/>
-          <w:szCs w:val="27"/>
-        </w:rPr>
-      </w:pPr>
-      <w:r>
-        <w:rPr>
-          <w:rFonts w:ascii="Arial" w:eastAsia="Times New Roman" w:hAnsi="Arial" w:cs="Arial"/>
-          <w:sz w:val="27"/>
-          <w:szCs w:val="27"/>
-        </w:rPr>
-        <w:t>3.5.</w:t>
-      </w:r>
-    </w:p>
-    <w:p>
-      <w:pPr>
-        <w:spacing w:after="0" w:line="240" w:lineRule="auto"/>
-        <w:ind w:left="720"/>
-        <w:rPr>
-          <w:rFonts w:ascii="Arial" w:eastAsia="Times New Roman" w:hAnsi="Arial" w:cs="Arial"/>
-          <w:sz w:val="27"/>
-          <w:szCs w:val="27"/>
-        </w:rPr>
-      </w:pPr>
-      <w:r>
-        <w:rPr>
-          <w:rFonts w:ascii="Arial" w:eastAsia="Times New Roman" w:hAnsi="Arial" w:cs="Arial"/>
-          <w:sz w:val="27"/>
-          <w:szCs w:val="27"/>
-        </w:rPr>
-        <w:t>Checkout procedure</w:t>
-      </w:r>
-    </w:p>
-    <w:p>
-      <w:pPr>
-        <w:spacing w:after="0" w:line="240" w:lineRule="auto"/>
-        <w:ind w:left="1440"/>
-        <w:rPr>
-          <w:rFonts w:ascii="Arial" w:eastAsia="Times New Roman" w:hAnsi="Arial" w:cs="Arial"/>
-          <w:sz w:val="27"/>
-          <w:szCs w:val="27"/>
-        </w:rPr>
-      </w:pPr>
-      <w:r>
-        <w:rPr>
-          <w:rFonts w:ascii="Arial" w:eastAsia="Times New Roman" w:hAnsi="Arial" w:cs="Arial"/>
-          <w:sz w:val="27"/>
-          <w:szCs w:val="27"/>
-        </w:rPr>
-        <w:t>3.5.1.</w:t>
-      </w:r>
-    </w:p>
-    <w:p>
-      <w:pPr>
-        <w:spacing w:after="0" w:line="240" w:lineRule="auto"/>
-        <w:ind w:left="1440"/>
-        <w:rPr>
-          <w:rFonts w:ascii="Arial" w:eastAsia="Times New Roman" w:hAnsi="Arial" w:cs="Arial"/>
-          <w:sz w:val="27"/>
-          <w:szCs w:val="27"/>
-        </w:rPr>
-      </w:pPr>
-      <w:r>
-        <w:rPr>
-          <w:rFonts w:ascii="Arial" w:eastAsia="Times New Roman" w:hAnsi="Arial" w:cs="Arial"/>
-          <w:sz w:val="27"/>
-          <w:szCs w:val="27"/>
-        </w:rPr>
-        <w:t>User must successfully use shopping cart before beginning this procedure</w:t>
-      </w:r>
-    </w:p>
-    <w:p>
-      <w:pPr>
-        <w:spacing w:after="0" w:line="240" w:lineRule="auto"/>
-        <w:ind w:left="1440"/>
-        <w:rPr>
-          <w:rFonts w:ascii="Arial" w:eastAsia="Times New Roman" w:hAnsi="Arial" w:cs="Arial"/>
-          <w:sz w:val="27"/>
-          <w:szCs w:val="27"/>
-        </w:rPr>
-      </w:pPr>
-      <w:r>
-        <w:rPr>
-          <w:rFonts w:ascii="Arial" w:eastAsia="Times New Roman" w:hAnsi="Arial" w:cs="Arial"/>
-          <w:sz w:val="27"/>
-          <w:szCs w:val="27"/>
-        </w:rPr>
-        <w:t>3.5.2.</w:t>
-      </w:r>
-    </w:p>
-    <w:p>
-      <w:pPr>
-        <w:spacing w:after="0" w:line="240" w:lineRule="auto"/>
-        <w:ind w:left="1440"/>
-        <w:rPr>
-          <w:rFonts w:ascii="Arial" w:eastAsia="Times New Roman" w:hAnsi="Arial" w:cs="Arial"/>
-          <w:sz w:val="27"/>
-          <w:szCs w:val="27"/>
-        </w:rPr>
-      </w:pPr>
-      <w:r>
-        <w:rPr>
-          <w:rFonts w:ascii="Arial" w:eastAsia="Times New Roman" w:hAnsi="Arial" w:cs="Arial"/>
-          <w:sz w:val="27"/>
-          <w:szCs w:val="27"/>
-        </w:rPr>
-        <w:t xml:space="preserve">Checkout page consists of </w:t>
-      </w:r>
-    </w:p>
-    <w:p>
-      <w:pPr>
-        <w:spacing w:after="0" w:line="240" w:lineRule="auto"/>
-        <w:ind w:left="2160"/>
-        <w:rPr>
-          <w:rFonts w:ascii="Arial" w:eastAsia="Times New Roman" w:hAnsi="Arial" w:cs="Arial"/>
-          <w:sz w:val="27"/>
-          <w:szCs w:val="27"/>
-        </w:rPr>
-      </w:pPr>
-      <w:r>
-        <w:rPr>
-          <w:rFonts w:ascii="Arial" w:eastAsia="Times New Roman" w:hAnsi="Arial" w:cs="Arial"/>
-          <w:sz w:val="27"/>
-          <w:szCs w:val="27"/>
-        </w:rPr>
-        <w:t>3.5.2.1.</w:t>
-      </w:r>
-    </w:p>
-    <w:p>
-      <w:pPr>
-        <w:spacing w:after="0" w:line="240" w:lineRule="auto"/>
-        <w:ind w:left="2160"/>
-        <w:rPr>
-          <w:rFonts w:ascii="Arial" w:eastAsia="Times New Roman" w:hAnsi="Arial" w:cs="Arial"/>
-          <w:sz w:val="27"/>
-          <w:szCs w:val="27"/>
-        </w:rPr>
-      </w:pPr>
-      <w:r>
-        <w:rPr>
-          <w:rFonts w:ascii="Arial" w:eastAsia="Times New Roman" w:hAnsi="Arial" w:cs="Arial"/>
-          <w:sz w:val="27"/>
-          <w:szCs w:val="27"/>
-        </w:rPr>
-        <w:t xml:space="preserve">A text box for promotion </w:t>
-      </w:r>
-    </w:p>
-    <w:p>
-      <w:pPr>
-        <w:spacing w:after="0" w:line="240" w:lineRule="auto"/>
-        <w:ind w:left="2160"/>
-        <w:rPr>
-          <w:rFonts w:ascii="Arial" w:eastAsia="Times New Roman" w:hAnsi="Arial" w:cs="Arial"/>
-          <w:sz w:val="27"/>
-          <w:szCs w:val="27"/>
-        </w:rPr>
-      </w:pPr>
-      <w:r>
-        <w:rPr>
-          <w:rFonts w:ascii="Arial" w:eastAsia="Times New Roman" w:hAnsi="Arial" w:cs="Arial"/>
-          <w:sz w:val="27"/>
-          <w:szCs w:val="27"/>
-        </w:rPr>
-        <w:t>entering</w:t>
-      </w:r>
-    </w:p>
-    <w:p>
-      <w:pPr>
-        <w:spacing w:after="0" w:line="240" w:lineRule="auto"/>
-        <w:ind w:left="2160"/>
-        <w:rPr>
-          <w:rFonts w:ascii="Arial" w:eastAsia="Times New Roman" w:hAnsi="Arial" w:cs="Arial"/>
-          <w:sz w:val="27"/>
-          <w:szCs w:val="27"/>
-        </w:rPr>
-      </w:pPr>
-    </w:p>
-    <w:p>
-      <w:pPr>
-        <w:spacing w:after="0" w:line="240" w:lineRule="auto"/>
-        <w:ind w:left="2160"/>
-        <w:rPr>
-          <w:rFonts w:ascii="Arial" w:eastAsia="Times New Roman" w:hAnsi="Arial" w:cs="Arial"/>
-          <w:sz w:val="27"/>
-          <w:szCs w:val="27"/>
-        </w:rPr>
-      </w:pPr>
-      <w:r>
-        <w:rPr>
-          <w:rFonts w:ascii="Arial" w:eastAsia="Times New Roman" w:hAnsi="Arial" w:cs="Arial"/>
-          <w:sz w:val="27"/>
-          <w:szCs w:val="27"/>
-        </w:rPr>
-        <w:t>3.5.2.2.</w:t>
-      </w:r>
-    </w:p>
-    <w:p>
-      <w:pPr>
-        <w:spacing w:after="0" w:line="240" w:lineRule="auto"/>
-        <w:ind w:left="1440" w:firstLine="720"/>
-        <w:rPr>
-          <w:rFonts w:ascii="Arial" w:eastAsia="Times New Roman" w:hAnsi="Arial" w:cs="Arial"/>
-          <w:sz w:val="27"/>
-          <w:szCs w:val="27"/>
-        </w:rPr>
-      </w:pPr>
-      <w:r>
-        <w:rPr>
-          <w:rFonts w:ascii="Arial" w:eastAsia="Times New Roman" w:hAnsi="Arial" w:cs="Arial"/>
-          <w:sz w:val="27"/>
-          <w:szCs w:val="27"/>
-        </w:rPr>
-        <w:t xml:space="preserve">An overview of the purchase </w:t>
-      </w:r>
-    </w:p>
-    <w:p>
-      <w:pPr>
-        <w:spacing w:after="0" w:line="240" w:lineRule="auto"/>
-        <w:ind w:left="2160"/>
-        <w:rPr>
-          <w:rFonts w:ascii="Arial" w:eastAsia="Times New Roman" w:hAnsi="Arial" w:cs="Arial"/>
-          <w:sz w:val="27"/>
-          <w:szCs w:val="27"/>
-        </w:rPr>
-      </w:pPr>
-      <w:r>
-        <w:rPr>
-          <w:rFonts w:ascii="Arial" w:eastAsia="Times New Roman" w:hAnsi="Arial" w:cs="Arial"/>
-          <w:sz w:val="27"/>
-          <w:szCs w:val="27"/>
-        </w:rPr>
-        <w:t>3.5.2.3.</w:t>
-      </w:r>
-    </w:p>
-    <w:p>
-      <w:pPr>
-        <w:spacing w:after="0" w:line="240" w:lineRule="auto"/>
-        <w:ind w:left="2160"/>
-        <w:rPr>
-          <w:rFonts w:ascii="Arial" w:eastAsia="Times New Roman" w:hAnsi="Arial" w:cs="Arial"/>
-          <w:sz w:val="27"/>
-          <w:szCs w:val="27"/>
-        </w:rPr>
-      </w:pPr>
-      <w:r>
-        <w:rPr>
-          <w:rFonts w:ascii="Arial" w:eastAsia="Times New Roman" w:hAnsi="Arial" w:cs="Arial"/>
-          <w:sz w:val="27"/>
-          <w:szCs w:val="27"/>
-        </w:rPr>
-        <w:t>A text box to hold the credit card number</w:t>
-      </w:r>
-    </w:p>
-    <w:p>
-      <w:pPr>
-        <w:spacing w:after="0" w:line="240" w:lineRule="auto"/>
-        <w:ind w:left="2160"/>
-        <w:rPr>
-          <w:rFonts w:ascii="Arial" w:eastAsia="Times New Roman" w:hAnsi="Arial" w:cs="Arial"/>
-          <w:sz w:val="27"/>
-          <w:szCs w:val="27"/>
-        </w:rPr>
-      </w:pPr>
-      <w:r>
-        <w:rPr>
-          <w:rFonts w:ascii="Arial" w:eastAsia="Times New Roman" w:hAnsi="Arial" w:cs="Arial"/>
-          <w:sz w:val="27"/>
-          <w:szCs w:val="27"/>
-        </w:rPr>
-        <w:t>3.5.2.4.</w:t>
-      </w:r>
-    </w:p>
-    <w:p>
-      <w:pPr>
-        <w:spacing w:after="0" w:line="240" w:lineRule="auto"/>
-        <w:ind w:left="2160"/>
-        <w:rPr>
-          <w:rFonts w:ascii="Arial" w:eastAsia="Times New Roman" w:hAnsi="Arial" w:cs="Arial"/>
-          <w:sz w:val="27"/>
-          <w:szCs w:val="27"/>
-        </w:rPr>
-      </w:pPr>
-      <w:r>
-        <w:rPr>
-          <w:rFonts w:ascii="Arial" w:eastAsia="Times New Roman" w:hAnsi="Arial" w:cs="Arial"/>
-          <w:sz w:val="27"/>
-          <w:szCs w:val="27"/>
-        </w:rPr>
-        <w:t>A button to complete the order</w:t>
-      </w:r>
-    </w:p>
-    <w:p>
-      <w:pPr>
-        <w:spacing w:after="0" w:line="240" w:lineRule="auto"/>
-        <w:ind w:left="1440"/>
-        <w:rPr>
-          <w:rFonts w:ascii="Arial" w:eastAsia="Times New Roman" w:hAnsi="Arial" w:cs="Arial"/>
-          <w:sz w:val="27"/>
-          <w:szCs w:val="27"/>
-        </w:rPr>
-      </w:pPr>
-      <w:r>
-        <w:rPr>
-          <w:rFonts w:ascii="Arial" w:eastAsia="Times New Roman" w:hAnsi="Arial" w:cs="Arial"/>
-          <w:sz w:val="27"/>
-          <w:szCs w:val="27"/>
-        </w:rPr>
-        <w:t>3.5.3.</w:t>
-      </w:r>
-    </w:p>
-    <w:p>
-      <w:pPr>
-        <w:spacing w:after="0" w:line="240" w:lineRule="auto"/>
-        <w:ind w:left="1440"/>
-        <w:rPr>
-          <w:rFonts w:ascii="Arial" w:eastAsia="Times New Roman" w:hAnsi="Arial" w:cs="Arial"/>
-          <w:sz w:val="27"/>
-          <w:szCs w:val="27"/>
-        </w:rPr>
-      </w:pPr>
-      <w:r>
-        <w:rPr>
-          <w:rFonts w:ascii="Arial" w:eastAsia="Times New Roman" w:hAnsi="Arial" w:cs="Arial"/>
-          <w:sz w:val="27"/>
-          <w:szCs w:val="27"/>
-        </w:rPr>
         <w:t xml:space="preserve">Order details sent via email after the checkout has completed </w:t>
       </w:r>
     </w:p>
@@ -7099,7 +7276,7 @@
   <a:extraClrSchemeLst/>
   <a:extLst>
     <a:ext uri="{05A4C25C-085E-4340-85A3-A5531E510DB2}">
-      <thm15:themeFamily xmlns:thm15="http://schemas.microsoft.com/office/thememl/2012/main" xmlns="" name="Office Theme" id="{62F939B6-93AF-4DB8-9C6B-D6C7DFDC589F}" vid="{4A3C46E8-61CC-4603-A589-7422A47A8E4A}"/>
+      <thm15:themeFamily xmlns="" xmlns:thm15="http://schemas.microsoft.com/office/thememl/2012/main" name="Office Theme" id="{62F939B6-93AF-4DB8-9C6B-D6C7DFDC589F}" vid="{4A3C46E8-61CC-4603-A589-7422A47A8E4A}"/>
     </a:ext>
   </a:extLst>
 </a:theme>
@@ -7110,7 +7287,7 @@
 </file>
 
 <file path=customXml/itemProps1.xml><?xml version="1.0" encoding="utf-8"?>
-<ds:datastoreItem xmlns:ds="http://schemas.openxmlformats.org/officeDocument/2006/customXml" ds:itemID="{9CE2BCA9-075B-42B9-8D4F-9074EE846274}">
+<ds:datastoreItem xmlns:ds="http://schemas.openxmlformats.org/officeDocument/2006/customXml" ds:itemID="{E5A18D55-8FD7-4083-BD37-B627ECA48286}">
   <ds:schemaRefs>
     <ds:schemaRef ds:uri="http://schemas.openxmlformats.org/officeDocument/2006/bibliography"/>
   </ds:schemaRefs>

</xml_diff>